<commit_message>
added cancel, fixed mistakes
</commit_message>
<xml_diff>
--- a/заявлениеОБ.docx
+++ b/заявлениеОБ.docx
@@ -57,15 +57,15 @@
         <w:tblLook w:firstRow="1" w:noVBand="1" w:lastRow="0" w:firstColumn="1" w:lastColumn="0" w:noHBand="0" w:val="04a0"/>
       </w:tblPr>
       <w:tblGrid>
-        <w:gridCol w:w="1987"/>
+        <w:gridCol w:w="1986"/>
         <w:gridCol w:w="2089"/>
-        <w:gridCol w:w="5224"/>
+        <w:gridCol w:w="5225"/>
       </w:tblGrid>
       <w:tr>
         <w:trPr/>
         <w:tc>
           <w:tcPr>
-            <w:tcW w:w="1987" w:type="dxa"/>
+            <w:tcW w:w="1986" w:type="dxa"/>
             <w:tcBorders/>
             <w:shd w:fill="auto" w:val="clear"/>
           </w:tcPr>
@@ -114,7 +114,7 @@
         </w:tc>
         <w:tc>
           <w:tcPr>
-            <w:tcW w:w="5224" w:type="dxa"/>
+            <w:tcW w:w="5225" w:type="dxa"/>
             <w:tcBorders/>
             <w:shd w:fill="auto" w:val="clear"/>
           </w:tcPr>
@@ -128,6 +128,7 @@
                 <w:rFonts w:ascii="Times New Roman" w:hAnsi="Times New Roman"/>
               </w:rPr>
             </w:pPr>
+            <w:bookmarkStart w:id="0" w:name="__DdeLink__2446_3771532670"/>
             <w:r>
               <w:rPr>
                 <w:rFonts w:ascii="Times New Roman" w:hAnsi="Times New Roman"/>
@@ -185,7 +186,16 @@
                 <w:sz w:val="24"/>
                 <w:szCs w:val="24"/>
               </w:rPr>
-              <w:t xml:space="preserve"> }}, {{ </w:t>
+              <w:t xml:space="preserve"> }}</w:t>
+            </w:r>
+            <w:bookmarkEnd w:id="0"/>
+            <w:r>
+              <w:rPr>
+                <w:rFonts w:ascii="Times New Roman" w:hAnsi="Times New Roman"/>
+                <w:sz w:val="24"/>
+                <w:szCs w:val="24"/>
+              </w:rPr>
+              <w:t xml:space="preserve">, {{ </w:t>
             </w:r>
             <w:r>
               <w:rPr>
@@ -332,7 +342,7 @@
         <w:trPr/>
         <w:tc>
           <w:tcPr>
-            <w:tcW w:w="1987" w:type="dxa"/>
+            <w:tcW w:w="1986" w:type="dxa"/>
             <w:tcBorders/>
             <w:shd w:fill="auto" w:val="clear"/>
           </w:tcPr>
@@ -376,7 +386,7 @@
         </w:tc>
         <w:tc>
           <w:tcPr>
-            <w:tcW w:w="5224" w:type="dxa"/>
+            <w:tcW w:w="5225" w:type="dxa"/>
             <w:tcBorders/>
             <w:shd w:fill="auto" w:val="clear"/>
           </w:tcPr>
@@ -399,7 +409,7 @@
         <w:trPr/>
         <w:tc>
           <w:tcPr>
-            <w:tcW w:w="1987" w:type="dxa"/>
+            <w:tcW w:w="1986" w:type="dxa"/>
             <w:tcBorders/>
             <w:shd w:fill="auto" w:val="clear"/>
           </w:tcPr>
@@ -471,7 +481,7 @@
         </w:tc>
         <w:tc>
           <w:tcPr>
-            <w:tcW w:w="5224" w:type="dxa"/>
+            <w:tcW w:w="5225" w:type="dxa"/>
             <w:vMerge w:val="restart"/>
             <w:tcBorders/>
             <w:shd w:fill="auto" w:val="clear"/>
@@ -519,7 +529,7 @@
         <w:trPr/>
         <w:tc>
           <w:tcPr>
-            <w:tcW w:w="1987" w:type="dxa"/>
+            <w:tcW w:w="1986" w:type="dxa"/>
             <w:tcBorders/>
             <w:shd w:fill="auto" w:val="clear"/>
           </w:tcPr>
@@ -976,7 +986,7 @@
         </w:tc>
         <w:tc>
           <w:tcPr>
-            <w:tcW w:w="5224" w:type="dxa"/>
+            <w:tcW w:w="5225" w:type="dxa"/>
             <w:vMerge w:val="continue"/>
             <w:tcBorders/>
             <w:shd w:fill="auto" w:val="clear"/>
@@ -1006,7 +1016,7 @@
         <w:trPr/>
         <w:tc>
           <w:tcPr>
-            <w:tcW w:w="1987" w:type="dxa"/>
+            <w:tcW w:w="1986" w:type="dxa"/>
             <w:tcBorders/>
             <w:shd w:fill="auto" w:val="clear"/>
           </w:tcPr>
@@ -1060,7 +1070,7 @@
         </w:tc>
         <w:tc>
           <w:tcPr>
-            <w:tcW w:w="5224" w:type="dxa"/>
+            <w:tcW w:w="5225" w:type="dxa"/>
             <w:vMerge w:val="continue"/>
             <w:tcBorders/>
             <w:shd w:fill="auto" w:val="clear"/>
@@ -1192,11 +1202,7 @@
         <w:pStyle w:val="NoSpacing"/>
         <w:ind w:firstLine="851"/>
         <w:jc w:val="both"/>
-        <w:rPr>
-          <w:rFonts w:ascii="Times New Roman" w:hAnsi="Times New Roman"/>
-          <w:sz w:val="24"/>
-          <w:szCs w:val="24"/>
-        </w:rPr>
+        <w:rPr/>
       </w:pPr>
       <w:r>
         <w:rPr>
@@ -1213,7 +1219,41 @@
           <w:szCs w:val="24"/>
           <w:lang w:val="en-US"/>
         </w:rPr>
+        <w:t>sur</w:t>
+      </w:r>
+      <w:r>
+        <w:rPr>
+          <w:rFonts w:ascii="Times New Roman" w:hAnsi="Times New Roman"/>
+          <w:sz w:val="24"/>
+          <w:szCs w:val="24"/>
+        </w:rPr>
+        <w:t xml:space="preserve"> }}  {{ </w:t>
+      </w:r>
+      <w:r>
+        <w:rPr>
+          <w:rFonts w:ascii="Times New Roman" w:hAnsi="Times New Roman"/>
+          <w:sz w:val="24"/>
+          <w:szCs w:val="24"/>
+          <w:lang w:val="en-US"/>
+        </w:rPr>
         <w:t>name</w:t>
+      </w:r>
+      <w:r>
+        <w:rPr>
+          <w:rFonts w:ascii="Times New Roman" w:hAnsi="Times New Roman"/>
+          <w:sz w:val="24"/>
+          <w:szCs w:val="24"/>
+        </w:rPr>
+        <w:t xml:space="preserve"> }} {{ </w:t>
+      </w:r>
+      <w:r>
+        <w:rPr>
+          <w:rFonts w:ascii="Times New Roman" w:hAnsi="Times New Roman"/>
+          <w:sz w:val="24"/>
+          <w:szCs w:val="24"/>
+          <w:lang w:val="en-US"/>
+        </w:rPr>
+        <w:t>otch</w:t>
       </w:r>
       <w:r>
         <w:rPr>
@@ -3026,17 +3066,17 @@
         <w:tblLook w:firstRow="0" w:noVBand="0" w:lastRow="0" w:firstColumn="0" w:lastColumn="0" w:noHBand="0" w:val="0000"/>
       </w:tblPr>
       <w:tblGrid>
-        <w:gridCol w:w="2036"/>
-        <w:gridCol w:w="2088"/>
+        <w:gridCol w:w="2035"/>
+        <w:gridCol w:w="2087"/>
         <w:gridCol w:w="1720"/>
-        <w:gridCol w:w="1"/>
-        <w:gridCol w:w="3760"/>
+        <w:gridCol w:w="2"/>
+        <w:gridCol w:w="3761"/>
       </w:tblGrid>
       <w:tr>
         <w:trPr/>
         <w:tc>
           <w:tcPr>
-            <w:tcW w:w="2036" w:type="dxa"/>
+            <w:tcW w:w="2035" w:type="dxa"/>
             <w:tcBorders/>
             <w:shd w:fill="auto" w:val="clear"/>
             <w:vAlign w:val="bottom"/>
@@ -3099,7 +3139,7 @@
         </w:tc>
         <w:tc>
           <w:tcPr>
-            <w:tcW w:w="3760" w:type="dxa"/>
+            <w:tcW w:w="3761" w:type="dxa"/>
             <w:tcBorders/>
             <w:shd w:fill="auto" w:val="clear"/>
             <w:vAlign w:val="bottom"/>
@@ -3131,7 +3171,7 @@
                 <w:szCs w:val="24"/>
                 <w:lang w:val="en-US" w:eastAsia="ru-RU"/>
               </w:rPr>
-              <w:t>{{ surn }} {{ name }} {{ otch }}</w:t>
+              <w:t>{{ sur }} {{ name }} {{ otch }}</w:t>
             </w:r>
           </w:p>
         </w:tc>
@@ -3140,7 +3180,7 @@
         <w:trPr/>
         <w:tc>
           <w:tcPr>
-            <w:tcW w:w="2036" w:type="dxa"/>
+            <w:tcW w:w="2035" w:type="dxa"/>
             <w:tcBorders/>
             <w:shd w:fill="auto" w:val="clear"/>
           </w:tcPr>
@@ -3174,7 +3214,7 @@
         </w:tc>
         <w:tc>
           <w:tcPr>
-            <w:tcW w:w="2088" w:type="dxa"/>
+            <w:tcW w:w="2087" w:type="dxa"/>
             <w:tcBorders/>
             <w:shd w:fill="auto" w:val="clear"/>
           </w:tcPr>
@@ -3243,7 +3283,7 @@
         </w:tc>
         <w:tc>
           <w:tcPr>
-            <w:tcW w:w="3761" w:type="dxa"/>
+            <w:tcW w:w="3763" w:type="dxa"/>
             <w:gridSpan w:val="2"/>
             <w:tcBorders/>
             <w:shd w:fill="auto" w:val="clear"/>
@@ -3291,24 +3331,7 @@
           <w:textDirection w:val="lrTb"/>
           <w:docGrid w:type="default" w:linePitch="360" w:charSpace="0"/>
         </w:sectPr>
-        <w:pStyle w:val="ConsPlusNormal"/>
-        <w:ind w:firstLine="540"/>
-        <w:jc w:val="both"/>
-        <w:rPr>
-          <w:rFonts w:ascii="Times New Roman" w:hAnsi="Times New Roman" w:cs="Times New Roman"/>
-          <w:iCs/>
-          <w:sz w:val="24"/>
-          <w:szCs w:val="24"/>
-        </w:rPr>
       </w:pPr>
-      <w:r>
-        <w:rPr>
-          <w:rFonts w:cs="Times New Roman" w:ascii="Times New Roman" w:hAnsi="Times New Roman"/>
-          <w:iCs/>
-          <w:sz w:val="24"/>
-          <w:szCs w:val="24"/>
-        </w:rPr>
-      </w:r>
     </w:p>
     <w:p>
       <w:pPr>
@@ -3533,8 +3556,8 @@
       </w:tblPr>
       <w:tblGrid>
         <w:gridCol w:w="3415"/>
-        <w:gridCol w:w="1553"/>
-        <w:gridCol w:w="5223"/>
+        <w:gridCol w:w="1552"/>
+        <w:gridCol w:w="5224"/>
       </w:tblGrid>
       <w:tr>
         <w:trPr>
@@ -3622,7 +3645,7 @@
         </w:tc>
         <w:tc>
           <w:tcPr>
-            <w:tcW w:w="1553" w:type="dxa"/>
+            <w:tcW w:w="1552" w:type="dxa"/>
             <w:tcBorders>
               <w:top w:val="single" w:sz="4" w:space="0" w:color="000000"/>
               <w:left w:val="single" w:sz="4" w:space="0" w:color="000000"/>
@@ -3659,7 +3682,7 @@
         </w:tc>
         <w:tc>
           <w:tcPr>
-            <w:tcW w:w="5223" w:type="dxa"/>
+            <w:tcW w:w="5224" w:type="dxa"/>
             <w:tcBorders>
               <w:top w:val="single" w:sz="4" w:space="0" w:color="000000"/>
               <w:left w:val="single" w:sz="4" w:space="0" w:color="000000"/>
@@ -3674,23 +3697,17 @@
               <w:pStyle w:val="Normal"/>
               <w:spacing w:lineRule="auto" w:line="240" w:before="0" w:after="0"/>
               <w:ind w:left="57" w:right="57" w:hanging="0"/>
-              <w:rPr>
-                <w:rFonts w:ascii="Times New Roman" w:hAnsi="Times New Roman" w:eastAsia="Times New Roman"/>
+              <w:rPr/>
+            </w:pPr>
+            <w:r>
+              <w:rPr>
+                <w:rFonts w:eastAsia="Times New Roman" w:ascii="Times New Roman" w:hAnsi="Times New Roman"/>
                 <w:color w:val="000000"/>
                 <w:sz w:val="24"/>
                 <w:szCs w:val="24"/>
                 <w:lang w:val="en-US" w:eastAsia="ru-RU"/>
               </w:rPr>
-            </w:pPr>
-            <w:r>
-              <w:rPr>
-                <w:rFonts w:eastAsia="Times New Roman" w:ascii="Times New Roman" w:hAnsi="Times New Roman"/>
-                <w:color w:val="000000"/>
-                <w:sz w:val="24"/>
-                <w:szCs w:val="24"/>
-                <w:lang w:val="en-US" w:eastAsia="ru-RU"/>
-              </w:rPr>
-              <w:t>{{ surname }}</w:t>
+              <w:t>{{ sur }}</w:t>
             </w:r>
           </w:p>
         </w:tc>
@@ -3738,7 +3755,7 @@
         </w:tc>
         <w:tc>
           <w:tcPr>
-            <w:tcW w:w="1553" w:type="dxa"/>
+            <w:tcW w:w="1552" w:type="dxa"/>
             <w:tcBorders>
               <w:top w:val="single" w:sz="4" w:space="0" w:color="000000"/>
               <w:left w:val="single" w:sz="4" w:space="0" w:color="000000"/>
@@ -3775,7 +3792,7 @@
         </w:tc>
         <w:tc>
           <w:tcPr>
-            <w:tcW w:w="5223" w:type="dxa"/>
+            <w:tcW w:w="5224" w:type="dxa"/>
             <w:tcBorders>
               <w:top w:val="single" w:sz="4" w:space="0" w:color="000000"/>
               <w:left w:val="single" w:sz="4" w:space="0" w:color="000000"/>
@@ -3864,7 +3881,7 @@
         </w:tc>
         <w:tc>
           <w:tcPr>
-            <w:tcW w:w="1553" w:type="dxa"/>
+            <w:tcW w:w="1552" w:type="dxa"/>
             <w:tcBorders>
               <w:top w:val="single" w:sz="4" w:space="0" w:color="000000"/>
               <w:left w:val="single" w:sz="4" w:space="0" w:color="000000"/>
@@ -3901,7 +3918,7 @@
         </w:tc>
         <w:tc>
           <w:tcPr>
-            <w:tcW w:w="5223" w:type="dxa"/>
+            <w:tcW w:w="5224" w:type="dxa"/>
             <w:tcBorders>
               <w:top w:val="single" w:sz="4" w:space="0" w:color="000000"/>
               <w:left w:val="single" w:sz="4" w:space="0" w:color="000000"/>
@@ -3980,7 +3997,7 @@
         </w:tc>
         <w:tc>
           <w:tcPr>
-            <w:tcW w:w="1553" w:type="dxa"/>
+            <w:tcW w:w="1552" w:type="dxa"/>
             <w:tcBorders>
               <w:top w:val="single" w:sz="4" w:space="0" w:color="000000"/>
               <w:left w:val="single" w:sz="4" w:space="0" w:color="000000"/>
@@ -4017,7 +4034,7 @@
         </w:tc>
         <w:tc>
           <w:tcPr>
-            <w:tcW w:w="5223" w:type="dxa"/>
+            <w:tcW w:w="5224" w:type="dxa"/>
             <w:tcBorders>
               <w:top w:val="single" w:sz="4" w:space="0" w:color="000000"/>
               <w:left w:val="single" w:sz="4" w:space="0" w:color="000000"/>
@@ -4107,7 +4124,7 @@
         </w:tc>
         <w:tc>
           <w:tcPr>
-            <w:tcW w:w="1553" w:type="dxa"/>
+            <w:tcW w:w="1552" w:type="dxa"/>
             <w:tcBorders>
               <w:top w:val="single" w:sz="4" w:space="0" w:color="000000"/>
               <w:left w:val="single" w:sz="4" w:space="0" w:color="000000"/>
@@ -4144,7 +4161,7 @@
         </w:tc>
         <w:tc>
           <w:tcPr>
-            <w:tcW w:w="5223" w:type="dxa"/>
+            <w:tcW w:w="5224" w:type="dxa"/>
             <w:tcBorders>
               <w:top w:val="single" w:sz="4" w:space="0" w:color="000000"/>
               <w:left w:val="single" w:sz="4" w:space="0" w:color="000000"/>
@@ -4233,7 +4250,7 @@
         </w:tc>
         <w:tc>
           <w:tcPr>
-            <w:tcW w:w="1553" w:type="dxa"/>
+            <w:tcW w:w="1552" w:type="dxa"/>
             <w:tcBorders>
               <w:top w:val="single" w:sz="4" w:space="0" w:color="000000"/>
               <w:left w:val="single" w:sz="4" w:space="0" w:color="000000"/>
@@ -4270,7 +4287,7 @@
         </w:tc>
         <w:tc>
           <w:tcPr>
-            <w:tcW w:w="5223" w:type="dxa"/>
+            <w:tcW w:w="5224" w:type="dxa"/>
             <w:tcBorders>
               <w:top w:val="single" w:sz="4" w:space="0" w:color="000000"/>
               <w:left w:val="single" w:sz="4" w:space="0" w:color="000000"/>
@@ -4349,7 +4366,7 @@
         </w:tc>
         <w:tc>
           <w:tcPr>
-            <w:tcW w:w="1553" w:type="dxa"/>
+            <w:tcW w:w="1552" w:type="dxa"/>
             <w:tcBorders>
               <w:top w:val="single" w:sz="4" w:space="0" w:color="000000"/>
               <w:left w:val="single" w:sz="4" w:space="0" w:color="000000"/>
@@ -4386,7 +4403,7 @@
         </w:tc>
         <w:tc>
           <w:tcPr>
-            <w:tcW w:w="5223" w:type="dxa"/>
+            <w:tcW w:w="5224" w:type="dxa"/>
             <w:tcBorders>
               <w:top w:val="single" w:sz="4" w:space="0" w:color="000000"/>
               <w:left w:val="single" w:sz="4" w:space="0" w:color="000000"/>
@@ -4465,7 +4482,7 @@
         </w:tc>
         <w:tc>
           <w:tcPr>
-            <w:tcW w:w="1553" w:type="dxa"/>
+            <w:tcW w:w="1552" w:type="dxa"/>
             <w:tcBorders>
               <w:top w:val="single" w:sz="4" w:space="0" w:color="000000"/>
               <w:left w:val="single" w:sz="4" w:space="0" w:color="000000"/>
@@ -4502,7 +4519,7 @@
         </w:tc>
         <w:tc>
           <w:tcPr>
-            <w:tcW w:w="5223" w:type="dxa"/>
+            <w:tcW w:w="5224" w:type="dxa"/>
             <w:tcBorders>
               <w:top w:val="single" w:sz="4" w:space="0" w:color="000000"/>
               <w:left w:val="single" w:sz="4" w:space="0" w:color="000000"/>
@@ -4624,7 +4641,7 @@
         </w:tc>
         <w:tc>
           <w:tcPr>
-            <w:tcW w:w="1553" w:type="dxa"/>
+            <w:tcW w:w="1552" w:type="dxa"/>
             <w:tcBorders>
               <w:top w:val="single" w:sz="4" w:space="0" w:color="000000"/>
               <w:left w:val="single" w:sz="4" w:space="0" w:color="000000"/>
@@ -4661,7 +4678,7 @@
         </w:tc>
         <w:tc>
           <w:tcPr>
-            <w:tcW w:w="5223" w:type="dxa"/>
+            <w:tcW w:w="5224" w:type="dxa"/>
             <w:tcBorders>
               <w:top w:val="single" w:sz="4" w:space="0" w:color="000000"/>
               <w:left w:val="single" w:sz="4" w:space="0" w:color="000000"/>
@@ -4740,7 +4757,7 @@
         </w:tc>
         <w:tc>
           <w:tcPr>
-            <w:tcW w:w="1553" w:type="dxa"/>
+            <w:tcW w:w="1552" w:type="dxa"/>
             <w:tcBorders>
               <w:top w:val="single" w:sz="4" w:space="0" w:color="000000"/>
               <w:left w:val="single" w:sz="4" w:space="0" w:color="000000"/>
@@ -4777,7 +4794,7 @@
         </w:tc>
         <w:tc>
           <w:tcPr>
-            <w:tcW w:w="5223" w:type="dxa"/>
+            <w:tcW w:w="5224" w:type="dxa"/>
             <w:tcBorders>
               <w:top w:val="single" w:sz="4" w:space="0" w:color="000000"/>
               <w:left w:val="single" w:sz="4" w:space="0" w:color="000000"/>
@@ -4952,7 +4969,7 @@
         </w:tc>
         <w:tc>
           <w:tcPr>
-            <w:tcW w:w="1553" w:type="dxa"/>
+            <w:tcW w:w="1552" w:type="dxa"/>
             <w:tcBorders>
               <w:top w:val="single" w:sz="4" w:space="0" w:color="000000"/>
               <w:left w:val="single" w:sz="4" w:space="0" w:color="000000"/>
@@ -4989,7 +5006,7 @@
         </w:tc>
         <w:tc>
           <w:tcPr>
-            <w:tcW w:w="5223" w:type="dxa"/>
+            <w:tcW w:w="5224" w:type="dxa"/>
             <w:tcBorders>
               <w:top w:val="single" w:sz="4" w:space="0" w:color="000000"/>
               <w:left w:val="single" w:sz="4" w:space="0" w:color="000000"/>
@@ -5068,7 +5085,7 @@
         </w:tc>
         <w:tc>
           <w:tcPr>
-            <w:tcW w:w="1553" w:type="dxa"/>
+            <w:tcW w:w="1552" w:type="dxa"/>
             <w:tcBorders>
               <w:top w:val="single" w:sz="4" w:space="0" w:color="000000"/>
               <w:left w:val="single" w:sz="4" w:space="0" w:color="000000"/>
@@ -5105,7 +5122,7 @@
         </w:tc>
         <w:tc>
           <w:tcPr>
-            <w:tcW w:w="5223" w:type="dxa"/>
+            <w:tcW w:w="5224" w:type="dxa"/>
             <w:tcBorders>
               <w:top w:val="single" w:sz="4" w:space="0" w:color="000000"/>
               <w:left w:val="single" w:sz="4" w:space="0" w:color="000000"/>
@@ -5184,7 +5201,7 @@
         </w:tc>
         <w:tc>
           <w:tcPr>
-            <w:tcW w:w="1553" w:type="dxa"/>
+            <w:tcW w:w="1552" w:type="dxa"/>
             <w:tcBorders>
               <w:top w:val="single" w:sz="4" w:space="0" w:color="000000"/>
               <w:left w:val="single" w:sz="4" w:space="0" w:color="000000"/>
@@ -5221,7 +5238,7 @@
         </w:tc>
         <w:tc>
           <w:tcPr>
-            <w:tcW w:w="5223" w:type="dxa"/>
+            <w:tcW w:w="5224" w:type="dxa"/>
             <w:tcBorders>
               <w:top w:val="single" w:sz="4" w:space="0" w:color="000000"/>
               <w:left w:val="single" w:sz="4" w:space="0" w:color="000000"/>
@@ -5300,7 +5317,7 @@
         </w:tc>
         <w:tc>
           <w:tcPr>
-            <w:tcW w:w="1553" w:type="dxa"/>
+            <w:tcW w:w="1552" w:type="dxa"/>
             <w:tcBorders>
               <w:top w:val="single" w:sz="4" w:space="0" w:color="000000"/>
               <w:left w:val="single" w:sz="4" w:space="0" w:color="000000"/>
@@ -5337,7 +5354,7 @@
         </w:tc>
         <w:tc>
           <w:tcPr>
-            <w:tcW w:w="5223" w:type="dxa"/>
+            <w:tcW w:w="5224" w:type="dxa"/>
             <w:tcBorders>
               <w:top w:val="single" w:sz="4" w:space="0" w:color="000000"/>
               <w:left w:val="single" w:sz="4" w:space="0" w:color="000000"/>
@@ -5416,7 +5433,7 @@
         </w:tc>
         <w:tc>
           <w:tcPr>
-            <w:tcW w:w="1553" w:type="dxa"/>
+            <w:tcW w:w="1552" w:type="dxa"/>
             <w:tcBorders>
               <w:top w:val="single" w:sz="4" w:space="0" w:color="000000"/>
               <w:left w:val="single" w:sz="4" w:space="0" w:color="000000"/>
@@ -5453,7 +5470,7 @@
         </w:tc>
         <w:tc>
           <w:tcPr>
-            <w:tcW w:w="5223" w:type="dxa"/>
+            <w:tcW w:w="5224" w:type="dxa"/>
             <w:tcBorders>
               <w:top w:val="single" w:sz="4" w:space="0" w:color="000000"/>
               <w:left w:val="single" w:sz="4" w:space="0" w:color="000000"/>
@@ -5542,7 +5559,7 @@
         </w:tc>
         <w:tc>
           <w:tcPr>
-            <w:tcW w:w="1553" w:type="dxa"/>
+            <w:tcW w:w="1552" w:type="dxa"/>
             <w:tcBorders>
               <w:top w:val="single" w:sz="4" w:space="0" w:color="000000"/>
               <w:left w:val="single" w:sz="4" w:space="0" w:color="000000"/>
@@ -5579,7 +5596,7 @@
         </w:tc>
         <w:tc>
           <w:tcPr>
-            <w:tcW w:w="5223" w:type="dxa"/>
+            <w:tcW w:w="5224" w:type="dxa"/>
             <w:tcBorders>
               <w:top w:val="single" w:sz="4" w:space="0" w:color="000000"/>
               <w:left w:val="single" w:sz="4" w:space="0" w:color="000000"/>
@@ -5668,7 +5685,7 @@
         </w:tc>
         <w:tc>
           <w:tcPr>
-            <w:tcW w:w="1553" w:type="dxa"/>
+            <w:tcW w:w="1552" w:type="dxa"/>
             <w:tcBorders>
               <w:top w:val="single" w:sz="4" w:space="0" w:color="000000"/>
               <w:left w:val="single" w:sz="4" w:space="0" w:color="000000"/>
@@ -5705,7 +5722,7 @@
         </w:tc>
         <w:tc>
           <w:tcPr>
-            <w:tcW w:w="5223" w:type="dxa"/>
+            <w:tcW w:w="5224" w:type="dxa"/>
             <w:tcBorders>
               <w:top w:val="single" w:sz="4" w:space="0" w:color="000000"/>
               <w:left w:val="single" w:sz="4" w:space="0" w:color="000000"/>
@@ -5784,7 +5801,7 @@
         </w:tc>
         <w:tc>
           <w:tcPr>
-            <w:tcW w:w="1553" w:type="dxa"/>
+            <w:tcW w:w="1552" w:type="dxa"/>
             <w:tcBorders>
               <w:top w:val="single" w:sz="4" w:space="0" w:color="000000"/>
               <w:left w:val="single" w:sz="4" w:space="0" w:color="000000"/>
@@ -5821,7 +5838,7 @@
         </w:tc>
         <w:tc>
           <w:tcPr>
-            <w:tcW w:w="5223" w:type="dxa"/>
+            <w:tcW w:w="5224" w:type="dxa"/>
             <w:tcBorders>
               <w:top w:val="single" w:sz="4" w:space="0" w:color="000000"/>
               <w:left w:val="single" w:sz="4" w:space="0" w:color="000000"/>
@@ -5884,26 +5901,7 @@
           <w:textDirection w:val="lrTb"/>
           <w:docGrid w:type="default" w:linePitch="100" w:charSpace="0"/>
         </w:sectPr>
-        <w:pStyle w:val="Normal"/>
-        <w:spacing w:lineRule="auto" w:line="240" w:before="0" w:after="0"/>
-        <w:jc w:val="both"/>
-        <w:rPr>
-          <w:rFonts w:ascii="Times New Roman" w:hAnsi="Times New Roman" w:eastAsia="Times New Roman"/>
-          <w:color w:val="000000"/>
-          <w:sz w:val="24"/>
-          <w:szCs w:val="24"/>
-          <w:lang w:eastAsia="ru-RU"/>
-        </w:rPr>
       </w:pPr>
-      <w:r>
-        <w:rPr>
-          <w:rFonts w:eastAsia="Times New Roman" w:ascii="Times New Roman" w:hAnsi="Times New Roman"/>
-          <w:color w:val="000000"/>
-          <w:sz w:val="24"/>
-          <w:szCs w:val="24"/>
-          <w:lang w:eastAsia="ru-RU"/>
-        </w:rPr>
-      </w:r>
     </w:p>
     <w:p>
       <w:pPr>
@@ -5932,17 +5930,17 @@
         <w:tblLook w:firstRow="0" w:noVBand="0" w:lastRow="0" w:firstColumn="0" w:lastColumn="0" w:noHBand="0" w:val="0000"/>
       </w:tblPr>
       <w:tblGrid>
-        <w:gridCol w:w="683"/>
-        <w:gridCol w:w="1731"/>
-        <w:gridCol w:w="1670"/>
+        <w:gridCol w:w="682"/>
+        <w:gridCol w:w="1730"/>
+        <w:gridCol w:w="1671"/>
         <w:gridCol w:w="1105"/>
         <w:gridCol w:w="1172"/>
         <w:gridCol w:w="1613"/>
-        <w:gridCol w:w="1930"/>
-        <w:gridCol w:w="1699"/>
+        <w:gridCol w:w="1929"/>
+        <w:gridCol w:w="1698"/>
         <w:gridCol w:w="1700"/>
-        <w:gridCol w:w="2"/>
-        <w:gridCol w:w="2130"/>
+        <w:gridCol w:w="3"/>
+        <w:gridCol w:w="2132"/>
       </w:tblGrid>
       <w:tr>
         <w:trPr/>
@@ -5983,8 +5981,8 @@
               </w:rPr>
               <w:tab/>
             </w:r>
-            <w:bookmarkStart w:id="0" w:name="h.30j0zll"/>
-            <w:bookmarkEnd w:id="0"/>
+            <w:bookmarkStart w:id="1" w:name="h.30j0zll"/>
+            <w:bookmarkEnd w:id="1"/>
             <w:r>
               <w:rPr>
                 <w:rFonts w:eastAsia="Times New Roman" w:ascii="Times New Roman" w:hAnsi="Times New Roman"/>
@@ -6007,7 +6005,7 @@
         </w:trPr>
         <w:tc>
           <w:tcPr>
-            <w:tcW w:w="683" w:type="dxa"/>
+            <w:tcW w:w="682" w:type="dxa"/>
             <w:tcBorders>
               <w:top w:val="single" w:sz="4" w:space="0" w:color="000000"/>
               <w:left w:val="single" w:sz="4" w:space="0" w:color="000000"/>
@@ -6046,7 +6044,7 @@
         </w:tc>
         <w:tc>
           <w:tcPr>
-            <w:tcW w:w="14752" w:type="dxa"/>
+            <w:tcW w:w="14753" w:type="dxa"/>
             <w:gridSpan w:val="10"/>
             <w:tcBorders>
               <w:top w:val="single" w:sz="4" w:space="0" w:color="000000"/>
@@ -6089,7 +6087,7 @@
         <w:trPr/>
         <w:tc>
           <w:tcPr>
-            <w:tcW w:w="683" w:type="dxa"/>
+            <w:tcW w:w="682" w:type="dxa"/>
             <w:vMerge w:val="restart"/>
             <w:tcBorders>
               <w:top w:val="single" w:sz="4" w:space="0" w:color="000000"/>
@@ -6138,7 +6136,7 @@
         </w:tc>
         <w:tc>
           <w:tcPr>
-            <w:tcW w:w="1731" w:type="dxa"/>
+            <w:tcW w:w="1730" w:type="dxa"/>
             <w:vMerge w:val="restart"/>
             <w:tcBorders>
               <w:top w:val="single" w:sz="4" w:space="0" w:color="000000"/>
@@ -6188,7 +6186,7 @@
         </w:tc>
         <w:tc>
           <w:tcPr>
-            <w:tcW w:w="1670" w:type="dxa"/>
+            <w:tcW w:w="1671" w:type="dxa"/>
             <w:vMerge w:val="restart"/>
             <w:tcBorders>
               <w:top w:val="single" w:sz="4" w:space="0" w:color="000000"/>
@@ -6277,7 +6275,7 @@
         </w:tc>
         <w:tc>
           <w:tcPr>
-            <w:tcW w:w="3543" w:type="dxa"/>
+            <w:tcW w:w="3542" w:type="dxa"/>
             <w:gridSpan w:val="2"/>
             <w:tcBorders>
               <w:top w:val="single" w:sz="4" w:space="0" w:color="000000"/>
@@ -6365,8 +6363,7 @@
         </w:tc>
         <w:tc>
           <w:tcPr>
-            <w:tcW w:w="2130" w:type="dxa"/>
-            <w:vMerge w:val="restart"/>
+            <w:tcW w:w="2132" w:type="dxa"/>
             <w:tcBorders>
               <w:top w:val="single" w:sz="4" w:space="0" w:color="000000"/>
               <w:left w:val="single" w:sz="4" w:space="0" w:color="000000"/>
@@ -6406,7 +6403,7 @@
         <w:trPr/>
         <w:tc>
           <w:tcPr>
-            <w:tcW w:w="683" w:type="dxa"/>
+            <w:tcW w:w="682" w:type="dxa"/>
             <w:vMerge w:val="continue"/>
             <w:tcBorders>
               <w:top w:val="single" w:sz="4" w:space="0" w:color="000000"/>
@@ -6442,7 +6439,7 @@
         </w:tc>
         <w:tc>
           <w:tcPr>
-            <w:tcW w:w="1731" w:type="dxa"/>
+            <w:tcW w:w="1730" w:type="dxa"/>
             <w:vMerge w:val="continue"/>
             <w:tcBorders>
               <w:top w:val="single" w:sz="4" w:space="0" w:color="000000"/>
@@ -6478,7 +6475,7 @@
         </w:tc>
         <w:tc>
           <w:tcPr>
-            <w:tcW w:w="1670" w:type="dxa"/>
+            <w:tcW w:w="1671" w:type="dxa"/>
             <w:vMerge w:val="continue"/>
             <w:tcBorders>
               <w:top w:val="single" w:sz="4" w:space="0" w:color="000000"/>
@@ -6551,7 +6548,7 @@
         </w:tc>
         <w:tc>
           <w:tcPr>
-            <w:tcW w:w="3543" w:type="dxa"/>
+            <w:tcW w:w="3542" w:type="dxa"/>
             <w:gridSpan w:val="2"/>
             <w:tcBorders>
               <w:top w:val="single" w:sz="4" w:space="0" w:color="000000"/>
@@ -6660,7 +6657,7 @@
         </w:tc>
         <w:tc>
           <w:tcPr>
-            <w:tcW w:w="1699" w:type="dxa"/>
+            <w:tcW w:w="1698" w:type="dxa"/>
             <w:tcBorders>
               <w:top w:val="single" w:sz="4" w:space="0" w:color="000000"/>
               <w:left w:val="single" w:sz="4" w:space="0" w:color="000000"/>
@@ -6758,9 +6755,8 @@
         </w:tc>
         <w:tc>
           <w:tcPr>
-            <w:tcW w:w="2132" w:type="dxa"/>
+            <w:tcW w:w="2135" w:type="dxa"/>
             <w:gridSpan w:val="2"/>
-            <w:vMerge w:val="continue"/>
             <w:tcBorders>
               <w:top w:val="single" w:sz="4" w:space="0" w:color="000000"/>
               <w:left w:val="single" w:sz="4" w:space="0" w:color="000000"/>
@@ -6801,7 +6797,7 @@
         </w:trPr>
         <w:tc>
           <w:tcPr>
-            <w:tcW w:w="683" w:type="dxa"/>
+            <w:tcW w:w="682" w:type="dxa"/>
             <w:tcBorders>
               <w:top w:val="single" w:sz="4" w:space="0" w:color="000000"/>
               <w:left w:val="single" w:sz="4" w:space="0" w:color="000000"/>
@@ -6839,7 +6835,7 @@
         </w:tc>
         <w:tc>
           <w:tcPr>
-            <w:tcW w:w="1731" w:type="dxa"/>
+            <w:tcW w:w="1730" w:type="dxa"/>
             <w:tcBorders>
               <w:top w:val="single" w:sz="4" w:space="0" w:color="000000"/>
               <w:left w:val="single" w:sz="4" w:space="0" w:color="000000"/>
@@ -6877,7 +6873,7 @@
         </w:tc>
         <w:tc>
           <w:tcPr>
-            <w:tcW w:w="1670" w:type="dxa"/>
+            <w:tcW w:w="1671" w:type="dxa"/>
             <w:tcBorders>
               <w:top w:val="single" w:sz="4" w:space="0" w:color="000000"/>
               <w:left w:val="single" w:sz="4" w:space="0" w:color="000000"/>
@@ -6978,7 +6974,7 @@
         </w:tc>
         <w:tc>
           <w:tcPr>
-            <w:tcW w:w="3543" w:type="dxa"/>
+            <w:tcW w:w="3542" w:type="dxa"/>
             <w:gridSpan w:val="2"/>
             <w:tcBorders>
               <w:top w:val="single" w:sz="4" w:space="0" w:color="000000"/>
@@ -7017,7 +7013,7 @@
         </w:tc>
         <w:tc>
           <w:tcPr>
-            <w:tcW w:w="1699" w:type="dxa"/>
+            <w:tcW w:w="1698" w:type="dxa"/>
             <w:tcBorders>
               <w:top w:val="single" w:sz="4" w:space="0" w:color="000000"/>
               <w:left w:val="single" w:sz="4" w:space="0" w:color="000000"/>
@@ -7091,7 +7087,7 @@
         </w:tc>
         <w:tc>
           <w:tcPr>
-            <w:tcW w:w="2132" w:type="dxa"/>
+            <w:tcW w:w="2135" w:type="dxa"/>
             <w:gridSpan w:val="2"/>
             <w:tcBorders>
               <w:top w:val="single" w:sz="4" w:space="0" w:color="000000"/>
@@ -7134,7 +7130,7 @@
         </w:trPr>
         <w:tc>
           <w:tcPr>
-            <w:tcW w:w="683" w:type="dxa"/>
+            <w:tcW w:w="682" w:type="dxa"/>
             <w:tcBorders>
               <w:top w:val="single" w:sz="4" w:space="0" w:color="000000"/>
               <w:left w:val="single" w:sz="4" w:space="0" w:color="000000"/>
@@ -7172,7 +7168,7 @@
         </w:tc>
         <w:tc>
           <w:tcPr>
-            <w:tcW w:w="1731" w:type="dxa"/>
+            <w:tcW w:w="1730" w:type="dxa"/>
             <w:tcBorders>
               <w:top w:val="single" w:sz="4" w:space="0" w:color="000000"/>
               <w:left w:val="single" w:sz="4" w:space="0" w:color="000000"/>
@@ -7210,7 +7206,7 @@
         </w:tc>
         <w:tc>
           <w:tcPr>
-            <w:tcW w:w="1670" w:type="dxa"/>
+            <w:tcW w:w="1671" w:type="dxa"/>
             <w:tcBorders>
               <w:top w:val="single" w:sz="4" w:space="0" w:color="000000"/>
               <w:left w:val="single" w:sz="4" w:space="0" w:color="000000"/>
@@ -7330,7 +7326,7 @@
         </w:tc>
         <w:tc>
           <w:tcPr>
-            <w:tcW w:w="3543" w:type="dxa"/>
+            <w:tcW w:w="3542" w:type="dxa"/>
             <w:gridSpan w:val="2"/>
             <w:tcBorders>
               <w:top w:val="single" w:sz="4" w:space="0" w:color="000000"/>
@@ -7389,7 +7385,7 @@
         </w:tc>
         <w:tc>
           <w:tcPr>
-            <w:tcW w:w="1699" w:type="dxa"/>
+            <w:tcW w:w="1698" w:type="dxa"/>
             <w:tcBorders>
               <w:top w:val="single" w:sz="4" w:space="0" w:color="000000"/>
               <w:left w:val="single" w:sz="4" w:space="0" w:color="000000"/>
@@ -7463,7 +7459,7 @@
         </w:tc>
         <w:tc>
           <w:tcPr>
-            <w:tcW w:w="2132" w:type="dxa"/>
+            <w:tcW w:w="2135" w:type="dxa"/>
             <w:gridSpan w:val="2"/>
             <w:tcBorders>
               <w:top w:val="single" w:sz="4" w:space="0" w:color="000000"/>
@@ -7506,7 +7502,7 @@
         </w:trPr>
         <w:tc>
           <w:tcPr>
-            <w:tcW w:w="683" w:type="dxa"/>
+            <w:tcW w:w="682" w:type="dxa"/>
             <w:tcBorders>
               <w:top w:val="single" w:sz="4" w:space="0" w:color="000000"/>
               <w:left w:val="single" w:sz="4" w:space="0" w:color="000000"/>
@@ -7544,7 +7540,7 @@
         </w:tc>
         <w:tc>
           <w:tcPr>
-            <w:tcW w:w="1731" w:type="dxa"/>
+            <w:tcW w:w="1730" w:type="dxa"/>
             <w:tcBorders>
               <w:top w:val="single" w:sz="4" w:space="0" w:color="000000"/>
               <w:left w:val="single" w:sz="4" w:space="0" w:color="000000"/>
@@ -7582,7 +7578,7 @@
         </w:tc>
         <w:tc>
           <w:tcPr>
-            <w:tcW w:w="1670" w:type="dxa"/>
+            <w:tcW w:w="1671" w:type="dxa"/>
             <w:tcBorders>
               <w:top w:val="single" w:sz="4" w:space="0" w:color="000000"/>
               <w:left w:val="single" w:sz="4" w:space="0" w:color="000000"/>
@@ -7702,7 +7698,7 @@
         </w:tc>
         <w:tc>
           <w:tcPr>
-            <w:tcW w:w="3543" w:type="dxa"/>
+            <w:tcW w:w="3542" w:type="dxa"/>
             <w:gridSpan w:val="2"/>
             <w:tcBorders>
               <w:top w:val="single" w:sz="4" w:space="0" w:color="000000"/>
@@ -7761,7 +7757,7 @@
         </w:tc>
         <w:tc>
           <w:tcPr>
-            <w:tcW w:w="1699" w:type="dxa"/>
+            <w:tcW w:w="1698" w:type="dxa"/>
             <w:tcBorders>
               <w:top w:val="single" w:sz="4" w:space="0" w:color="000000"/>
               <w:left w:val="single" w:sz="4" w:space="0" w:color="000000"/>
@@ -7835,7 +7831,7 @@
         </w:tc>
         <w:tc>
           <w:tcPr>
-            <w:tcW w:w="2132" w:type="dxa"/>
+            <w:tcW w:w="2135" w:type="dxa"/>
             <w:gridSpan w:val="2"/>
             <w:tcBorders>
               <w:top w:val="single" w:sz="4" w:space="0" w:color="000000"/>
@@ -7878,7 +7874,7 @@
         </w:trPr>
         <w:tc>
           <w:tcPr>
-            <w:tcW w:w="683" w:type="dxa"/>
+            <w:tcW w:w="682" w:type="dxa"/>
             <w:tcBorders>
               <w:top w:val="single" w:sz="4" w:space="0" w:color="000000"/>
               <w:left w:val="single" w:sz="4" w:space="0" w:color="000000"/>
@@ -7916,7 +7912,7 @@
         </w:tc>
         <w:tc>
           <w:tcPr>
-            <w:tcW w:w="1731" w:type="dxa"/>
+            <w:tcW w:w="1730" w:type="dxa"/>
             <w:tcBorders>
               <w:top w:val="single" w:sz="4" w:space="0" w:color="000000"/>
               <w:left w:val="single" w:sz="4" w:space="0" w:color="000000"/>
@@ -7954,7 +7950,7 @@
         </w:tc>
         <w:tc>
           <w:tcPr>
-            <w:tcW w:w="1670" w:type="dxa"/>
+            <w:tcW w:w="1671" w:type="dxa"/>
             <w:tcBorders>
               <w:top w:val="single" w:sz="4" w:space="0" w:color="000000"/>
               <w:left w:val="single" w:sz="4" w:space="0" w:color="000000"/>
@@ -8098,7 +8094,7 @@
         </w:tc>
         <w:tc>
           <w:tcPr>
-            <w:tcW w:w="3543" w:type="dxa"/>
+            <w:tcW w:w="3542" w:type="dxa"/>
             <w:gridSpan w:val="2"/>
             <w:tcBorders>
               <w:top w:val="single" w:sz="4" w:space="0" w:color="000000"/>
@@ -8157,7 +8153,7 @@
         </w:tc>
         <w:tc>
           <w:tcPr>
-            <w:tcW w:w="1699" w:type="dxa"/>
+            <w:tcW w:w="1698" w:type="dxa"/>
             <w:tcBorders>
               <w:top w:val="single" w:sz="4" w:space="0" w:color="000000"/>
               <w:left w:val="single" w:sz="4" w:space="0" w:color="000000"/>
@@ -8231,7 +8227,7 @@
         </w:tc>
         <w:tc>
           <w:tcPr>
-            <w:tcW w:w="2132" w:type="dxa"/>
+            <w:tcW w:w="2135" w:type="dxa"/>
             <w:gridSpan w:val="2"/>
             <w:tcBorders>
               <w:top w:val="single" w:sz="4" w:space="0" w:color="000000"/>
@@ -8274,7 +8270,7 @@
         </w:trPr>
         <w:tc>
           <w:tcPr>
-            <w:tcW w:w="683" w:type="dxa"/>
+            <w:tcW w:w="682" w:type="dxa"/>
             <w:tcBorders>
               <w:top w:val="single" w:sz="4" w:space="0" w:color="000000"/>
               <w:left w:val="single" w:sz="4" w:space="0" w:color="000000"/>
@@ -8313,7 +8309,7 @@
         </w:tc>
         <w:tc>
           <w:tcPr>
-            <w:tcW w:w="14752" w:type="dxa"/>
+            <w:tcW w:w="14753" w:type="dxa"/>
             <w:gridSpan w:val="10"/>
             <w:tcBorders>
               <w:top w:val="single" w:sz="4" w:space="0" w:color="000000"/>
@@ -8356,7 +8352,7 @@
         <w:trPr/>
         <w:tc>
           <w:tcPr>
-            <w:tcW w:w="683" w:type="dxa"/>
+            <w:tcW w:w="682" w:type="dxa"/>
             <w:tcBorders>
               <w:top w:val="single" w:sz="4" w:space="0" w:color="000000"/>
               <w:left w:val="single" w:sz="4" w:space="0" w:color="000000"/>
@@ -8480,7 +8476,7 @@
         </w:tc>
         <w:tc>
           <w:tcPr>
-            <w:tcW w:w="7461" w:type="dxa"/>
+            <w:tcW w:w="7462" w:type="dxa"/>
             <w:gridSpan w:val="5"/>
             <w:tcBorders>
               <w:top w:val="single" w:sz="4" w:space="0" w:color="000000"/>
@@ -8523,7 +8519,7 @@
         </w:trPr>
         <w:tc>
           <w:tcPr>
-            <w:tcW w:w="683" w:type="dxa"/>
+            <w:tcW w:w="682" w:type="dxa"/>
             <w:tcBorders>
               <w:top w:val="single" w:sz="4" w:space="0" w:color="000000"/>
               <w:left w:val="single" w:sz="4" w:space="0" w:color="000000"/>
@@ -8656,7 +8652,7 @@
         </w:tc>
         <w:tc>
           <w:tcPr>
-            <w:tcW w:w="7461" w:type="dxa"/>
+            <w:tcW w:w="7462" w:type="dxa"/>
             <w:gridSpan w:val="5"/>
             <w:tcBorders>
               <w:top w:val="single" w:sz="4" w:space="0" w:color="000000"/>
@@ -8759,20 +8755,21 @@
         <w:tblLook w:firstRow="0" w:noVBand="0" w:lastRow="0" w:firstColumn="0" w:lastColumn="0" w:noHBand="0" w:val="0000"/>
       </w:tblPr>
       <w:tblGrid>
-        <w:gridCol w:w="551"/>
-        <w:gridCol w:w="1946"/>
-        <w:gridCol w:w="1005"/>
-        <w:gridCol w:w="451"/>
-        <w:gridCol w:w="1366"/>
-        <w:gridCol w:w="1470"/>
+        <w:gridCol w:w="549"/>
+        <w:gridCol w:w="1945"/>
+        <w:gridCol w:w="1007"/>
+        <w:gridCol w:w="449"/>
+        <w:gridCol w:w="1368"/>
+        <w:gridCol w:w="1468"/>
+        <w:gridCol w:w="4"/>
+        <w:gridCol w:w="3537"/>
+        <w:gridCol w:w="4"/>
+        <w:gridCol w:w="987"/>
+        <w:gridCol w:w="5"/>
+        <w:gridCol w:w="1979"/>
         <w:gridCol w:w="1"/>
-        <w:gridCol w:w="3540"/>
-        <w:gridCol w:w="1"/>
-        <w:gridCol w:w="990"/>
         <w:gridCol w:w="2"/>
-        <w:gridCol w:w="1982"/>
-        <w:gridCol w:w="1"/>
-        <w:gridCol w:w="2129"/>
+        <w:gridCol w:w="2130"/>
       </w:tblGrid>
       <w:tr>
         <w:trPr>
@@ -8857,8 +8854,8 @@
         </w:tc>
         <w:tc>
           <w:tcPr>
-            <w:tcW w:w="1983" w:type="dxa"/>
-            <w:gridSpan w:val="2"/>
+            <w:tcW w:w="1982" w:type="dxa"/>
+            <w:gridSpan w:val="3"/>
             <w:tcBorders/>
             <w:shd w:fill="auto" w:val="clear"/>
           </w:tcPr>
@@ -8878,7 +8875,7 @@
         </w:tc>
         <w:tc>
           <w:tcPr>
-            <w:tcW w:w="2129" w:type="dxa"/>
+            <w:tcW w:w="2130" w:type="dxa"/>
             <w:tcBorders/>
             <w:shd w:fill="auto" w:val="clear"/>
           </w:tcPr>
@@ -8980,8 +8977,8 @@
         </w:tc>
         <w:tc>
           <w:tcPr>
-            <w:tcW w:w="1983" w:type="dxa"/>
-            <w:gridSpan w:val="2"/>
+            <w:tcW w:w="1982" w:type="dxa"/>
+            <w:gridSpan w:val="3"/>
             <w:tcBorders/>
             <w:shd w:fill="auto" w:val="clear"/>
           </w:tcPr>
@@ -9001,7 +8998,7 @@
         </w:tc>
         <w:tc>
           <w:tcPr>
-            <w:tcW w:w="2129" w:type="dxa"/>
+            <w:tcW w:w="2130" w:type="dxa"/>
             <w:tcBorders/>
             <w:shd w:fill="auto" w:val="clear"/>
           </w:tcPr>
@@ -9025,7 +9022,7 @@
         <w:tc>
           <w:tcPr>
             <w:tcW w:w="15435" w:type="dxa"/>
-            <w:gridSpan w:val="14"/>
+            <w:gridSpan w:val="15"/>
             <w:tcBorders>
               <w:top w:val="single" w:sz="4" w:space="0" w:color="000000"/>
               <w:bottom w:val="single" w:sz="4" w:space="0" w:color="000000"/>
@@ -9072,7 +9069,7 @@
         </w:trPr>
         <w:tc>
           <w:tcPr>
-            <w:tcW w:w="551" w:type="dxa"/>
+            <w:tcW w:w="549" w:type="dxa"/>
             <w:tcBorders>
               <w:top w:val="single" w:sz="4" w:space="0" w:color="000000"/>
               <w:bottom w:val="single" w:sz="4" w:space="0" w:color="000000"/>
@@ -9110,8 +9107,8 @@
         </w:tc>
         <w:tc>
           <w:tcPr>
-            <w:tcW w:w="14884" w:type="dxa"/>
-            <w:gridSpan w:val="13"/>
+            <w:tcW w:w="14886" w:type="dxa"/>
+            <w:gridSpan w:val="14"/>
             <w:tcBorders>
               <w:top w:val="single" w:sz="4" w:space="0" w:color="000000"/>
               <w:left w:val="single" w:sz="4" w:space="0" w:color="000000"/>
@@ -9152,7 +9149,7 @@
         <w:trPr/>
         <w:tc>
           <w:tcPr>
-            <w:tcW w:w="551" w:type="dxa"/>
+            <w:tcW w:w="549" w:type="dxa"/>
             <w:vMerge w:val="restart"/>
             <w:tcBorders>
               <w:top w:val="single" w:sz="4" w:space="0" w:color="000000"/>
@@ -9200,7 +9197,7 @@
         </w:tc>
         <w:tc>
           <w:tcPr>
-            <w:tcW w:w="1946" w:type="dxa"/>
+            <w:tcW w:w="1945" w:type="dxa"/>
             <w:vMerge w:val="restart"/>
             <w:tcBorders>
               <w:top w:val="single" w:sz="4" w:space="0" w:color="000000"/>
@@ -9428,7 +9425,8 @@
         </w:tc>
         <w:tc>
           <w:tcPr>
-            <w:tcW w:w="2129" w:type="dxa"/>
+            <w:tcW w:w="2132" w:type="dxa"/>
+            <w:gridSpan w:val="2"/>
             <w:vMerge w:val="restart"/>
             <w:tcBorders>
               <w:top w:val="single" w:sz="4" w:space="0" w:color="000000"/>
@@ -9468,7 +9466,7 @@
         <w:trPr/>
         <w:tc>
           <w:tcPr>
-            <w:tcW w:w="551" w:type="dxa"/>
+            <w:tcW w:w="549" w:type="dxa"/>
             <w:vMerge w:val="continue"/>
             <w:tcBorders>
               <w:top w:val="single" w:sz="4" w:space="0" w:color="000000"/>
@@ -9503,7 +9501,7 @@
         </w:tc>
         <w:tc>
           <w:tcPr>
-            <w:tcW w:w="1946" w:type="dxa"/>
+            <w:tcW w:w="1945" w:type="dxa"/>
             <w:vMerge w:val="continue"/>
             <w:tcBorders>
               <w:top w:val="single" w:sz="4" w:space="0" w:color="000000"/>
@@ -9846,8 +9844,8 @@
         </w:tc>
         <w:tc>
           <w:tcPr>
-            <w:tcW w:w="2130" w:type="dxa"/>
-            <w:gridSpan w:val="2"/>
+            <w:tcW w:w="2133" w:type="dxa"/>
+            <w:gridSpan w:val="3"/>
             <w:vMerge w:val="continue"/>
             <w:tcBorders>
               <w:top w:val="single" w:sz="4" w:space="0" w:color="000000"/>
@@ -9888,7 +9886,7 @@
         </w:trPr>
         <w:tc>
           <w:tcPr>
-            <w:tcW w:w="551" w:type="dxa"/>
+            <w:tcW w:w="549" w:type="dxa"/>
             <w:tcBorders>
               <w:top w:val="single" w:sz="4" w:space="0" w:color="000000"/>
               <w:bottom w:val="single" w:sz="4" w:space="0" w:color="000000"/>
@@ -9924,7 +9922,7 @@
         </w:tc>
         <w:tc>
           <w:tcPr>
-            <w:tcW w:w="1946" w:type="dxa"/>
+            <w:tcW w:w="1945" w:type="dxa"/>
             <w:tcBorders>
               <w:top w:val="single" w:sz="4" w:space="0" w:color="000000"/>
               <w:left w:val="single" w:sz="4" w:space="0" w:color="000000"/>
@@ -10152,8 +10150,8 @@
         </w:tc>
         <w:tc>
           <w:tcPr>
-            <w:tcW w:w="2130" w:type="dxa"/>
-            <w:gridSpan w:val="2"/>
+            <w:tcW w:w="2133" w:type="dxa"/>
+            <w:gridSpan w:val="3"/>
             <w:tcBorders>
               <w:top w:val="single" w:sz="4" w:space="0" w:color="000000"/>
               <w:left w:val="single" w:sz="4" w:space="0" w:color="000000"/>
@@ -10194,7 +10192,7 @@
         </w:trPr>
         <w:tc>
           <w:tcPr>
-            <w:tcW w:w="551" w:type="dxa"/>
+            <w:tcW w:w="549" w:type="dxa"/>
             <w:tcBorders>
               <w:top w:val="single" w:sz="4" w:space="0" w:color="000000"/>
               <w:bottom w:val="single" w:sz="4" w:space="0" w:color="000000"/>
@@ -10232,8 +10230,8 @@
         </w:tc>
         <w:tc>
           <w:tcPr>
-            <w:tcW w:w="14884" w:type="dxa"/>
-            <w:gridSpan w:val="13"/>
+            <w:tcW w:w="14886" w:type="dxa"/>
+            <w:gridSpan w:val="14"/>
             <w:tcBorders>
               <w:top w:val="single" w:sz="4" w:space="0" w:color="000000"/>
               <w:left w:val="single" w:sz="4" w:space="0" w:color="000000"/>
@@ -10274,7 +10272,7 @@
         <w:trPr/>
         <w:tc>
           <w:tcPr>
-            <w:tcW w:w="551" w:type="dxa"/>
+            <w:tcW w:w="549" w:type="dxa"/>
             <w:tcBorders>
               <w:top w:val="single" w:sz="4" w:space="0" w:color="000000"/>
               <w:bottom w:val="single" w:sz="4" w:space="0" w:color="000000"/>
@@ -10322,7 +10320,7 @@
         </w:tc>
         <w:tc>
           <w:tcPr>
-            <w:tcW w:w="2951" w:type="dxa"/>
+            <w:tcW w:w="2952" w:type="dxa"/>
             <w:gridSpan w:val="2"/>
             <w:tcBorders>
               <w:top w:val="single" w:sz="4" w:space="0" w:color="000000"/>
@@ -10398,8 +10396,8 @@
         </w:tc>
         <w:tc>
           <w:tcPr>
-            <w:tcW w:w="10116" w:type="dxa"/>
-            <w:gridSpan w:val="9"/>
+            <w:tcW w:w="10117" w:type="dxa"/>
+            <w:gridSpan w:val="10"/>
             <w:tcBorders>
               <w:top w:val="single" w:sz="4" w:space="0" w:color="000000"/>
               <w:left w:val="single" w:sz="4" w:space="0" w:color="000000"/>
@@ -10440,7 +10438,7 @@
         </w:trPr>
         <w:tc>
           <w:tcPr>
-            <w:tcW w:w="551" w:type="dxa"/>
+            <w:tcW w:w="549" w:type="dxa"/>
             <w:tcBorders>
               <w:top w:val="single" w:sz="4" w:space="0" w:color="000000"/>
               <w:bottom w:val="single" w:sz="4" w:space="0" w:color="000000"/>
@@ -10477,7 +10475,7 @@
         </w:tc>
         <w:tc>
           <w:tcPr>
-            <w:tcW w:w="2951" w:type="dxa"/>
+            <w:tcW w:w="2952" w:type="dxa"/>
             <w:gridSpan w:val="2"/>
             <w:tcBorders>
               <w:top w:val="single" w:sz="4" w:space="0" w:color="000000"/>
@@ -10554,8 +10552,8 @@
         </w:tc>
         <w:tc>
           <w:tcPr>
-            <w:tcW w:w="10116" w:type="dxa"/>
-            <w:gridSpan w:val="9"/>
+            <w:tcW w:w="10117" w:type="dxa"/>
+            <w:gridSpan w:val="10"/>
             <w:tcBorders>
               <w:top w:val="single" w:sz="4" w:space="0" w:color="000000"/>
               <w:left w:val="single" w:sz="4" w:space="0" w:color="000000"/>
@@ -10777,17 +10775,17 @@
         <w:tblLook w:firstRow="0" w:noVBand="0" w:lastRow="0" w:firstColumn="0" w:lastColumn="0" w:noHBand="0" w:val="0000"/>
       </w:tblPr>
       <w:tblGrid>
-        <w:gridCol w:w="545"/>
+        <w:gridCol w:w="544"/>
         <w:gridCol w:w="1721"/>
         <w:gridCol w:w="1403"/>
         <w:gridCol w:w="1480"/>
-        <w:gridCol w:w="1"/>
-        <w:gridCol w:w="1551"/>
-        <w:gridCol w:w="1231"/>
         <w:gridCol w:w="2"/>
-        <w:gridCol w:w="1146"/>
-        <w:gridCol w:w="1"/>
-        <w:gridCol w:w="1108"/>
+        <w:gridCol w:w="1550"/>
+        <w:gridCol w:w="1230"/>
+        <w:gridCol w:w="4"/>
+        <w:gridCol w:w="1144"/>
+        <w:gridCol w:w="2"/>
+        <w:gridCol w:w="1109"/>
       </w:tblGrid>
       <w:tr>
         <w:trPr/>
@@ -10843,7 +10841,7 @@
         </w:trPr>
         <w:tc>
           <w:tcPr>
-            <w:tcW w:w="545" w:type="dxa"/>
+            <w:tcW w:w="544" w:type="dxa"/>
             <w:tcBorders>
               <w:top w:val="single" w:sz="4" w:space="0" w:color="000000"/>
               <w:left w:val="single" w:sz="4" w:space="0" w:color="000000"/>
@@ -10882,7 +10880,7 @@
         </w:tc>
         <w:tc>
           <w:tcPr>
-            <w:tcW w:w="9644" w:type="dxa"/>
+            <w:tcW w:w="9645" w:type="dxa"/>
             <w:gridSpan w:val="10"/>
             <w:tcBorders>
               <w:top w:val="single" w:sz="4" w:space="0" w:color="000000"/>
@@ -10925,7 +10923,7 @@
         <w:trPr/>
         <w:tc>
           <w:tcPr>
-            <w:tcW w:w="545" w:type="dxa"/>
+            <w:tcW w:w="544" w:type="dxa"/>
             <w:vMerge w:val="restart"/>
             <w:tcBorders>
               <w:top w:val="single" w:sz="4" w:space="0" w:color="000000"/>
@@ -11200,8 +11198,7 @@
         </w:tc>
         <w:tc>
           <w:tcPr>
-            <w:tcW w:w="1108" w:type="dxa"/>
-            <w:vMerge w:val="restart"/>
+            <w:tcW w:w="1109" w:type="dxa"/>
             <w:tcBorders>
               <w:top w:val="single" w:sz="4" w:space="0" w:color="000000"/>
               <w:left w:val="single" w:sz="4" w:space="0" w:color="000000"/>
@@ -11241,7 +11238,7 @@
         <w:trPr/>
         <w:tc>
           <w:tcPr>
-            <w:tcW w:w="545" w:type="dxa"/>
+            <w:tcW w:w="544" w:type="dxa"/>
             <w:vMerge w:val="continue"/>
             <w:tcBorders>
               <w:top w:val="single" w:sz="4" w:space="0" w:color="000000"/>
@@ -11518,7 +11515,7 @@
         </w:tc>
         <w:tc>
           <w:tcPr>
-            <w:tcW w:w="1231" w:type="dxa"/>
+            <w:tcW w:w="1230" w:type="dxa"/>
             <w:tcBorders>
               <w:top w:val="single" w:sz="4" w:space="0" w:color="000000"/>
               <w:left w:val="single" w:sz="4" w:space="0" w:color="000000"/>
@@ -11617,9 +11614,8 @@
         </w:tc>
         <w:tc>
           <w:tcPr>
-            <w:tcW w:w="1109" w:type="dxa"/>
+            <w:tcW w:w="1111" w:type="dxa"/>
             <w:gridSpan w:val="2"/>
-            <w:vMerge w:val="continue"/>
             <w:tcBorders>
               <w:top w:val="single" w:sz="4" w:space="0" w:color="000000"/>
               <w:left w:val="single" w:sz="4" w:space="0" w:color="000000"/>
@@ -11660,7 +11656,7 @@
         </w:trPr>
         <w:tc>
           <w:tcPr>
-            <w:tcW w:w="545" w:type="dxa"/>
+            <w:tcW w:w="544" w:type="dxa"/>
             <w:tcBorders>
               <w:top w:val="single" w:sz="4" w:space="0" w:color="000000"/>
               <w:left w:val="single" w:sz="4" w:space="0" w:color="000000"/>
@@ -11843,7 +11839,7 @@
         </w:tc>
         <w:tc>
           <w:tcPr>
-            <w:tcW w:w="1231" w:type="dxa"/>
+            <w:tcW w:w="1230" w:type="dxa"/>
             <w:tcBorders>
               <w:top w:val="single" w:sz="4" w:space="0" w:color="000000"/>
               <w:left w:val="single" w:sz="4" w:space="0" w:color="000000"/>
@@ -11916,7 +11912,7 @@
         </w:tc>
         <w:tc>
           <w:tcPr>
-            <w:tcW w:w="1109" w:type="dxa"/>
+            <w:tcW w:w="1111" w:type="dxa"/>
             <w:gridSpan w:val="2"/>
             <w:tcBorders>
               <w:top w:val="single" w:sz="4" w:space="0" w:color="000000"/>
@@ -11958,7 +11954,7 @@
         </w:trPr>
         <w:tc>
           <w:tcPr>
-            <w:tcW w:w="545" w:type="dxa"/>
+            <w:tcW w:w="544" w:type="dxa"/>
             <w:tcBorders>
               <w:top w:val="single" w:sz="4" w:space="0" w:color="000000"/>
               <w:left w:val="single" w:sz="4" w:space="0" w:color="000000"/>
@@ -11997,7 +11993,7 @@
         </w:tc>
         <w:tc>
           <w:tcPr>
-            <w:tcW w:w="9644" w:type="dxa"/>
+            <w:tcW w:w="9645" w:type="dxa"/>
             <w:gridSpan w:val="10"/>
             <w:tcBorders>
               <w:top w:val="single" w:sz="4" w:space="0" w:color="000000"/>
@@ -12040,7 +12036,7 @@
         <w:trPr/>
         <w:tc>
           <w:tcPr>
-            <w:tcW w:w="545" w:type="dxa"/>
+            <w:tcW w:w="544" w:type="dxa"/>
             <w:vMerge w:val="restart"/>
             <w:tcBorders>
               <w:top w:val="single" w:sz="4" w:space="0" w:color="000000"/>
@@ -12088,7 +12084,7 @@
         </w:tc>
         <w:tc>
           <w:tcPr>
-            <w:tcW w:w="4605" w:type="dxa"/>
+            <w:tcW w:w="4606" w:type="dxa"/>
             <w:gridSpan w:val="4"/>
             <w:tcBorders>
               <w:top w:val="single" w:sz="4" w:space="0" w:color="000000"/>
@@ -12165,7 +12161,7 @@
         <w:trPr/>
         <w:tc>
           <w:tcPr>
-            <w:tcW w:w="545" w:type="dxa"/>
+            <w:tcW w:w="544" w:type="dxa"/>
             <w:vMerge w:val="continue"/>
             <w:tcBorders>
               <w:top w:val="single" w:sz="4" w:space="0" w:color="000000"/>
@@ -12200,7 +12196,7 @@
         </w:tc>
         <w:tc>
           <w:tcPr>
-            <w:tcW w:w="4605" w:type="dxa"/>
+            <w:tcW w:w="4606" w:type="dxa"/>
             <w:gridSpan w:val="4"/>
             <w:tcBorders>
               <w:top w:val="single" w:sz="4" w:space="0" w:color="000000"/>
@@ -12353,7 +12349,7 @@
         </w:trPr>
         <w:tc>
           <w:tcPr>
-            <w:tcW w:w="545" w:type="dxa"/>
+            <w:tcW w:w="544" w:type="dxa"/>
             <w:tcBorders>
               <w:top w:val="single" w:sz="4" w:space="0" w:color="000000"/>
               <w:left w:val="single" w:sz="4" w:space="0" w:color="000000"/>
@@ -12391,7 +12387,7 @@
         </w:tc>
         <w:tc>
           <w:tcPr>
-            <w:tcW w:w="4605" w:type="dxa"/>
+            <w:tcW w:w="4606" w:type="dxa"/>
             <w:gridSpan w:val="4"/>
             <w:tcBorders>
               <w:top w:val="single" w:sz="4" w:space="0" w:color="000000"/>
@@ -12812,17 +12808,17 @@
         <w:tblLook w:firstRow="0" w:noVBand="0" w:lastRow="0" w:firstColumn="0" w:lastColumn="0" w:noHBand="0" w:val="0000"/>
       </w:tblPr>
       <w:tblGrid>
-        <w:gridCol w:w="573"/>
-        <w:gridCol w:w="1722"/>
+        <w:gridCol w:w="572"/>
+        <w:gridCol w:w="1721"/>
         <w:gridCol w:w="1170"/>
         <w:gridCol w:w="1685"/>
-        <w:gridCol w:w="1"/>
-        <w:gridCol w:w="1551"/>
-        <w:gridCol w:w="1231"/>
         <w:gridCol w:w="2"/>
-        <w:gridCol w:w="1131"/>
-        <w:gridCol w:w="1"/>
-        <w:gridCol w:w="1122"/>
+        <w:gridCol w:w="1550"/>
+        <w:gridCol w:w="1230"/>
+        <w:gridCol w:w="4"/>
+        <w:gridCol w:w="1129"/>
+        <w:gridCol w:w="2"/>
+        <w:gridCol w:w="1124"/>
       </w:tblGrid>
       <w:tr>
         <w:trPr/>
@@ -12878,7 +12874,7 @@
         </w:trPr>
         <w:tc>
           <w:tcPr>
-            <w:tcW w:w="573" w:type="dxa"/>
+            <w:tcW w:w="572" w:type="dxa"/>
             <w:tcBorders>
               <w:top w:val="single" w:sz="4" w:space="0" w:color="000000"/>
               <w:left w:val="single" w:sz="4" w:space="0" w:color="000000"/>
@@ -12917,7 +12913,7 @@
         </w:tc>
         <w:tc>
           <w:tcPr>
-            <w:tcW w:w="9616" w:type="dxa"/>
+            <w:tcW w:w="9617" w:type="dxa"/>
             <w:gridSpan w:val="10"/>
             <w:tcBorders>
               <w:top w:val="single" w:sz="4" w:space="0" w:color="000000"/>
@@ -12960,7 +12956,7 @@
         <w:trPr/>
         <w:tc>
           <w:tcPr>
-            <w:tcW w:w="573" w:type="dxa"/>
+            <w:tcW w:w="572" w:type="dxa"/>
             <w:vMerge w:val="restart"/>
             <w:tcBorders>
               <w:top w:val="single" w:sz="4" w:space="0" w:color="000000"/>
@@ -13009,7 +13005,7 @@
         </w:tc>
         <w:tc>
           <w:tcPr>
-            <w:tcW w:w="1722" w:type="dxa"/>
+            <w:tcW w:w="1721" w:type="dxa"/>
             <w:vMerge w:val="restart"/>
             <w:tcBorders>
               <w:top w:val="single" w:sz="4" w:space="0" w:color="000000"/>
@@ -13236,8 +13232,7 @@
         </w:tc>
         <w:tc>
           <w:tcPr>
-            <w:tcW w:w="1122" w:type="dxa"/>
-            <w:vMerge w:val="restart"/>
+            <w:tcW w:w="1124" w:type="dxa"/>
             <w:tcBorders>
               <w:top w:val="single" w:sz="4" w:space="0" w:color="000000"/>
               <w:left w:val="single" w:sz="4" w:space="0" w:color="000000"/>
@@ -13277,7 +13272,7 @@
         <w:trPr/>
         <w:tc>
           <w:tcPr>
-            <w:tcW w:w="573" w:type="dxa"/>
+            <w:tcW w:w="572" w:type="dxa"/>
             <w:vMerge w:val="continue"/>
             <w:tcBorders>
               <w:top w:val="single" w:sz="4" w:space="0" w:color="000000"/>
@@ -13313,7 +13308,7 @@
         </w:tc>
         <w:tc>
           <w:tcPr>
-            <w:tcW w:w="1722" w:type="dxa"/>
+            <w:tcW w:w="1721" w:type="dxa"/>
             <w:vMerge w:val="continue"/>
             <w:tcBorders>
               <w:top w:val="single" w:sz="4" w:space="0" w:color="000000"/>
@@ -13555,7 +13550,7 @@
         </w:tc>
         <w:tc>
           <w:tcPr>
-            <w:tcW w:w="1231" w:type="dxa"/>
+            <w:tcW w:w="1230" w:type="dxa"/>
             <w:tcBorders>
               <w:top w:val="single" w:sz="4" w:space="0" w:color="000000"/>
               <w:left w:val="single" w:sz="4" w:space="0" w:color="000000"/>
@@ -13654,9 +13649,8 @@
         </w:tc>
         <w:tc>
           <w:tcPr>
-            <w:tcW w:w="1123" w:type="dxa"/>
+            <w:tcW w:w="1126" w:type="dxa"/>
             <w:gridSpan w:val="2"/>
-            <w:vMerge w:val="continue"/>
             <w:tcBorders>
               <w:top w:val="single" w:sz="4" w:space="0" w:color="000000"/>
               <w:left w:val="single" w:sz="4" w:space="0" w:color="000000"/>
@@ -13697,7 +13691,7 @@
         </w:trPr>
         <w:tc>
           <w:tcPr>
-            <w:tcW w:w="573" w:type="dxa"/>
+            <w:tcW w:w="572" w:type="dxa"/>
             <w:tcBorders>
               <w:top w:val="single" w:sz="4" w:space="0" w:color="000000"/>
               <w:left w:val="single" w:sz="4" w:space="0" w:color="000000"/>
@@ -13735,7 +13729,7 @@
         </w:tc>
         <w:tc>
           <w:tcPr>
-            <w:tcW w:w="1722" w:type="dxa"/>
+            <w:tcW w:w="1721" w:type="dxa"/>
             <w:tcBorders>
               <w:top w:val="single" w:sz="4" w:space="0" w:color="000000"/>
               <w:left w:val="single" w:sz="4" w:space="0" w:color="000000"/>
@@ -13881,7 +13875,7 @@
         </w:tc>
         <w:tc>
           <w:tcPr>
-            <w:tcW w:w="1231" w:type="dxa"/>
+            <w:tcW w:w="1230" w:type="dxa"/>
             <w:tcBorders>
               <w:top w:val="single" w:sz="4" w:space="0" w:color="000000"/>
               <w:left w:val="single" w:sz="4" w:space="0" w:color="000000"/>
@@ -13956,7 +13950,7 @@
         </w:tc>
         <w:tc>
           <w:tcPr>
-            <w:tcW w:w="1123" w:type="dxa"/>
+            <w:tcW w:w="1126" w:type="dxa"/>
             <w:gridSpan w:val="2"/>
             <w:tcBorders>
               <w:top w:val="single" w:sz="4" w:space="0" w:color="000000"/>
@@ -13999,7 +13993,7 @@
         </w:trPr>
         <w:tc>
           <w:tcPr>
-            <w:tcW w:w="573" w:type="dxa"/>
+            <w:tcW w:w="572" w:type="dxa"/>
             <w:tcBorders>
               <w:top w:val="single" w:sz="4" w:space="0" w:color="000000"/>
               <w:left w:val="single" w:sz="4" w:space="0" w:color="000000"/>
@@ -14038,7 +14032,7 @@
         </w:tc>
         <w:tc>
           <w:tcPr>
-            <w:tcW w:w="9616" w:type="dxa"/>
+            <w:tcW w:w="9617" w:type="dxa"/>
             <w:gridSpan w:val="10"/>
             <w:tcBorders>
               <w:top w:val="single" w:sz="4" w:space="0" w:color="000000"/>
@@ -14081,7 +14075,7 @@
         <w:trPr/>
         <w:tc>
           <w:tcPr>
-            <w:tcW w:w="573" w:type="dxa"/>
+            <w:tcW w:w="572" w:type="dxa"/>
             <w:vMerge w:val="restart"/>
             <w:tcBorders>
               <w:top w:val="single" w:sz="4" w:space="0" w:color="000000"/>
@@ -14167,7 +14161,7 @@
         </w:tc>
         <w:tc>
           <w:tcPr>
-            <w:tcW w:w="5038" w:type="dxa"/>
+            <w:tcW w:w="5039" w:type="dxa"/>
             <w:gridSpan w:val="6"/>
             <w:tcBorders>
               <w:top w:val="single" w:sz="4" w:space="0" w:color="000000"/>
@@ -14207,7 +14201,7 @@
         <w:trPr/>
         <w:tc>
           <w:tcPr>
-            <w:tcW w:w="573" w:type="dxa"/>
+            <w:tcW w:w="572" w:type="dxa"/>
             <w:vMerge w:val="continue"/>
             <w:tcBorders>
               <w:top w:val="single" w:sz="4" w:space="0" w:color="000000"/>
@@ -14341,7 +14335,7 @@
         </w:tc>
         <w:tc>
           <w:tcPr>
-            <w:tcW w:w="2254" w:type="dxa"/>
+            <w:tcW w:w="2255" w:type="dxa"/>
             <w:gridSpan w:val="3"/>
             <w:tcBorders>
               <w:top w:val="single" w:sz="4" w:space="0" w:color="000000"/>
@@ -14396,7 +14390,7 @@
         </w:trPr>
         <w:tc>
           <w:tcPr>
-            <w:tcW w:w="573" w:type="dxa"/>
+            <w:tcW w:w="572" w:type="dxa"/>
             <w:tcBorders>
               <w:top w:val="single" w:sz="4" w:space="0" w:color="000000"/>
               <w:left w:val="single" w:sz="4" w:space="0" w:color="000000"/>
@@ -14510,7 +14504,7 @@
         </w:tc>
         <w:tc>
           <w:tcPr>
-            <w:tcW w:w="2254" w:type="dxa"/>
+            <w:tcW w:w="2255" w:type="dxa"/>
             <w:gridSpan w:val="3"/>
             <w:tcBorders>
               <w:top w:val="single" w:sz="4" w:space="0" w:color="000000"/>
@@ -14816,16 +14810,16 @@
         <w:tblLook w:firstRow="0" w:noVBand="0" w:lastRow="0" w:firstColumn="0" w:lastColumn="0" w:noHBand="0" w:val="0000"/>
       </w:tblPr>
       <w:tblGrid>
-        <w:gridCol w:w="235"/>
+        <w:gridCol w:w="234"/>
         <w:gridCol w:w="484"/>
-        <w:gridCol w:w="243"/>
+        <w:gridCol w:w="242"/>
         <w:gridCol w:w="1631"/>
         <w:gridCol w:w="314"/>
-        <w:gridCol w:w="483"/>
+        <w:gridCol w:w="482"/>
         <w:gridCol w:w="1438"/>
-        <w:gridCol w:w="1705"/>
-        <w:gridCol w:w="235"/>
-        <w:gridCol w:w="3207"/>
+        <w:gridCol w:w="1704"/>
+        <w:gridCol w:w="234"/>
+        <w:gridCol w:w="3212"/>
       </w:tblGrid>
       <w:tr>
         <w:trPr>
@@ -14833,7 +14827,7 @@
         </w:trPr>
         <w:tc>
           <w:tcPr>
-            <w:tcW w:w="235" w:type="dxa"/>
+            <w:tcW w:w="234" w:type="dxa"/>
             <w:tcBorders/>
             <w:shd w:fill="auto" w:val="clear"/>
             <w:vAlign w:val="bottom"/>
@@ -14899,7 +14893,7 @@
         </w:tc>
         <w:tc>
           <w:tcPr>
-            <w:tcW w:w="243" w:type="dxa"/>
+            <w:tcW w:w="242" w:type="dxa"/>
             <w:tcBorders/>
             <w:shd w:fill="auto" w:val="clear"/>
             <w:vAlign w:val="bottom"/>
@@ -14995,7 +14989,7 @@
         </w:tc>
         <w:tc>
           <w:tcPr>
-            <w:tcW w:w="483" w:type="dxa"/>
+            <w:tcW w:w="482" w:type="dxa"/>
             <w:tcBorders>
               <w:bottom w:val="single" w:sz="4" w:space="0" w:color="000000"/>
             </w:tcBorders>
@@ -15058,7 +15052,7 @@
         </w:tc>
         <w:tc>
           <w:tcPr>
-            <w:tcW w:w="1705" w:type="dxa"/>
+            <w:tcW w:w="1704" w:type="dxa"/>
             <w:tcBorders>
               <w:bottom w:val="single" w:sz="4" w:space="0" w:color="000000"/>
             </w:tcBorders>
@@ -15092,7 +15086,7 @@
         </w:tc>
         <w:tc>
           <w:tcPr>
-            <w:tcW w:w="235" w:type="dxa"/>
+            <w:tcW w:w="234" w:type="dxa"/>
             <w:tcBorders/>
             <w:shd w:fill="auto" w:val="clear"/>
             <w:vAlign w:val="bottom"/>
@@ -15123,7 +15117,7 @@
         </w:tc>
         <w:tc>
           <w:tcPr>
-            <w:tcW w:w="3207" w:type="dxa"/>
+            <w:tcW w:w="3212" w:type="dxa"/>
             <w:tcBorders>
               <w:bottom w:val="single" w:sz="4" w:space="0" w:color="000000"/>
             </w:tcBorders>
@@ -15142,7 +15136,7 @@
                 <w:lang w:val="en-US" w:eastAsia="ru-RU"/>
               </w:rPr>
             </w:pPr>
-            <w:bookmarkStart w:id="1" w:name="__DdeLink__2788_2857747353"/>
+            <w:bookmarkStart w:id="2" w:name="__DdeLink__2788_2857747353"/>
             <w:r>
               <w:rPr>
                 <w:rFonts w:eastAsia="Times New Roman" w:ascii="Times New Roman" w:hAnsi="Times New Roman"/>
@@ -15151,9 +15145,9 @@
                 <w:szCs w:val="24"/>
                 <w:lang w:val="en-US" w:eastAsia="ru-RU"/>
               </w:rPr>
-              <w:t>{{ surn }} {{ name }} {{ otch }}</w:t>
-            </w:r>
-            <w:bookmarkEnd w:id="1"/>
+              <w:t>{{ sur }} {{ name }} {{ otch }}</w:t>
+            </w:r>
+            <w:bookmarkEnd w:id="2"/>
           </w:p>
         </w:tc>
       </w:tr>
@@ -15163,7 +15157,7 @@
         </w:trPr>
         <w:tc>
           <w:tcPr>
-            <w:tcW w:w="235" w:type="dxa"/>
+            <w:tcW w:w="234" w:type="dxa"/>
             <w:tcBorders/>
             <w:shd w:fill="auto" w:val="clear"/>
           </w:tcPr>
@@ -15226,7 +15220,7 @@
         </w:tc>
         <w:tc>
           <w:tcPr>
-            <w:tcW w:w="243" w:type="dxa"/>
+            <w:tcW w:w="242" w:type="dxa"/>
             <w:tcBorders/>
             <w:shd w:fill="auto" w:val="clear"/>
           </w:tcPr>
@@ -15317,7 +15311,7 @@
         </w:tc>
         <w:tc>
           <w:tcPr>
-            <w:tcW w:w="483" w:type="dxa"/>
+            <w:tcW w:w="482" w:type="dxa"/>
             <w:tcBorders>
               <w:top w:val="single" w:sz="4" w:space="0" w:color="000000"/>
             </w:tcBorders>
@@ -15377,7 +15371,7 @@
         </w:tc>
         <w:tc>
           <w:tcPr>
-            <w:tcW w:w="1705" w:type="dxa"/>
+            <w:tcW w:w="1704" w:type="dxa"/>
             <w:tcBorders>
               <w:top w:val="single" w:sz="4" w:space="0" w:color="000000"/>
             </w:tcBorders>
@@ -15411,7 +15405,7 @@
         </w:tc>
         <w:tc>
           <w:tcPr>
-            <w:tcW w:w="235" w:type="dxa"/>
+            <w:tcW w:w="234" w:type="dxa"/>
             <w:tcBorders/>
             <w:shd w:fill="auto" w:val="clear"/>
           </w:tcPr>
@@ -15441,7 +15435,7 @@
         </w:tc>
         <w:tc>
           <w:tcPr>
-            <w:tcW w:w="3207" w:type="dxa"/>
+            <w:tcW w:w="3212" w:type="dxa"/>
             <w:tcBorders>
               <w:top w:val="single" w:sz="4" w:space="0" w:color="000000"/>
             </w:tcBorders>
@@ -15491,25 +15485,7 @@
           <w:textDirection w:val="lrTb"/>
           <w:docGrid w:type="default" w:linePitch="100" w:charSpace="0"/>
         </w:sectPr>
-        <w:pStyle w:val="Normal"/>
-        <w:spacing w:lineRule="auto" w:line="240" w:before="0" w:after="0"/>
-        <w:rPr>
-          <w:rFonts w:ascii="Times New Roman" w:hAnsi="Times New Roman" w:eastAsia="Times New Roman"/>
-          <w:color w:val="000000"/>
-          <w:sz w:val="24"/>
-          <w:szCs w:val="24"/>
-          <w:lang w:eastAsia="ru-RU"/>
-        </w:rPr>
       </w:pPr>
-      <w:r>
-        <w:rPr>
-          <w:rFonts w:eastAsia="Times New Roman" w:ascii="Times New Roman" w:hAnsi="Times New Roman"/>
-          <w:color w:val="000000"/>
-          <w:sz w:val="24"/>
-          <w:szCs w:val="24"/>
-          <w:lang w:eastAsia="ru-RU"/>
-        </w:rPr>
-      </w:r>
     </w:p>
     <w:p>
       <w:pPr>
@@ -15524,8 +15500,8 @@
           <w:lang w:eastAsia="ru-RU"/>
         </w:rPr>
       </w:pPr>
-      <w:bookmarkStart w:id="2" w:name="h.gjdgxs"/>
-      <w:bookmarkEnd w:id="2"/>
+      <w:bookmarkStart w:id="3" w:name="h.gjdgxs"/>
+      <w:bookmarkEnd w:id="3"/>
       <w:r>
         <w:rPr>
           <w:rFonts w:eastAsia="Times New Roman" w:ascii="Times New Roman" w:hAnsi="Times New Roman"/>
@@ -15647,8 +15623,8 @@
       </w:tblPr>
       <w:tblGrid>
         <w:gridCol w:w="3415"/>
-        <w:gridCol w:w="1553"/>
-        <w:gridCol w:w="5223"/>
+        <w:gridCol w:w="1552"/>
+        <w:gridCol w:w="5224"/>
       </w:tblGrid>
       <w:tr>
         <w:trPr>
@@ -15737,7 +15713,7 @@
         </w:tc>
         <w:tc>
           <w:tcPr>
-            <w:tcW w:w="1553" w:type="dxa"/>
+            <w:tcW w:w="1552" w:type="dxa"/>
             <w:tcBorders>
               <w:top w:val="single" w:sz="4" w:space="0" w:color="000000"/>
               <w:left w:val="single" w:sz="4" w:space="0" w:color="000000"/>
@@ -15774,7 +15750,7 @@
         </w:tc>
         <w:tc>
           <w:tcPr>
-            <w:tcW w:w="5223" w:type="dxa"/>
+            <w:tcW w:w="5224" w:type="dxa"/>
             <w:tcBorders>
               <w:top w:val="single" w:sz="4" w:space="0" w:color="000000"/>
               <w:left w:val="single" w:sz="4" w:space="0" w:color="000000"/>
@@ -15853,7 +15829,7 @@
         </w:tc>
         <w:tc>
           <w:tcPr>
-            <w:tcW w:w="1553" w:type="dxa"/>
+            <w:tcW w:w="1552" w:type="dxa"/>
             <w:tcBorders>
               <w:top w:val="single" w:sz="4" w:space="0" w:color="000000"/>
               <w:left w:val="single" w:sz="4" w:space="0" w:color="000000"/>
@@ -15890,7 +15866,7 @@
         </w:tc>
         <w:tc>
           <w:tcPr>
-            <w:tcW w:w="5223" w:type="dxa"/>
+            <w:tcW w:w="5224" w:type="dxa"/>
             <w:tcBorders>
               <w:top w:val="single" w:sz="4" w:space="0" w:color="000000"/>
               <w:left w:val="single" w:sz="4" w:space="0" w:color="000000"/>
@@ -15979,7 +15955,7 @@
         </w:tc>
         <w:tc>
           <w:tcPr>
-            <w:tcW w:w="1553" w:type="dxa"/>
+            <w:tcW w:w="1552" w:type="dxa"/>
             <w:tcBorders>
               <w:top w:val="single" w:sz="4" w:space="0" w:color="000000"/>
               <w:left w:val="single" w:sz="4" w:space="0" w:color="000000"/>
@@ -16016,7 +15992,7 @@
         </w:tc>
         <w:tc>
           <w:tcPr>
-            <w:tcW w:w="5223" w:type="dxa"/>
+            <w:tcW w:w="5224" w:type="dxa"/>
             <w:tcBorders>
               <w:top w:val="single" w:sz="4" w:space="0" w:color="000000"/>
               <w:left w:val="single" w:sz="4" w:space="0" w:color="000000"/>
@@ -16095,7 +16071,7 @@
         </w:tc>
         <w:tc>
           <w:tcPr>
-            <w:tcW w:w="1553" w:type="dxa"/>
+            <w:tcW w:w="1552" w:type="dxa"/>
             <w:tcBorders>
               <w:top w:val="single" w:sz="4" w:space="0" w:color="000000"/>
               <w:left w:val="single" w:sz="4" w:space="0" w:color="000000"/>
@@ -16132,7 +16108,7 @@
         </w:tc>
         <w:tc>
           <w:tcPr>
-            <w:tcW w:w="5223" w:type="dxa"/>
+            <w:tcW w:w="5224" w:type="dxa"/>
             <w:tcBorders>
               <w:top w:val="single" w:sz="4" w:space="0" w:color="000000"/>
               <w:left w:val="single" w:sz="4" w:space="0" w:color="000000"/>
@@ -16222,7 +16198,7 @@
         </w:tc>
         <w:tc>
           <w:tcPr>
-            <w:tcW w:w="1553" w:type="dxa"/>
+            <w:tcW w:w="1552" w:type="dxa"/>
             <w:tcBorders>
               <w:top w:val="single" w:sz="4" w:space="0" w:color="000000"/>
               <w:left w:val="single" w:sz="4" w:space="0" w:color="000000"/>
@@ -16259,7 +16235,7 @@
         </w:tc>
         <w:tc>
           <w:tcPr>
-            <w:tcW w:w="5223" w:type="dxa"/>
+            <w:tcW w:w="5224" w:type="dxa"/>
             <w:tcBorders>
               <w:top w:val="single" w:sz="4" w:space="0" w:color="000000"/>
               <w:left w:val="single" w:sz="4" w:space="0" w:color="000000"/>
@@ -16348,7 +16324,7 @@
         </w:tc>
         <w:tc>
           <w:tcPr>
-            <w:tcW w:w="1553" w:type="dxa"/>
+            <w:tcW w:w="1552" w:type="dxa"/>
             <w:tcBorders>
               <w:top w:val="single" w:sz="4" w:space="0" w:color="000000"/>
               <w:left w:val="single" w:sz="4" w:space="0" w:color="000000"/>
@@ -16385,7 +16361,7 @@
         </w:tc>
         <w:tc>
           <w:tcPr>
-            <w:tcW w:w="5223" w:type="dxa"/>
+            <w:tcW w:w="5224" w:type="dxa"/>
             <w:tcBorders>
               <w:top w:val="single" w:sz="4" w:space="0" w:color="000000"/>
               <w:left w:val="single" w:sz="4" w:space="0" w:color="000000"/>
@@ -16464,7 +16440,7 @@
         </w:tc>
         <w:tc>
           <w:tcPr>
-            <w:tcW w:w="1553" w:type="dxa"/>
+            <w:tcW w:w="1552" w:type="dxa"/>
             <w:tcBorders>
               <w:top w:val="single" w:sz="4" w:space="0" w:color="000000"/>
               <w:left w:val="single" w:sz="4" w:space="0" w:color="000000"/>
@@ -16501,7 +16477,7 @@
         </w:tc>
         <w:tc>
           <w:tcPr>
-            <w:tcW w:w="5223" w:type="dxa"/>
+            <w:tcW w:w="5224" w:type="dxa"/>
             <w:tcBorders>
               <w:top w:val="single" w:sz="4" w:space="0" w:color="000000"/>
               <w:left w:val="single" w:sz="4" w:space="0" w:color="000000"/>
@@ -16580,7 +16556,7 @@
         </w:tc>
         <w:tc>
           <w:tcPr>
-            <w:tcW w:w="1553" w:type="dxa"/>
+            <w:tcW w:w="1552" w:type="dxa"/>
             <w:tcBorders>
               <w:top w:val="single" w:sz="4" w:space="0" w:color="000000"/>
               <w:left w:val="single" w:sz="4" w:space="0" w:color="000000"/>
@@ -16617,7 +16593,7 @@
         </w:tc>
         <w:tc>
           <w:tcPr>
-            <w:tcW w:w="5223" w:type="dxa"/>
+            <w:tcW w:w="5224" w:type="dxa"/>
             <w:tcBorders>
               <w:top w:val="single" w:sz="4" w:space="0" w:color="000000"/>
               <w:left w:val="single" w:sz="4" w:space="0" w:color="000000"/>
@@ -16739,7 +16715,7 @@
         </w:tc>
         <w:tc>
           <w:tcPr>
-            <w:tcW w:w="1553" w:type="dxa"/>
+            <w:tcW w:w="1552" w:type="dxa"/>
             <w:tcBorders>
               <w:top w:val="single" w:sz="4" w:space="0" w:color="000000"/>
               <w:left w:val="single" w:sz="4" w:space="0" w:color="000000"/>
@@ -16776,7 +16752,7 @@
         </w:tc>
         <w:tc>
           <w:tcPr>
-            <w:tcW w:w="5223" w:type="dxa"/>
+            <w:tcW w:w="5224" w:type="dxa"/>
             <w:tcBorders>
               <w:top w:val="single" w:sz="4" w:space="0" w:color="000000"/>
               <w:left w:val="single" w:sz="4" w:space="0" w:color="000000"/>
@@ -16855,7 +16831,7 @@
         </w:tc>
         <w:tc>
           <w:tcPr>
-            <w:tcW w:w="1553" w:type="dxa"/>
+            <w:tcW w:w="1552" w:type="dxa"/>
             <w:tcBorders>
               <w:top w:val="single" w:sz="4" w:space="0" w:color="000000"/>
               <w:left w:val="single" w:sz="4" w:space="0" w:color="000000"/>
@@ -16892,7 +16868,7 @@
         </w:tc>
         <w:tc>
           <w:tcPr>
-            <w:tcW w:w="5223" w:type="dxa"/>
+            <w:tcW w:w="5224" w:type="dxa"/>
             <w:tcBorders>
               <w:top w:val="single" w:sz="4" w:space="0" w:color="000000"/>
               <w:left w:val="single" w:sz="4" w:space="0" w:color="000000"/>
@@ -17067,7 +17043,7 @@
         </w:tc>
         <w:tc>
           <w:tcPr>
-            <w:tcW w:w="1553" w:type="dxa"/>
+            <w:tcW w:w="1552" w:type="dxa"/>
             <w:tcBorders>
               <w:top w:val="single" w:sz="4" w:space="0" w:color="000000"/>
               <w:left w:val="single" w:sz="4" w:space="0" w:color="000000"/>
@@ -17104,7 +17080,7 @@
         </w:tc>
         <w:tc>
           <w:tcPr>
-            <w:tcW w:w="5223" w:type="dxa"/>
+            <w:tcW w:w="5224" w:type="dxa"/>
             <w:tcBorders>
               <w:top w:val="single" w:sz="4" w:space="0" w:color="000000"/>
               <w:left w:val="single" w:sz="4" w:space="0" w:color="000000"/>
@@ -17183,7 +17159,7 @@
         </w:tc>
         <w:tc>
           <w:tcPr>
-            <w:tcW w:w="1553" w:type="dxa"/>
+            <w:tcW w:w="1552" w:type="dxa"/>
             <w:tcBorders>
               <w:top w:val="single" w:sz="4" w:space="0" w:color="000000"/>
               <w:left w:val="single" w:sz="4" w:space="0" w:color="000000"/>
@@ -17220,7 +17196,7 @@
         </w:tc>
         <w:tc>
           <w:tcPr>
-            <w:tcW w:w="5223" w:type="dxa"/>
+            <w:tcW w:w="5224" w:type="dxa"/>
             <w:tcBorders>
               <w:top w:val="single" w:sz="4" w:space="0" w:color="000000"/>
               <w:left w:val="single" w:sz="4" w:space="0" w:color="000000"/>
@@ -17299,7 +17275,7 @@
         </w:tc>
         <w:tc>
           <w:tcPr>
-            <w:tcW w:w="1553" w:type="dxa"/>
+            <w:tcW w:w="1552" w:type="dxa"/>
             <w:tcBorders>
               <w:top w:val="single" w:sz="4" w:space="0" w:color="000000"/>
               <w:left w:val="single" w:sz="4" w:space="0" w:color="000000"/>
@@ -17336,7 +17312,7 @@
         </w:tc>
         <w:tc>
           <w:tcPr>
-            <w:tcW w:w="5223" w:type="dxa"/>
+            <w:tcW w:w="5224" w:type="dxa"/>
             <w:tcBorders>
               <w:top w:val="single" w:sz="4" w:space="0" w:color="000000"/>
               <w:left w:val="single" w:sz="4" w:space="0" w:color="000000"/>
@@ -17415,7 +17391,7 @@
         </w:tc>
         <w:tc>
           <w:tcPr>
-            <w:tcW w:w="1553" w:type="dxa"/>
+            <w:tcW w:w="1552" w:type="dxa"/>
             <w:tcBorders>
               <w:top w:val="single" w:sz="4" w:space="0" w:color="000000"/>
               <w:left w:val="single" w:sz="4" w:space="0" w:color="000000"/>
@@ -17452,7 +17428,7 @@
         </w:tc>
         <w:tc>
           <w:tcPr>
-            <w:tcW w:w="5223" w:type="dxa"/>
+            <w:tcW w:w="5224" w:type="dxa"/>
             <w:tcBorders>
               <w:top w:val="single" w:sz="4" w:space="0" w:color="000000"/>
               <w:left w:val="single" w:sz="4" w:space="0" w:color="000000"/>
@@ -17531,7 +17507,7 @@
         </w:tc>
         <w:tc>
           <w:tcPr>
-            <w:tcW w:w="1553" w:type="dxa"/>
+            <w:tcW w:w="1552" w:type="dxa"/>
             <w:tcBorders>
               <w:top w:val="single" w:sz="4" w:space="0" w:color="000000"/>
               <w:left w:val="single" w:sz="4" w:space="0" w:color="000000"/>
@@ -17568,7 +17544,7 @@
         </w:tc>
         <w:tc>
           <w:tcPr>
-            <w:tcW w:w="5223" w:type="dxa"/>
+            <w:tcW w:w="5224" w:type="dxa"/>
             <w:tcBorders>
               <w:top w:val="single" w:sz="4" w:space="0" w:color="000000"/>
               <w:left w:val="single" w:sz="4" w:space="0" w:color="000000"/>
@@ -17657,7 +17633,7 @@
         </w:tc>
         <w:tc>
           <w:tcPr>
-            <w:tcW w:w="1553" w:type="dxa"/>
+            <w:tcW w:w="1552" w:type="dxa"/>
             <w:tcBorders>
               <w:top w:val="single" w:sz="4" w:space="0" w:color="000000"/>
               <w:left w:val="single" w:sz="4" w:space="0" w:color="000000"/>
@@ -17694,7 +17670,7 @@
         </w:tc>
         <w:tc>
           <w:tcPr>
-            <w:tcW w:w="5223" w:type="dxa"/>
+            <w:tcW w:w="5224" w:type="dxa"/>
             <w:tcBorders>
               <w:top w:val="single" w:sz="4" w:space="0" w:color="000000"/>
               <w:left w:val="single" w:sz="4" w:space="0" w:color="000000"/>
@@ -17783,7 +17759,7 @@
         </w:tc>
         <w:tc>
           <w:tcPr>
-            <w:tcW w:w="1553" w:type="dxa"/>
+            <w:tcW w:w="1552" w:type="dxa"/>
             <w:tcBorders>
               <w:top w:val="single" w:sz="4" w:space="0" w:color="000000"/>
               <w:left w:val="single" w:sz="4" w:space="0" w:color="000000"/>
@@ -17820,7 +17796,7 @@
         </w:tc>
         <w:tc>
           <w:tcPr>
-            <w:tcW w:w="5223" w:type="dxa"/>
+            <w:tcW w:w="5224" w:type="dxa"/>
             <w:tcBorders>
               <w:top w:val="single" w:sz="4" w:space="0" w:color="000000"/>
               <w:left w:val="single" w:sz="4" w:space="0" w:color="000000"/>
@@ -17899,7 +17875,7 @@
         </w:tc>
         <w:tc>
           <w:tcPr>
-            <w:tcW w:w="1553" w:type="dxa"/>
+            <w:tcW w:w="1552" w:type="dxa"/>
             <w:tcBorders>
               <w:top w:val="single" w:sz="4" w:space="0" w:color="000000"/>
               <w:left w:val="single" w:sz="4" w:space="0" w:color="000000"/>
@@ -17936,7 +17912,7 @@
         </w:tc>
         <w:tc>
           <w:tcPr>
-            <w:tcW w:w="5223" w:type="dxa"/>
+            <w:tcW w:w="5224" w:type="dxa"/>
             <w:tcBorders>
               <w:top w:val="single" w:sz="4" w:space="0" w:color="000000"/>
               <w:left w:val="single" w:sz="4" w:space="0" w:color="000000"/>
@@ -18048,11 +18024,11 @@
         <w:gridCol w:w="684"/>
         <w:gridCol w:w="235"/>
         <w:gridCol w:w="1890"/>
-        <w:gridCol w:w="992"/>
-        <w:gridCol w:w="2409"/>
-        <w:gridCol w:w="1133"/>
+        <w:gridCol w:w="991"/>
+        <w:gridCol w:w="2410"/>
+        <w:gridCol w:w="1132"/>
         <w:gridCol w:w="1276"/>
-        <w:gridCol w:w="1561"/>
+        <w:gridCol w:w="1562"/>
       </w:tblGrid>
       <w:tr>
         <w:trPr>
@@ -18193,7 +18169,7 @@
         </w:tc>
         <w:tc>
           <w:tcPr>
-            <w:tcW w:w="992" w:type="dxa"/>
+            <w:tcW w:w="991" w:type="dxa"/>
             <w:vMerge w:val="restart"/>
             <w:tcBorders>
               <w:top w:val="single" w:sz="4" w:space="0" w:color="000000"/>
@@ -18243,7 +18219,7 @@
         </w:tc>
         <w:tc>
           <w:tcPr>
-            <w:tcW w:w="2409" w:type="dxa"/>
+            <w:tcW w:w="2410" w:type="dxa"/>
             <w:vMerge w:val="restart"/>
             <w:tcBorders>
               <w:top w:val="single" w:sz="4" w:space="0" w:color="000000"/>
@@ -18281,7 +18257,7 @@
         </w:tc>
         <w:tc>
           <w:tcPr>
-            <w:tcW w:w="1133" w:type="dxa"/>
+            <w:tcW w:w="1132" w:type="dxa"/>
             <w:vMerge w:val="restart"/>
             <w:tcBorders>
               <w:top w:val="single" w:sz="4" w:space="0" w:color="000000"/>
@@ -18393,7 +18369,7 @@
         </w:tc>
         <w:tc>
           <w:tcPr>
-            <w:tcW w:w="1561" w:type="dxa"/>
+            <w:tcW w:w="1562" w:type="dxa"/>
             <w:tcBorders>
               <w:top w:val="single" w:sz="4" w:space="0" w:color="000000"/>
               <w:left w:val="single" w:sz="4" w:space="0" w:color="000000"/>
@@ -18544,7 +18520,7 @@
         </w:tc>
         <w:tc>
           <w:tcPr>
-            <w:tcW w:w="992" w:type="dxa"/>
+            <w:tcW w:w="991" w:type="dxa"/>
             <w:vMerge w:val="continue"/>
             <w:tcBorders>
               <w:top w:val="single" w:sz="4" w:space="0" w:color="000000"/>
@@ -18580,7 +18556,7 @@
         </w:tc>
         <w:tc>
           <w:tcPr>
-            <w:tcW w:w="2409" w:type="dxa"/>
+            <w:tcW w:w="2410" w:type="dxa"/>
             <w:vMerge w:val="continue"/>
             <w:tcBorders>
               <w:top w:val="single" w:sz="4" w:space="0" w:color="000000"/>
@@ -18616,7 +18592,7 @@
         </w:tc>
         <w:tc>
           <w:tcPr>
-            <w:tcW w:w="1133" w:type="dxa"/>
+            <w:tcW w:w="1132" w:type="dxa"/>
             <w:vMerge w:val="continue"/>
             <w:tcBorders>
               <w:top w:val="single" w:sz="4" w:space="0" w:color="000000"/>
@@ -18688,7 +18664,7 @@
         </w:tc>
         <w:tc>
           <w:tcPr>
-            <w:tcW w:w="1561" w:type="dxa"/>
+            <w:tcW w:w="1562" w:type="dxa"/>
             <w:tcBorders>
               <w:top w:val="single" w:sz="4" w:space="0" w:color="000000"/>
               <w:left w:val="single" w:sz="4" w:space="0" w:color="000000"/>
@@ -18922,42 +18898,42 @@
         </w:tc>
         <w:tc>
           <w:tcPr>
-            <w:tcW w:w="992" w:type="dxa"/>
-            <w:tcBorders>
-              <w:top w:val="single" w:sz="4" w:space="0" w:color="000000"/>
-              <w:left w:val="single" w:sz="4" w:space="0" w:color="000000"/>
-              <w:right w:val="single" w:sz="4" w:space="0" w:color="000000"/>
-            </w:tcBorders>
-            <w:shd w:fill="auto" w:val="clear"/>
-          </w:tcPr>
-          <w:p>
-            <w:pPr>
-              <w:pStyle w:val="Normal"/>
-              <w:spacing w:lineRule="auto" w:line="240" w:before="0" w:after="0"/>
-              <w:ind w:left="57" w:right="57" w:hanging="0"/>
-              <w:jc w:val="center"/>
-              <w:rPr>
-                <w:rFonts w:ascii="Times New Roman" w:hAnsi="Times New Roman" w:eastAsia="Times New Roman"/>
-                <w:color w:val="000000"/>
-                <w:sz w:val="24"/>
-                <w:szCs w:val="24"/>
-                <w:lang w:eastAsia="ru-RU"/>
-              </w:rPr>
-            </w:pPr>
-            <w:r>
-              <w:rPr>
-                <w:rFonts w:eastAsia="Times New Roman" w:ascii="Times New Roman" w:hAnsi="Times New Roman"/>
-                <w:color w:val="000000"/>
-                <w:sz w:val="24"/>
-                <w:szCs w:val="24"/>
-                <w:lang w:eastAsia="ru-RU"/>
-              </w:rPr>
-            </w:r>
-          </w:p>
-        </w:tc>
-        <w:tc>
-          <w:tcPr>
-            <w:tcW w:w="2409" w:type="dxa"/>
+            <w:tcW w:w="991" w:type="dxa"/>
+            <w:tcBorders>
+              <w:top w:val="single" w:sz="4" w:space="0" w:color="000000"/>
+              <w:left w:val="single" w:sz="4" w:space="0" w:color="000000"/>
+              <w:right w:val="single" w:sz="4" w:space="0" w:color="000000"/>
+            </w:tcBorders>
+            <w:shd w:fill="auto" w:val="clear"/>
+          </w:tcPr>
+          <w:p>
+            <w:pPr>
+              <w:pStyle w:val="Normal"/>
+              <w:spacing w:lineRule="auto" w:line="240" w:before="0" w:after="0"/>
+              <w:ind w:left="57" w:right="57" w:hanging="0"/>
+              <w:jc w:val="center"/>
+              <w:rPr>
+                <w:rFonts w:ascii="Times New Roman" w:hAnsi="Times New Roman" w:eastAsia="Times New Roman"/>
+                <w:color w:val="000000"/>
+                <w:sz w:val="24"/>
+                <w:szCs w:val="24"/>
+                <w:lang w:eastAsia="ru-RU"/>
+              </w:rPr>
+            </w:pPr>
+            <w:r>
+              <w:rPr>
+                <w:rFonts w:eastAsia="Times New Roman" w:ascii="Times New Roman" w:hAnsi="Times New Roman"/>
+                <w:color w:val="000000"/>
+                <w:sz w:val="24"/>
+                <w:szCs w:val="24"/>
+                <w:lang w:eastAsia="ru-RU"/>
+              </w:rPr>
+            </w:r>
+          </w:p>
+        </w:tc>
+        <w:tc>
+          <w:tcPr>
+            <w:tcW w:w="2410" w:type="dxa"/>
             <w:tcBorders>
               <w:top w:val="single" w:sz="6" w:space="0" w:color="000000"/>
               <w:left w:val="single" w:sz="4" w:space="0" w:color="000000"/>
@@ -18991,7 +18967,7 @@
         </w:tc>
         <w:tc>
           <w:tcPr>
-            <w:tcW w:w="1133" w:type="dxa"/>
+            <w:tcW w:w="1132" w:type="dxa"/>
             <w:tcBorders>
               <w:top w:val="single" w:sz="4" w:space="0" w:color="000000"/>
               <w:left w:val="single" w:sz="4" w:space="0" w:color="000000"/>
@@ -19060,7 +19036,7 @@
         </w:tc>
         <w:tc>
           <w:tcPr>
-            <w:tcW w:w="1561" w:type="dxa"/>
+            <w:tcW w:w="1562" w:type="dxa"/>
             <w:tcBorders>
               <w:top w:val="single" w:sz="4" w:space="0" w:color="000000"/>
               <w:left w:val="single" w:sz="4" w:space="0" w:color="000000"/>
@@ -19205,7 +19181,7 @@
         </w:tc>
         <w:tc>
           <w:tcPr>
-            <w:tcW w:w="992" w:type="dxa"/>
+            <w:tcW w:w="991" w:type="dxa"/>
             <w:tcBorders>
               <w:left w:val="single" w:sz="4" w:space="0" w:color="000000"/>
               <w:right w:val="single" w:sz="4" w:space="0" w:color="000000"/>
@@ -19265,7 +19241,7 @@
         </w:tc>
         <w:tc>
           <w:tcPr>
-            <w:tcW w:w="2409" w:type="dxa"/>
+            <w:tcW w:w="2410" w:type="dxa"/>
             <w:tcBorders>
               <w:left w:val="single" w:sz="4" w:space="0" w:color="000000"/>
               <w:right w:val="single" w:sz="4" w:space="0" w:color="000000"/>
@@ -19322,7 +19298,7 @@
         </w:tc>
         <w:tc>
           <w:tcPr>
-            <w:tcW w:w="1133" w:type="dxa"/>
+            <w:tcW w:w="1132" w:type="dxa"/>
             <w:tcBorders>
               <w:left w:val="single" w:sz="4" w:space="0" w:color="000000"/>
               <w:right w:val="single" w:sz="4" w:space="0" w:color="000000"/>
@@ -19390,7 +19366,7 @@
         </w:tc>
         <w:tc>
           <w:tcPr>
-            <w:tcW w:w="1561" w:type="dxa"/>
+            <w:tcW w:w="1562" w:type="dxa"/>
             <w:tcBorders>
               <w:left w:val="single" w:sz="4" w:space="0" w:color="000000"/>
               <w:right w:val="single" w:sz="4" w:space="0" w:color="000000"/>
@@ -19534,7 +19510,7 @@
         </w:tc>
         <w:tc>
           <w:tcPr>
-            <w:tcW w:w="992" w:type="dxa"/>
+            <w:tcW w:w="991" w:type="dxa"/>
             <w:tcBorders>
               <w:left w:val="single" w:sz="4" w:space="0" w:color="000000"/>
               <w:bottom w:val="single" w:sz="4" w:space="0" w:color="000000"/>
@@ -19570,7 +19546,7 @@
         </w:tc>
         <w:tc>
           <w:tcPr>
-            <w:tcW w:w="2409" w:type="dxa"/>
+            <w:tcW w:w="2410" w:type="dxa"/>
             <w:tcBorders>
               <w:left w:val="single" w:sz="4" w:space="0" w:color="000000"/>
               <w:bottom w:val="single" w:sz="4" w:space="0" w:color="000000"/>
@@ -19605,7 +19581,7 @@
         </w:tc>
         <w:tc>
           <w:tcPr>
-            <w:tcW w:w="1133" w:type="dxa"/>
+            <w:tcW w:w="1132" w:type="dxa"/>
             <w:tcBorders>
               <w:left w:val="single" w:sz="4" w:space="0" w:color="000000"/>
               <w:bottom w:val="single" w:sz="4" w:space="0" w:color="000000"/>
@@ -19676,7 +19652,7 @@
         </w:tc>
         <w:tc>
           <w:tcPr>
-            <w:tcW w:w="1561" w:type="dxa"/>
+            <w:tcW w:w="1562" w:type="dxa"/>
             <w:tcBorders>
               <w:left w:val="single" w:sz="4" w:space="0" w:color="000000"/>
               <w:bottom w:val="single" w:sz="4" w:space="0" w:color="000000"/>
@@ -19814,7 +19790,7 @@
         </w:tc>
         <w:tc>
           <w:tcPr>
-            <w:tcW w:w="992" w:type="dxa"/>
+            <w:tcW w:w="991" w:type="dxa"/>
             <w:tcBorders>
               <w:top w:val="single" w:sz="4" w:space="0" w:color="000000"/>
               <w:left w:val="single" w:sz="4" w:space="0" w:color="000000"/>
@@ -19851,7 +19827,7 @@
         </w:tc>
         <w:tc>
           <w:tcPr>
-            <w:tcW w:w="2409" w:type="dxa"/>
+            <w:tcW w:w="2410" w:type="dxa"/>
             <w:tcBorders>
               <w:top w:val="single" w:sz="6" w:space="0" w:color="000000"/>
               <w:left w:val="single" w:sz="4" w:space="0" w:color="000000"/>
@@ -19886,7 +19862,7 @@
         </w:tc>
         <w:tc>
           <w:tcPr>
-            <w:tcW w:w="1133" w:type="dxa"/>
+            <w:tcW w:w="1132" w:type="dxa"/>
             <w:tcBorders>
               <w:top w:val="single" w:sz="4" w:space="0" w:color="000000"/>
               <w:left w:val="single" w:sz="4" w:space="0" w:color="000000"/>
@@ -19957,7 +19933,7 @@
         </w:tc>
         <w:tc>
           <w:tcPr>
-            <w:tcW w:w="1561" w:type="dxa"/>
+            <w:tcW w:w="1562" w:type="dxa"/>
             <w:tcBorders>
               <w:top w:val="single" w:sz="4" w:space="0" w:color="000000"/>
               <w:left w:val="single" w:sz="4" w:space="0" w:color="000000"/>
@@ -20100,7 +20076,7 @@
         </w:tc>
         <w:tc>
           <w:tcPr>
-            <w:tcW w:w="992" w:type="dxa"/>
+            <w:tcW w:w="991" w:type="dxa"/>
             <w:tcBorders>
               <w:left w:val="single" w:sz="4" w:space="0" w:color="000000"/>
               <w:right w:val="single" w:sz="4" w:space="0" w:color="000000"/>
@@ -20135,7 +20111,7 @@
         </w:tc>
         <w:tc>
           <w:tcPr>
-            <w:tcW w:w="2409" w:type="dxa"/>
+            <w:tcW w:w="2410" w:type="dxa"/>
             <w:tcBorders>
               <w:left w:val="single" w:sz="4" w:space="0" w:color="000000"/>
               <w:right w:val="single" w:sz="4" w:space="0" w:color="000000"/>
@@ -20169,7 +20145,7 @@
         </w:tc>
         <w:tc>
           <w:tcPr>
-            <w:tcW w:w="1133" w:type="dxa"/>
+            <w:tcW w:w="1132" w:type="dxa"/>
             <w:tcBorders>
               <w:left w:val="single" w:sz="4" w:space="0" w:color="000000"/>
               <w:right w:val="single" w:sz="4" w:space="0" w:color="000000"/>
@@ -20238,7 +20214,7 @@
         </w:tc>
         <w:tc>
           <w:tcPr>
-            <w:tcW w:w="1561" w:type="dxa"/>
+            <w:tcW w:w="1562" w:type="dxa"/>
             <w:tcBorders>
               <w:left w:val="single" w:sz="4" w:space="0" w:color="000000"/>
               <w:right w:val="single" w:sz="4" w:space="0" w:color="000000"/>
@@ -20382,7 +20358,7 @@
         </w:tc>
         <w:tc>
           <w:tcPr>
-            <w:tcW w:w="992" w:type="dxa"/>
+            <w:tcW w:w="991" w:type="dxa"/>
             <w:tcBorders>
               <w:left w:val="single" w:sz="4" w:space="0" w:color="000000"/>
               <w:bottom w:val="single" w:sz="4" w:space="0" w:color="000000"/>
@@ -20418,7 +20394,7 @@
         </w:tc>
         <w:tc>
           <w:tcPr>
-            <w:tcW w:w="2409" w:type="dxa"/>
+            <w:tcW w:w="2410" w:type="dxa"/>
             <w:tcBorders>
               <w:left w:val="single" w:sz="4" w:space="0" w:color="000000"/>
               <w:bottom w:val="single" w:sz="4" w:space="0" w:color="000000"/>
@@ -20453,7 +20429,7 @@
         </w:tc>
         <w:tc>
           <w:tcPr>
-            <w:tcW w:w="1133" w:type="dxa"/>
+            <w:tcW w:w="1132" w:type="dxa"/>
             <w:tcBorders>
               <w:left w:val="single" w:sz="4" w:space="0" w:color="000000"/>
               <w:bottom w:val="single" w:sz="4" w:space="0" w:color="000000"/>
@@ -20524,7 +20500,7 @@
         </w:tc>
         <w:tc>
           <w:tcPr>
-            <w:tcW w:w="1561" w:type="dxa"/>
+            <w:tcW w:w="1562" w:type="dxa"/>
             <w:tcBorders>
               <w:left w:val="single" w:sz="4" w:space="0" w:color="000000"/>
               <w:bottom w:val="single" w:sz="4" w:space="0" w:color="000000"/>
@@ -20662,7 +20638,7 @@
         </w:tc>
         <w:tc>
           <w:tcPr>
-            <w:tcW w:w="992" w:type="dxa"/>
+            <w:tcW w:w="991" w:type="dxa"/>
             <w:tcBorders>
               <w:top w:val="single" w:sz="4" w:space="0" w:color="000000"/>
               <w:left w:val="single" w:sz="4" w:space="0" w:color="000000"/>
@@ -20698,7 +20674,7 @@
         </w:tc>
         <w:tc>
           <w:tcPr>
-            <w:tcW w:w="2409" w:type="dxa"/>
+            <w:tcW w:w="2410" w:type="dxa"/>
             <w:tcBorders>
               <w:top w:val="single" w:sz="6" w:space="0" w:color="000000"/>
               <w:left w:val="single" w:sz="4" w:space="0" w:color="000000"/>
@@ -20733,7 +20709,7 @@
         </w:tc>
         <w:tc>
           <w:tcPr>
-            <w:tcW w:w="1133" w:type="dxa"/>
+            <w:tcW w:w="1132" w:type="dxa"/>
             <w:tcBorders>
               <w:top w:val="single" w:sz="4" w:space="0" w:color="000000"/>
               <w:left w:val="single" w:sz="4" w:space="0" w:color="000000"/>
@@ -20803,7 +20779,7 @@
         </w:tc>
         <w:tc>
           <w:tcPr>
-            <w:tcW w:w="1561" w:type="dxa"/>
+            <w:tcW w:w="1562" w:type="dxa"/>
             <w:tcBorders>
               <w:top w:val="single" w:sz="4" w:space="0" w:color="000000"/>
               <w:left w:val="single" w:sz="4" w:space="0" w:color="000000"/>
@@ -20946,7 +20922,7 @@
         </w:tc>
         <w:tc>
           <w:tcPr>
-            <w:tcW w:w="992" w:type="dxa"/>
+            <w:tcW w:w="991" w:type="dxa"/>
             <w:tcBorders>
               <w:left w:val="single" w:sz="4" w:space="0" w:color="000000"/>
               <w:right w:val="single" w:sz="4" w:space="0" w:color="000000"/>
@@ -20981,7 +20957,7 @@
         </w:tc>
         <w:tc>
           <w:tcPr>
-            <w:tcW w:w="2409" w:type="dxa"/>
+            <w:tcW w:w="2410" w:type="dxa"/>
             <w:tcBorders>
               <w:left w:val="single" w:sz="4" w:space="0" w:color="000000"/>
               <w:right w:val="single" w:sz="4" w:space="0" w:color="000000"/>
@@ -21015,7 +20991,7 @@
         </w:tc>
         <w:tc>
           <w:tcPr>
-            <w:tcW w:w="1133" w:type="dxa"/>
+            <w:tcW w:w="1132" w:type="dxa"/>
             <w:tcBorders>
               <w:left w:val="single" w:sz="4" w:space="0" w:color="000000"/>
               <w:right w:val="single" w:sz="4" w:space="0" w:color="000000"/>
@@ -21085,7 +21061,7 @@
         </w:tc>
         <w:tc>
           <w:tcPr>
-            <w:tcW w:w="1561" w:type="dxa"/>
+            <w:tcW w:w="1562" w:type="dxa"/>
             <w:tcBorders>
               <w:left w:val="single" w:sz="4" w:space="0" w:color="000000"/>
               <w:right w:val="single" w:sz="4" w:space="0" w:color="000000"/>
@@ -21229,73 +21205,73 @@
         </w:tc>
         <w:tc>
           <w:tcPr>
-            <w:tcW w:w="992" w:type="dxa"/>
-            <w:tcBorders>
-              <w:left w:val="single" w:sz="4" w:space="0" w:color="000000"/>
-              <w:bottom w:val="single" w:sz="4" w:space="0" w:color="000000"/>
-              <w:right w:val="single" w:sz="4" w:space="0" w:color="000000"/>
-            </w:tcBorders>
-            <w:shd w:fill="auto" w:val="clear"/>
-          </w:tcPr>
-          <w:p>
-            <w:pPr>
-              <w:pStyle w:val="Normal"/>
-              <w:spacing w:lineRule="auto" w:line="240" w:before="0" w:after="0"/>
-              <w:rPr>
-                <w:rFonts w:ascii="Times New Roman" w:hAnsi="Times New Roman" w:eastAsia="Times New Roman"/>
-                <w:color w:val="000000"/>
-                <w:sz w:val="24"/>
-                <w:szCs w:val="24"/>
-                <w:lang w:eastAsia="ru-RU"/>
-              </w:rPr>
-            </w:pPr>
-            <w:r>
-              <w:rPr>
-                <w:rFonts w:eastAsia="Times New Roman" w:ascii="Times New Roman" w:hAnsi="Times New Roman"/>
-                <w:color w:val="000000"/>
-                <w:sz w:val="24"/>
-                <w:szCs w:val="24"/>
-                <w:lang w:eastAsia="ru-RU"/>
-              </w:rPr>
-            </w:r>
-          </w:p>
-        </w:tc>
-        <w:tc>
-          <w:tcPr>
-            <w:tcW w:w="2409" w:type="dxa"/>
-            <w:tcBorders>
-              <w:left w:val="single" w:sz="4" w:space="0" w:color="000000"/>
-              <w:bottom w:val="single" w:sz="4" w:space="0" w:color="000000"/>
-              <w:right w:val="single" w:sz="4" w:space="0" w:color="000000"/>
-            </w:tcBorders>
-            <w:shd w:fill="auto" w:val="clear"/>
-          </w:tcPr>
-          <w:p>
-            <w:pPr>
-              <w:pStyle w:val="Normal"/>
-              <w:spacing w:lineRule="auto" w:line="240" w:before="0" w:after="0"/>
-              <w:rPr>
-                <w:rFonts w:ascii="Times New Roman" w:hAnsi="Times New Roman" w:eastAsia="Times New Roman"/>
-                <w:color w:val="000000"/>
-                <w:sz w:val="24"/>
-                <w:szCs w:val="24"/>
-                <w:lang w:eastAsia="ru-RU"/>
-              </w:rPr>
-            </w:pPr>
-            <w:r>
-              <w:rPr>
-                <w:rFonts w:eastAsia="Times New Roman" w:ascii="Times New Roman" w:hAnsi="Times New Roman"/>
-                <w:color w:val="000000"/>
-                <w:sz w:val="24"/>
-                <w:szCs w:val="24"/>
-                <w:lang w:eastAsia="ru-RU"/>
-              </w:rPr>
-            </w:r>
-          </w:p>
-        </w:tc>
-        <w:tc>
-          <w:tcPr>
-            <w:tcW w:w="1133" w:type="dxa"/>
+            <w:tcW w:w="991" w:type="dxa"/>
+            <w:tcBorders>
+              <w:left w:val="single" w:sz="4" w:space="0" w:color="000000"/>
+              <w:bottom w:val="single" w:sz="4" w:space="0" w:color="000000"/>
+              <w:right w:val="single" w:sz="4" w:space="0" w:color="000000"/>
+            </w:tcBorders>
+            <w:shd w:fill="auto" w:val="clear"/>
+          </w:tcPr>
+          <w:p>
+            <w:pPr>
+              <w:pStyle w:val="Normal"/>
+              <w:spacing w:lineRule="auto" w:line="240" w:before="0" w:after="0"/>
+              <w:rPr>
+                <w:rFonts w:ascii="Times New Roman" w:hAnsi="Times New Roman" w:eastAsia="Times New Roman"/>
+                <w:color w:val="000000"/>
+                <w:sz w:val="24"/>
+                <w:szCs w:val="24"/>
+                <w:lang w:eastAsia="ru-RU"/>
+              </w:rPr>
+            </w:pPr>
+            <w:r>
+              <w:rPr>
+                <w:rFonts w:eastAsia="Times New Roman" w:ascii="Times New Roman" w:hAnsi="Times New Roman"/>
+                <w:color w:val="000000"/>
+                <w:sz w:val="24"/>
+                <w:szCs w:val="24"/>
+                <w:lang w:eastAsia="ru-RU"/>
+              </w:rPr>
+            </w:r>
+          </w:p>
+        </w:tc>
+        <w:tc>
+          <w:tcPr>
+            <w:tcW w:w="2410" w:type="dxa"/>
+            <w:tcBorders>
+              <w:left w:val="single" w:sz="4" w:space="0" w:color="000000"/>
+              <w:bottom w:val="single" w:sz="4" w:space="0" w:color="000000"/>
+              <w:right w:val="single" w:sz="4" w:space="0" w:color="000000"/>
+            </w:tcBorders>
+            <w:shd w:fill="auto" w:val="clear"/>
+          </w:tcPr>
+          <w:p>
+            <w:pPr>
+              <w:pStyle w:val="Normal"/>
+              <w:spacing w:lineRule="auto" w:line="240" w:before="0" w:after="0"/>
+              <w:rPr>
+                <w:rFonts w:ascii="Times New Roman" w:hAnsi="Times New Roman" w:eastAsia="Times New Roman"/>
+                <w:color w:val="000000"/>
+                <w:sz w:val="24"/>
+                <w:szCs w:val="24"/>
+                <w:lang w:eastAsia="ru-RU"/>
+              </w:rPr>
+            </w:pPr>
+            <w:r>
+              <w:rPr>
+                <w:rFonts w:eastAsia="Times New Roman" w:ascii="Times New Roman" w:hAnsi="Times New Roman"/>
+                <w:color w:val="000000"/>
+                <w:sz w:val="24"/>
+                <w:szCs w:val="24"/>
+                <w:lang w:eastAsia="ru-RU"/>
+              </w:rPr>
+            </w:r>
+          </w:p>
+        </w:tc>
+        <w:tc>
+          <w:tcPr>
+            <w:tcW w:w="1132" w:type="dxa"/>
             <w:tcBorders>
               <w:left w:val="single" w:sz="4" w:space="0" w:color="000000"/>
               <w:bottom w:val="single" w:sz="4" w:space="0" w:color="000000"/>
@@ -21361,7 +21337,7 @@
         </w:tc>
         <w:tc>
           <w:tcPr>
-            <w:tcW w:w="1561" w:type="dxa"/>
+            <w:tcW w:w="1562" w:type="dxa"/>
             <w:tcBorders>
               <w:left w:val="single" w:sz="4" w:space="0" w:color="000000"/>
               <w:bottom w:val="single" w:sz="4" w:space="0" w:color="000000"/>
@@ -21474,7 +21450,7 @@
         </w:tc>
         <w:tc>
           <w:tcPr>
-            <w:tcW w:w="992" w:type="dxa"/>
+            <w:tcW w:w="991" w:type="dxa"/>
             <w:tcBorders>
               <w:top w:val="single" w:sz="4" w:space="0" w:color="000000"/>
               <w:left w:val="single" w:sz="4" w:space="0" w:color="000000"/>
@@ -21510,7 +21486,7 @@
         </w:tc>
         <w:tc>
           <w:tcPr>
-            <w:tcW w:w="2409" w:type="dxa"/>
+            <w:tcW w:w="2410" w:type="dxa"/>
             <w:tcBorders>
               <w:top w:val="single" w:sz="6" w:space="0" w:color="000000"/>
               <w:left w:val="single" w:sz="4" w:space="0" w:color="000000"/>
@@ -21545,7 +21521,7 @@
         </w:tc>
         <w:tc>
           <w:tcPr>
-            <w:tcW w:w="1133" w:type="dxa"/>
+            <w:tcW w:w="1132" w:type="dxa"/>
             <w:tcBorders>
               <w:top w:val="single" w:sz="4" w:space="0" w:color="000000"/>
               <w:left w:val="single" w:sz="4" w:space="0" w:color="000000"/>
@@ -21616,7 +21592,7 @@
         </w:tc>
         <w:tc>
           <w:tcPr>
-            <w:tcW w:w="1561" w:type="dxa"/>
+            <w:tcW w:w="1562" w:type="dxa"/>
             <w:tcBorders>
               <w:top w:val="single" w:sz="4" w:space="0" w:color="000000"/>
               <w:left w:val="single" w:sz="4" w:space="0" w:color="000000"/>
@@ -21759,7 +21735,7 @@
         </w:tc>
         <w:tc>
           <w:tcPr>
-            <w:tcW w:w="992" w:type="dxa"/>
+            <w:tcW w:w="991" w:type="dxa"/>
             <w:tcBorders>
               <w:left w:val="single" w:sz="4" w:space="0" w:color="000000"/>
               <w:right w:val="single" w:sz="4" w:space="0" w:color="000000"/>
@@ -21795,7 +21771,7 @@
         </w:tc>
         <w:tc>
           <w:tcPr>
-            <w:tcW w:w="2409" w:type="dxa"/>
+            <w:tcW w:w="2410" w:type="dxa"/>
             <w:tcBorders>
               <w:left w:val="single" w:sz="4" w:space="0" w:color="000000"/>
               <w:right w:val="single" w:sz="4" w:space="0" w:color="000000"/>
@@ -21829,7 +21805,7 @@
         </w:tc>
         <w:tc>
           <w:tcPr>
-            <w:tcW w:w="1133" w:type="dxa"/>
+            <w:tcW w:w="1132" w:type="dxa"/>
             <w:tcBorders>
               <w:left w:val="single" w:sz="4" w:space="0" w:color="000000"/>
               <w:right w:val="single" w:sz="4" w:space="0" w:color="000000"/>
@@ -21898,7 +21874,7 @@
         </w:tc>
         <w:tc>
           <w:tcPr>
-            <w:tcW w:w="1561" w:type="dxa"/>
+            <w:tcW w:w="1562" w:type="dxa"/>
             <w:tcBorders>
               <w:left w:val="single" w:sz="4" w:space="0" w:color="000000"/>
               <w:right w:val="single" w:sz="4" w:space="0" w:color="000000"/>
@@ -22042,7 +22018,7 @@
         </w:tc>
         <w:tc>
           <w:tcPr>
-            <w:tcW w:w="992" w:type="dxa"/>
+            <w:tcW w:w="991" w:type="dxa"/>
             <w:tcBorders>
               <w:left w:val="single" w:sz="4" w:space="0" w:color="000000"/>
               <w:bottom w:val="single" w:sz="4" w:space="0" w:color="000000"/>
@@ -22078,7 +22054,7 @@
         </w:tc>
         <w:tc>
           <w:tcPr>
-            <w:tcW w:w="2409" w:type="dxa"/>
+            <w:tcW w:w="2410" w:type="dxa"/>
             <w:tcBorders>
               <w:left w:val="single" w:sz="4" w:space="0" w:color="000000"/>
               <w:bottom w:val="single" w:sz="4" w:space="0" w:color="000000"/>
@@ -22113,7 +22089,7 @@
         </w:tc>
         <w:tc>
           <w:tcPr>
-            <w:tcW w:w="1133" w:type="dxa"/>
+            <w:tcW w:w="1132" w:type="dxa"/>
             <w:tcBorders>
               <w:left w:val="single" w:sz="4" w:space="0" w:color="000000"/>
               <w:bottom w:val="single" w:sz="4" w:space="0" w:color="000000"/>
@@ -22184,7 +22160,7 @@
         </w:tc>
         <w:tc>
           <w:tcPr>
-            <w:tcW w:w="1561" w:type="dxa"/>
+            <w:tcW w:w="1562" w:type="dxa"/>
             <w:tcBorders>
               <w:left w:val="single" w:sz="4" w:space="0" w:color="000000"/>
               <w:bottom w:val="single" w:sz="4" w:space="0" w:color="000000"/>
@@ -22299,7 +22275,7 @@
         </w:tc>
         <w:tc>
           <w:tcPr>
-            <w:tcW w:w="992" w:type="dxa"/>
+            <w:tcW w:w="991" w:type="dxa"/>
             <w:tcBorders>
               <w:top w:val="single" w:sz="4" w:space="0" w:color="000000"/>
               <w:left w:val="single" w:sz="4" w:space="0" w:color="000000"/>
@@ -22336,7 +22312,7 @@
         </w:tc>
         <w:tc>
           <w:tcPr>
-            <w:tcW w:w="2409" w:type="dxa"/>
+            <w:tcW w:w="2410" w:type="dxa"/>
             <w:tcBorders>
               <w:top w:val="single" w:sz="6" w:space="0" w:color="000000"/>
               <w:left w:val="single" w:sz="4" w:space="0" w:color="000000"/>
@@ -22371,7 +22347,7 @@
         </w:tc>
         <w:tc>
           <w:tcPr>
-            <w:tcW w:w="1133" w:type="dxa"/>
+            <w:tcW w:w="1132" w:type="dxa"/>
             <w:tcBorders>
               <w:top w:val="single" w:sz="4" w:space="0" w:color="000000"/>
               <w:left w:val="single" w:sz="4" w:space="0" w:color="000000"/>
@@ -22442,7 +22418,7 @@
         </w:tc>
         <w:tc>
           <w:tcPr>
-            <w:tcW w:w="1561" w:type="dxa"/>
+            <w:tcW w:w="1562" w:type="dxa"/>
             <w:tcBorders>
               <w:top w:val="single" w:sz="4" w:space="0" w:color="000000"/>
               <w:left w:val="single" w:sz="4" w:space="0" w:color="000000"/>
@@ -22585,7 +22561,7 @@
         </w:tc>
         <w:tc>
           <w:tcPr>
-            <w:tcW w:w="992" w:type="dxa"/>
+            <w:tcW w:w="991" w:type="dxa"/>
             <w:tcBorders>
               <w:left w:val="single" w:sz="4" w:space="0" w:color="000000"/>
               <w:right w:val="single" w:sz="4" w:space="0" w:color="000000"/>
@@ -22620,7 +22596,7 @@
         </w:tc>
         <w:tc>
           <w:tcPr>
-            <w:tcW w:w="2409" w:type="dxa"/>
+            <w:tcW w:w="2410" w:type="dxa"/>
             <w:tcBorders>
               <w:left w:val="single" w:sz="4" w:space="0" w:color="000000"/>
               <w:right w:val="single" w:sz="4" w:space="0" w:color="000000"/>
@@ -22654,7 +22630,7 @@
         </w:tc>
         <w:tc>
           <w:tcPr>
-            <w:tcW w:w="1133" w:type="dxa"/>
+            <w:tcW w:w="1132" w:type="dxa"/>
             <w:tcBorders>
               <w:left w:val="single" w:sz="4" w:space="0" w:color="000000"/>
               <w:right w:val="single" w:sz="4" w:space="0" w:color="000000"/>
@@ -22723,7 +22699,7 @@
         </w:tc>
         <w:tc>
           <w:tcPr>
-            <w:tcW w:w="1561" w:type="dxa"/>
+            <w:tcW w:w="1562" w:type="dxa"/>
             <w:tcBorders>
               <w:left w:val="single" w:sz="4" w:space="0" w:color="000000"/>
               <w:right w:val="single" w:sz="4" w:space="0" w:color="000000"/>
@@ -22867,7 +22843,7 @@
         </w:tc>
         <w:tc>
           <w:tcPr>
-            <w:tcW w:w="992" w:type="dxa"/>
+            <w:tcW w:w="991" w:type="dxa"/>
             <w:tcBorders>
               <w:left w:val="single" w:sz="4" w:space="0" w:color="000000"/>
               <w:bottom w:val="single" w:sz="4" w:space="0" w:color="000000"/>
@@ -22902,7 +22878,7 @@
         </w:tc>
         <w:tc>
           <w:tcPr>
-            <w:tcW w:w="2409" w:type="dxa"/>
+            <w:tcW w:w="2410" w:type="dxa"/>
             <w:tcBorders>
               <w:left w:val="single" w:sz="4" w:space="0" w:color="000000"/>
               <w:bottom w:val="single" w:sz="4" w:space="0" w:color="000000"/>
@@ -22937,7 +22913,7 @@
         </w:tc>
         <w:tc>
           <w:tcPr>
-            <w:tcW w:w="1133" w:type="dxa"/>
+            <w:tcW w:w="1132" w:type="dxa"/>
             <w:tcBorders>
               <w:left w:val="single" w:sz="4" w:space="0" w:color="000000"/>
               <w:bottom w:val="single" w:sz="4" w:space="0" w:color="000000"/>
@@ -23008,7 +22984,7 @@
         </w:tc>
         <w:tc>
           <w:tcPr>
-            <w:tcW w:w="1561" w:type="dxa"/>
+            <w:tcW w:w="1562" w:type="dxa"/>
             <w:tcBorders>
               <w:left w:val="single" w:sz="4" w:space="0" w:color="000000"/>
               <w:bottom w:val="single" w:sz="4" w:space="0" w:color="000000"/>
@@ -23083,15 +23059,15 @@
         <w:gridCol w:w="235"/>
         <w:gridCol w:w="1890"/>
         <w:gridCol w:w="1"/>
-        <w:gridCol w:w="991"/>
+        <w:gridCol w:w="990"/>
         <w:gridCol w:w="1"/>
         <w:gridCol w:w="1274"/>
         <w:gridCol w:w="1"/>
         <w:gridCol w:w="1984"/>
         <w:gridCol w:w="1"/>
-        <w:gridCol w:w="1415"/>
+        <w:gridCol w:w="1414"/>
         <w:gridCol w:w="1"/>
-        <w:gridCol w:w="1702"/>
+        <w:gridCol w:w="1704"/>
       </w:tblGrid>
       <w:tr>
         <w:trPr>
@@ -23231,7 +23207,7 @@
         </w:tc>
         <w:tc>
           <w:tcPr>
-            <w:tcW w:w="992" w:type="dxa"/>
+            <w:tcW w:w="991" w:type="dxa"/>
             <w:gridSpan w:val="2"/>
             <w:vMerge w:val="restart"/>
             <w:tcBorders>
@@ -23372,7 +23348,7 @@
         </w:tc>
         <w:tc>
           <w:tcPr>
-            <w:tcW w:w="1416" w:type="dxa"/>
+            <w:tcW w:w="1415" w:type="dxa"/>
             <w:gridSpan w:val="2"/>
             <w:vMerge w:val="restart"/>
             <w:tcBorders>
@@ -23423,7 +23399,7 @@
         </w:tc>
         <w:tc>
           <w:tcPr>
-            <w:tcW w:w="1702" w:type="dxa"/>
+            <w:tcW w:w="1704" w:type="dxa"/>
             <w:tcBorders>
               <w:top w:val="single" w:sz="4" w:space="0" w:color="000000"/>
               <w:left w:val="single" w:sz="4" w:space="0" w:color="000000"/>
@@ -23574,7 +23550,7 @@
         </w:tc>
         <w:tc>
           <w:tcPr>
-            <w:tcW w:w="992" w:type="dxa"/>
+            <w:tcW w:w="991" w:type="dxa"/>
             <w:gridSpan w:val="2"/>
             <w:vMerge w:val="continue"/>
             <w:tcBorders>
@@ -23685,7 +23661,7 @@
         </w:tc>
         <w:tc>
           <w:tcPr>
-            <w:tcW w:w="1416" w:type="dxa"/>
+            <w:tcW w:w="1415" w:type="dxa"/>
             <w:gridSpan w:val="2"/>
             <w:vMerge w:val="continue"/>
             <w:tcBorders>
@@ -23722,7 +23698,7 @@
         </w:tc>
         <w:tc>
           <w:tcPr>
-            <w:tcW w:w="1702" w:type="dxa"/>
+            <w:tcW w:w="1704" w:type="dxa"/>
             <w:tcBorders>
               <w:top w:val="single" w:sz="4" w:space="0" w:color="000000"/>
               <w:left w:val="single" w:sz="4" w:space="0" w:color="000000"/>
@@ -23933,7 +23909,7 @@
         </w:tc>
         <w:tc>
           <w:tcPr>
-            <w:tcW w:w="992" w:type="dxa"/>
+            <w:tcW w:w="991" w:type="dxa"/>
             <w:gridSpan w:val="2"/>
             <w:tcBorders>
               <w:top w:val="single" w:sz="4" w:space="0" w:color="000000"/>
@@ -24043,7 +24019,7 @@
         </w:tc>
         <w:tc>
           <w:tcPr>
-            <w:tcW w:w="1416" w:type="dxa"/>
+            <w:tcW w:w="1415" w:type="dxa"/>
             <w:gridSpan w:val="2"/>
             <w:tcBorders>
               <w:top w:val="single" w:sz="6" w:space="0" w:color="000000"/>
@@ -24080,7 +24056,7 @@
         </w:tc>
         <w:tc>
           <w:tcPr>
-            <w:tcW w:w="1702" w:type="dxa"/>
+            <w:tcW w:w="1704" w:type="dxa"/>
             <w:tcBorders>
               <w:top w:val="single" w:sz="4" w:space="0" w:color="000000"/>
               <w:left w:val="single" w:sz="4" w:space="0" w:color="000000"/>
@@ -24224,7 +24200,7 @@
         </w:tc>
         <w:tc>
           <w:tcPr>
-            <w:tcW w:w="992" w:type="dxa"/>
+            <w:tcW w:w="991" w:type="dxa"/>
             <w:gridSpan w:val="2"/>
             <w:tcBorders>
               <w:left w:val="single" w:sz="4" w:space="0" w:color="000000"/>
@@ -24333,7 +24309,7 @@
         </w:tc>
         <w:tc>
           <w:tcPr>
-            <w:tcW w:w="1416" w:type="dxa"/>
+            <w:tcW w:w="1415" w:type="dxa"/>
             <w:gridSpan w:val="2"/>
             <w:tcBorders>
               <w:left w:val="single" w:sz="4" w:space="0" w:color="000000"/>
@@ -24370,7 +24346,7 @@
         </w:tc>
         <w:tc>
           <w:tcPr>
-            <w:tcW w:w="1703" w:type="dxa"/>
+            <w:tcW w:w="1705" w:type="dxa"/>
             <w:gridSpan w:val="2"/>
             <w:tcBorders>
               <w:left w:val="single" w:sz="4" w:space="0" w:color="000000"/>
@@ -24485,7 +24461,7 @@
         </w:tc>
         <w:tc>
           <w:tcPr>
-            <w:tcW w:w="992" w:type="dxa"/>
+            <w:tcW w:w="991" w:type="dxa"/>
             <w:gridSpan w:val="2"/>
             <w:tcBorders>
               <w:top w:val="single" w:sz="4" w:space="0" w:color="000000"/>
@@ -24595,7 +24571,7 @@
         </w:tc>
         <w:tc>
           <w:tcPr>
-            <w:tcW w:w="1416" w:type="dxa"/>
+            <w:tcW w:w="1415" w:type="dxa"/>
             <w:gridSpan w:val="2"/>
             <w:tcBorders>
               <w:top w:val="single" w:sz="6" w:space="0" w:color="000000"/>
@@ -24632,7 +24608,7 @@
         </w:tc>
         <w:tc>
           <w:tcPr>
-            <w:tcW w:w="1702" w:type="dxa"/>
+            <w:tcW w:w="1704" w:type="dxa"/>
             <w:tcBorders>
               <w:top w:val="single" w:sz="4" w:space="0" w:color="000000"/>
               <w:left w:val="single" w:sz="4" w:space="0" w:color="000000"/>
@@ -24776,7 +24752,7 @@
         </w:tc>
         <w:tc>
           <w:tcPr>
-            <w:tcW w:w="992" w:type="dxa"/>
+            <w:tcW w:w="991" w:type="dxa"/>
             <w:gridSpan w:val="2"/>
             <w:tcBorders>
               <w:left w:val="single" w:sz="4" w:space="0" w:color="000000"/>
@@ -24884,7 +24860,7 @@
         </w:tc>
         <w:tc>
           <w:tcPr>
-            <w:tcW w:w="1416" w:type="dxa"/>
+            <w:tcW w:w="1415" w:type="dxa"/>
             <w:gridSpan w:val="2"/>
             <w:tcBorders>
               <w:left w:val="single" w:sz="4" w:space="0" w:color="000000"/>
@@ -24921,7 +24897,7 @@
         </w:tc>
         <w:tc>
           <w:tcPr>
-            <w:tcW w:w="1703" w:type="dxa"/>
+            <w:tcW w:w="1705" w:type="dxa"/>
             <w:gridSpan w:val="2"/>
             <w:tcBorders>
               <w:left w:val="single" w:sz="4" w:space="0" w:color="000000"/>
@@ -25037,7 +25013,7 @@
         </w:tc>
         <w:tc>
           <w:tcPr>
-            <w:tcW w:w="992" w:type="dxa"/>
+            <w:tcW w:w="991" w:type="dxa"/>
             <w:gridSpan w:val="2"/>
             <w:tcBorders>
               <w:top w:val="single" w:sz="4" w:space="0" w:color="000000"/>
@@ -25147,7 +25123,7 @@
         </w:tc>
         <w:tc>
           <w:tcPr>
-            <w:tcW w:w="1416" w:type="dxa"/>
+            <w:tcW w:w="1415" w:type="dxa"/>
             <w:gridSpan w:val="2"/>
             <w:tcBorders>
               <w:top w:val="single" w:sz="6" w:space="0" w:color="000000"/>
@@ -25184,7 +25160,7 @@
         </w:tc>
         <w:tc>
           <w:tcPr>
-            <w:tcW w:w="1702" w:type="dxa"/>
+            <w:tcW w:w="1704" w:type="dxa"/>
             <w:tcBorders>
               <w:top w:val="single" w:sz="4" w:space="0" w:color="000000"/>
               <w:left w:val="single" w:sz="4" w:space="0" w:color="000000"/>
@@ -25329,7 +25305,7 @@
         </w:tc>
         <w:tc>
           <w:tcPr>
-            <w:tcW w:w="992" w:type="dxa"/>
+            <w:tcW w:w="991" w:type="dxa"/>
             <w:gridSpan w:val="2"/>
             <w:tcBorders>
               <w:left w:val="single" w:sz="4" w:space="0" w:color="000000"/>
@@ -25438,7 +25414,7 @@
         </w:tc>
         <w:tc>
           <w:tcPr>
-            <w:tcW w:w="1416" w:type="dxa"/>
+            <w:tcW w:w="1415" w:type="dxa"/>
             <w:gridSpan w:val="2"/>
             <w:tcBorders>
               <w:left w:val="single" w:sz="4" w:space="0" w:color="000000"/>
@@ -25475,7 +25451,7 @@
         </w:tc>
         <w:tc>
           <w:tcPr>
-            <w:tcW w:w="1703" w:type="dxa"/>
+            <w:tcW w:w="1705" w:type="dxa"/>
             <w:gridSpan w:val="2"/>
             <w:tcBorders>
               <w:left w:val="single" w:sz="4" w:space="0" w:color="000000"/>
@@ -25589,7 +25565,7 @@
         </w:tc>
         <w:tc>
           <w:tcPr>
-            <w:tcW w:w="992" w:type="dxa"/>
+            <w:tcW w:w="991" w:type="dxa"/>
             <w:gridSpan w:val="2"/>
             <w:tcBorders>
               <w:top w:val="single" w:sz="4" w:space="0" w:color="000000"/>
@@ -25699,7 +25675,7 @@
         </w:tc>
         <w:tc>
           <w:tcPr>
-            <w:tcW w:w="1416" w:type="dxa"/>
+            <w:tcW w:w="1415" w:type="dxa"/>
             <w:gridSpan w:val="2"/>
             <w:tcBorders>
               <w:top w:val="single" w:sz="6" w:space="0" w:color="000000"/>
@@ -25736,7 +25712,7 @@
         </w:tc>
         <w:tc>
           <w:tcPr>
-            <w:tcW w:w="1702" w:type="dxa"/>
+            <w:tcW w:w="1704" w:type="dxa"/>
             <w:tcBorders>
               <w:top w:val="single" w:sz="4" w:space="0" w:color="000000"/>
               <w:left w:val="single" w:sz="4" w:space="0" w:color="000000"/>
@@ -25880,7 +25856,7 @@
         </w:tc>
         <w:tc>
           <w:tcPr>
-            <w:tcW w:w="992" w:type="dxa"/>
+            <w:tcW w:w="991" w:type="dxa"/>
             <w:gridSpan w:val="2"/>
             <w:tcBorders>
               <w:left w:val="single" w:sz="4" w:space="0" w:color="000000"/>
@@ -25989,7 +25965,7 @@
         </w:tc>
         <w:tc>
           <w:tcPr>
-            <w:tcW w:w="1416" w:type="dxa"/>
+            <w:tcW w:w="1415" w:type="dxa"/>
             <w:gridSpan w:val="2"/>
             <w:tcBorders>
               <w:left w:val="single" w:sz="4" w:space="0" w:color="000000"/>
@@ -26026,7 +26002,7 @@
         </w:tc>
         <w:tc>
           <w:tcPr>
-            <w:tcW w:w="1703" w:type="dxa"/>
+            <w:tcW w:w="1705" w:type="dxa"/>
             <w:gridSpan w:val="2"/>
             <w:tcBorders>
               <w:left w:val="single" w:sz="4" w:space="0" w:color="000000"/>
@@ -26140,7 +26116,7 @@
         </w:tc>
         <w:tc>
           <w:tcPr>
-            <w:tcW w:w="992" w:type="dxa"/>
+            <w:tcW w:w="991" w:type="dxa"/>
             <w:gridSpan w:val="2"/>
             <w:tcBorders>
               <w:top w:val="single" w:sz="4" w:space="0" w:color="000000"/>
@@ -26249,7 +26225,7 @@
         </w:tc>
         <w:tc>
           <w:tcPr>
-            <w:tcW w:w="1416" w:type="dxa"/>
+            <w:tcW w:w="1415" w:type="dxa"/>
             <w:gridSpan w:val="2"/>
             <w:tcBorders>
               <w:top w:val="single" w:sz="6" w:space="0" w:color="000000"/>
@@ -26286,7 +26262,7 @@
         </w:tc>
         <w:tc>
           <w:tcPr>
-            <w:tcW w:w="1702" w:type="dxa"/>
+            <w:tcW w:w="1704" w:type="dxa"/>
             <w:tcBorders>
               <w:top w:val="single" w:sz="4" w:space="0" w:color="000000"/>
               <w:left w:val="single" w:sz="4" w:space="0" w:color="000000"/>
@@ -26427,7 +26403,7 @@
         </w:tc>
         <w:tc>
           <w:tcPr>
-            <w:tcW w:w="992" w:type="dxa"/>
+            <w:tcW w:w="991" w:type="dxa"/>
             <w:gridSpan w:val="2"/>
             <w:tcBorders>
               <w:left w:val="single" w:sz="4" w:space="0" w:color="000000"/>
@@ -26534,7 +26510,7 @@
         </w:tc>
         <w:tc>
           <w:tcPr>
-            <w:tcW w:w="1416" w:type="dxa"/>
+            <w:tcW w:w="1415" w:type="dxa"/>
             <w:gridSpan w:val="2"/>
             <w:tcBorders>
               <w:left w:val="single" w:sz="4" w:space="0" w:color="000000"/>
@@ -26570,7 +26546,7 @@
         </w:tc>
         <w:tc>
           <w:tcPr>
-            <w:tcW w:w="1703" w:type="dxa"/>
+            <w:tcW w:w="1705" w:type="dxa"/>
             <w:gridSpan w:val="2"/>
             <w:tcBorders>
               <w:left w:val="single" w:sz="4" w:space="0" w:color="000000"/>
@@ -26714,7 +26690,7 @@
         </w:tc>
         <w:tc>
           <w:tcPr>
-            <w:tcW w:w="992" w:type="dxa"/>
+            <w:tcW w:w="991" w:type="dxa"/>
             <w:gridSpan w:val="2"/>
             <w:tcBorders>
               <w:left w:val="single" w:sz="4" w:space="0" w:color="000000"/>
@@ -26823,7 +26799,7 @@
         </w:tc>
         <w:tc>
           <w:tcPr>
-            <w:tcW w:w="1416" w:type="dxa"/>
+            <w:tcW w:w="1415" w:type="dxa"/>
             <w:gridSpan w:val="2"/>
             <w:tcBorders>
               <w:left w:val="single" w:sz="4" w:space="0" w:color="000000"/>
@@ -26860,7 +26836,7 @@
         </w:tc>
         <w:tc>
           <w:tcPr>
-            <w:tcW w:w="1703" w:type="dxa"/>
+            <w:tcW w:w="1705" w:type="dxa"/>
             <w:gridSpan w:val="2"/>
             <w:tcBorders>
               <w:left w:val="single" w:sz="4" w:space="0" w:color="000000"/>
@@ -26974,7 +26950,7 @@
         </w:tc>
         <w:tc>
           <w:tcPr>
-            <w:tcW w:w="992" w:type="dxa"/>
+            <w:tcW w:w="991" w:type="dxa"/>
             <w:gridSpan w:val="2"/>
             <w:tcBorders>
               <w:top w:val="single" w:sz="4" w:space="0" w:color="000000"/>
@@ -27084,7 +27060,7 @@
         </w:tc>
         <w:tc>
           <w:tcPr>
-            <w:tcW w:w="1416" w:type="dxa"/>
+            <w:tcW w:w="1415" w:type="dxa"/>
             <w:gridSpan w:val="2"/>
             <w:tcBorders>
               <w:top w:val="single" w:sz="6" w:space="0" w:color="000000"/>
@@ -27121,7 +27097,7 @@
         </w:tc>
         <w:tc>
           <w:tcPr>
-            <w:tcW w:w="1702" w:type="dxa"/>
+            <w:tcW w:w="1704" w:type="dxa"/>
             <w:tcBorders>
               <w:top w:val="single" w:sz="4" w:space="0" w:color="000000"/>
               <w:left w:val="single" w:sz="4" w:space="0" w:color="000000"/>
@@ -27262,7 +27238,7 @@
         </w:tc>
         <w:tc>
           <w:tcPr>
-            <w:tcW w:w="992" w:type="dxa"/>
+            <w:tcW w:w="991" w:type="dxa"/>
             <w:gridSpan w:val="2"/>
             <w:tcBorders>
               <w:left w:val="single" w:sz="4" w:space="0" w:color="000000"/>
@@ -27368,7 +27344,7 @@
         </w:tc>
         <w:tc>
           <w:tcPr>
-            <w:tcW w:w="1416" w:type="dxa"/>
+            <w:tcW w:w="1415" w:type="dxa"/>
             <w:gridSpan w:val="2"/>
             <w:tcBorders>
               <w:left w:val="single" w:sz="4" w:space="0" w:color="000000"/>
@@ -27404,7 +27380,7 @@
         </w:tc>
         <w:tc>
           <w:tcPr>
-            <w:tcW w:w="1703" w:type="dxa"/>
+            <w:tcW w:w="1705" w:type="dxa"/>
             <w:gridSpan w:val="2"/>
             <w:tcBorders>
               <w:left w:val="single" w:sz="4" w:space="0" w:color="000000"/>
@@ -27517,7 +27493,7 @@
         </w:tc>
         <w:tc>
           <w:tcPr>
-            <w:tcW w:w="992" w:type="dxa"/>
+            <w:tcW w:w="991" w:type="dxa"/>
             <w:gridSpan w:val="2"/>
             <w:tcBorders>
               <w:top w:val="single" w:sz="4" w:space="0" w:color="000000"/>
@@ -27627,7 +27603,7 @@
         </w:tc>
         <w:tc>
           <w:tcPr>
-            <w:tcW w:w="1416" w:type="dxa"/>
+            <w:tcW w:w="1415" w:type="dxa"/>
             <w:gridSpan w:val="2"/>
             <w:tcBorders>
               <w:top w:val="single" w:sz="6" w:space="0" w:color="000000"/>
@@ -27664,7 +27640,7 @@
         </w:tc>
         <w:tc>
           <w:tcPr>
-            <w:tcW w:w="1702" w:type="dxa"/>
+            <w:tcW w:w="1704" w:type="dxa"/>
             <w:tcBorders>
               <w:top w:val="single" w:sz="4" w:space="0" w:color="000000"/>
               <w:left w:val="single" w:sz="4" w:space="0" w:color="000000"/>
@@ -27808,7 +27784,7 @@
         </w:tc>
         <w:tc>
           <w:tcPr>
-            <w:tcW w:w="992" w:type="dxa"/>
+            <w:tcW w:w="991" w:type="dxa"/>
             <w:gridSpan w:val="2"/>
             <w:tcBorders>
               <w:left w:val="single" w:sz="4" w:space="0" w:color="000000"/>
@@ -27917,7 +27893,7 @@
         </w:tc>
         <w:tc>
           <w:tcPr>
-            <w:tcW w:w="1416" w:type="dxa"/>
+            <w:tcW w:w="1415" w:type="dxa"/>
             <w:gridSpan w:val="2"/>
             <w:tcBorders>
               <w:left w:val="single" w:sz="4" w:space="0" w:color="000000"/>
@@ -27954,7 +27930,7 @@
         </w:tc>
         <w:tc>
           <w:tcPr>
-            <w:tcW w:w="1703" w:type="dxa"/>
+            <w:tcW w:w="1705" w:type="dxa"/>
             <w:gridSpan w:val="2"/>
             <w:tcBorders>
               <w:left w:val="single" w:sz="4" w:space="0" w:color="000000"/>
@@ -28048,11 +28024,11 @@
         <w:tblLook w:firstRow="0" w:noVBand="0" w:lastRow="0" w:firstColumn="0" w:lastColumn="0" w:noHBand="0" w:val="0000"/>
       </w:tblPr>
       <w:tblGrid>
-        <w:gridCol w:w="684"/>
+        <w:gridCol w:w="683"/>
         <w:gridCol w:w="4467"/>
-        <w:gridCol w:w="1673"/>
+        <w:gridCol w:w="1672"/>
         <w:gridCol w:w="1461"/>
-        <w:gridCol w:w="1906"/>
+        <w:gridCol w:w="1908"/>
       </w:tblGrid>
       <w:tr>
         <w:trPr>
@@ -28103,7 +28079,7 @@
         <w:trPr/>
         <w:tc>
           <w:tcPr>
-            <w:tcW w:w="684" w:type="dxa"/>
+            <w:tcW w:w="683" w:type="dxa"/>
             <w:tcBorders>
               <w:top w:val="single" w:sz="4" w:space="0" w:color="000000"/>
               <w:left w:val="single" w:sz="4" w:space="0" w:color="000000"/>
@@ -28188,7 +28164,7 @@
         </w:tc>
         <w:tc>
           <w:tcPr>
-            <w:tcW w:w="1673" w:type="dxa"/>
+            <w:tcW w:w="1672" w:type="dxa"/>
             <w:tcBorders>
               <w:top w:val="single" w:sz="4" w:space="0" w:color="000000"/>
               <w:left w:val="single" w:sz="4" w:space="0" w:color="000000"/>
@@ -28274,7 +28250,7 @@
         </w:tc>
         <w:tc>
           <w:tcPr>
-            <w:tcW w:w="1906" w:type="dxa"/>
+            <w:tcW w:w="1908" w:type="dxa"/>
             <w:tcBorders>
               <w:top w:val="single" w:sz="4" w:space="0" w:color="000000"/>
               <w:left w:val="single" w:sz="4" w:space="0" w:color="000000"/>
@@ -28339,7 +28315,7 @@
         </w:trPr>
         <w:tc>
           <w:tcPr>
-            <w:tcW w:w="684" w:type="dxa"/>
+            <w:tcW w:w="683" w:type="dxa"/>
             <w:tcBorders>
               <w:top w:val="single" w:sz="4" w:space="0" w:color="000000"/>
               <w:left w:val="single" w:sz="4" w:space="0" w:color="000000"/>
@@ -28413,7 +28389,7 @@
         </w:tc>
         <w:tc>
           <w:tcPr>
-            <w:tcW w:w="1673" w:type="dxa"/>
+            <w:tcW w:w="1672" w:type="dxa"/>
             <w:tcBorders>
               <w:top w:val="single" w:sz="4" w:space="0" w:color="000000"/>
               <w:left w:val="single" w:sz="4" w:space="0" w:color="000000"/>
@@ -28485,7 +28461,7 @@
         </w:tc>
         <w:tc>
           <w:tcPr>
-            <w:tcW w:w="1906" w:type="dxa"/>
+            <w:tcW w:w="1908" w:type="dxa"/>
             <w:tcBorders>
               <w:top w:val="single" w:sz="4" w:space="0" w:color="000000"/>
               <w:left w:val="single" w:sz="4" w:space="0" w:color="000000"/>
@@ -28558,12 +28534,12 @@
         <w:tblLook w:firstRow="0" w:noVBand="0" w:lastRow="0" w:firstColumn="0" w:lastColumn="0" w:noHBand="0" w:val="0000"/>
       </w:tblPr>
       <w:tblGrid>
-        <w:gridCol w:w="684"/>
+        <w:gridCol w:w="683"/>
         <w:gridCol w:w="2779"/>
         <w:gridCol w:w="2988"/>
         <w:gridCol w:w="1633"/>
         <w:gridCol w:w="802"/>
-        <w:gridCol w:w="1304"/>
+        <w:gridCol w:w="1305"/>
       </w:tblGrid>
       <w:tr>
         <w:trPr>
@@ -28614,7 +28590,7 @@
         <w:trPr/>
         <w:tc>
           <w:tcPr>
-            <w:tcW w:w="684" w:type="dxa"/>
+            <w:tcW w:w="683" w:type="dxa"/>
             <w:tcBorders>
               <w:top w:val="single" w:sz="4" w:space="0" w:color="000000"/>
               <w:left w:val="single" w:sz="4" w:space="0" w:color="000000"/>
@@ -28856,7 +28832,7 @@
         </w:tc>
         <w:tc>
           <w:tcPr>
-            <w:tcW w:w="1304" w:type="dxa"/>
+            <w:tcW w:w="1305" w:type="dxa"/>
             <w:tcBorders>
               <w:top w:val="single" w:sz="4" w:space="0" w:color="000000"/>
               <w:left w:val="single" w:sz="4" w:space="0" w:color="000000"/>
@@ -28910,7 +28886,7 @@
         </w:trPr>
         <w:tc>
           <w:tcPr>
-            <w:tcW w:w="684" w:type="dxa"/>
+            <w:tcW w:w="683" w:type="dxa"/>
             <w:tcBorders>
               <w:top w:val="single" w:sz="4" w:space="0" w:color="000000"/>
               <w:left w:val="single" w:sz="4" w:space="0" w:color="000000"/>
@@ -29095,7 +29071,7 @@
         </w:tc>
         <w:tc>
           <w:tcPr>
-            <w:tcW w:w="1304" w:type="dxa"/>
+            <w:tcW w:w="1305" w:type="dxa"/>
             <w:tcBorders>
               <w:top w:val="single" w:sz="4" w:space="0" w:color="000000"/>
               <w:left w:val="single" w:sz="4" w:space="0" w:color="000000"/>
@@ -29167,12 +29143,12 @@
         <w:tblLook w:firstRow="0" w:noVBand="0" w:lastRow="0" w:firstColumn="0" w:lastColumn="0" w:noHBand="0" w:val="0000"/>
       </w:tblPr>
       <w:tblGrid>
-        <w:gridCol w:w="475"/>
+        <w:gridCol w:w="474"/>
         <w:gridCol w:w="2210"/>
         <w:gridCol w:w="2879"/>
-        <w:gridCol w:w="1619"/>
+        <w:gridCol w:w="1618"/>
         <w:gridCol w:w="1260"/>
-        <w:gridCol w:w="1747"/>
+        <w:gridCol w:w="1749"/>
       </w:tblGrid>
       <w:tr>
         <w:trPr>
@@ -29223,7 +29199,7 @@
         <w:trPr/>
         <w:tc>
           <w:tcPr>
-            <w:tcW w:w="475" w:type="dxa"/>
+            <w:tcW w:w="474" w:type="dxa"/>
             <w:tcBorders>
               <w:top w:val="single" w:sz="4" w:space="0" w:color="000000"/>
               <w:left w:val="single" w:sz="4" w:space="0" w:color="000000"/>
@@ -29357,7 +29333,7 @@
         </w:tc>
         <w:tc>
           <w:tcPr>
-            <w:tcW w:w="1619" w:type="dxa"/>
+            <w:tcW w:w="1618" w:type="dxa"/>
             <w:tcBorders>
               <w:top w:val="single" w:sz="4" w:space="0" w:color="000000"/>
               <w:left w:val="single" w:sz="4" w:space="0" w:color="000000"/>
@@ -29431,7 +29407,7 @@
         </w:tc>
         <w:tc>
           <w:tcPr>
-            <w:tcW w:w="1747" w:type="dxa"/>
+            <w:tcW w:w="1749" w:type="dxa"/>
             <w:tcBorders>
               <w:top w:val="single" w:sz="4" w:space="0" w:color="000000"/>
               <w:left w:val="single" w:sz="4" w:space="0" w:color="000000"/>
@@ -29496,7 +29472,7 @@
         </w:trPr>
         <w:tc>
           <w:tcPr>
-            <w:tcW w:w="475" w:type="dxa"/>
+            <w:tcW w:w="474" w:type="dxa"/>
             <w:tcBorders>
               <w:top w:val="single" w:sz="4" w:space="0" w:color="000000"/>
               <w:left w:val="single" w:sz="4" w:space="0" w:color="000000"/>
@@ -29607,7 +29583,7 @@
         </w:tc>
         <w:tc>
           <w:tcPr>
-            <w:tcW w:w="1619" w:type="dxa"/>
+            <w:tcW w:w="1618" w:type="dxa"/>
             <w:tcBorders>
               <w:top w:val="single" w:sz="4" w:space="0" w:color="000000"/>
               <w:left w:val="single" w:sz="4" w:space="0" w:color="000000"/>
@@ -29681,7 +29657,7 @@
         </w:tc>
         <w:tc>
           <w:tcPr>
-            <w:tcW w:w="1747" w:type="dxa"/>
+            <w:tcW w:w="1749" w:type="dxa"/>
             <w:tcBorders>
               <w:top w:val="single" w:sz="4" w:space="0" w:color="000000"/>
               <w:left w:val="single" w:sz="4" w:space="0" w:color="000000"/>
@@ -29756,13 +29732,13 @@
       <w:tblGrid>
         <w:gridCol w:w="684"/>
         <w:gridCol w:w="235"/>
-        <w:gridCol w:w="2031"/>
+        <w:gridCol w:w="2030"/>
         <w:gridCol w:w="1"/>
         <w:gridCol w:w="1842"/>
         <w:gridCol w:w="1"/>
         <w:gridCol w:w="2550"/>
         <w:gridCol w:w="1"/>
-        <w:gridCol w:w="2836"/>
+        <w:gridCol w:w="2837"/>
       </w:tblGrid>
       <w:tr>
         <w:trPr>
@@ -29864,7 +29840,7 @@
         </w:tc>
         <w:tc>
           <w:tcPr>
-            <w:tcW w:w="2267" w:type="dxa"/>
+            <w:tcW w:w="2266" w:type="dxa"/>
             <w:gridSpan w:val="3"/>
             <w:tcBorders>
               <w:top w:val="single" w:sz="4" w:space="0" w:color="000000"/>
@@ -30019,7 +29995,7 @@
         </w:tc>
         <w:tc>
           <w:tcPr>
-            <w:tcW w:w="2836" w:type="dxa"/>
+            <w:tcW w:w="2837" w:type="dxa"/>
             <w:tcBorders>
               <w:top w:val="single" w:sz="4" w:space="0" w:color="000000"/>
               <w:left w:val="single" w:sz="4" w:space="0" w:color="000000"/>
@@ -30110,7 +30086,7 @@
         </w:tc>
         <w:tc>
           <w:tcPr>
-            <w:tcW w:w="2267" w:type="dxa"/>
+            <w:tcW w:w="2266" w:type="dxa"/>
             <w:gridSpan w:val="3"/>
             <w:tcBorders>
               <w:top w:val="single" w:sz="4" w:space="0" w:color="000000"/>
@@ -30250,7 +30226,7 @@
         </w:tc>
         <w:tc>
           <w:tcPr>
-            <w:tcW w:w="2836" w:type="dxa"/>
+            <w:tcW w:w="2837" w:type="dxa"/>
             <w:tcBorders>
               <w:top w:val="single" w:sz="4" w:space="0" w:color="000000"/>
               <w:left w:val="single" w:sz="4" w:space="0" w:color="000000"/>
@@ -30376,7 +30352,7 @@
         </w:tc>
         <w:tc>
           <w:tcPr>
-            <w:tcW w:w="2267" w:type="dxa"/>
+            <w:tcW w:w="2266" w:type="dxa"/>
             <w:gridSpan w:val="3"/>
             <w:tcBorders>
               <w:top w:val="single" w:sz="6" w:space="0" w:color="000000"/>
@@ -30489,7 +30465,7 @@
         </w:tc>
         <w:tc>
           <w:tcPr>
-            <w:tcW w:w="2836" w:type="dxa"/>
+            <w:tcW w:w="2837" w:type="dxa"/>
             <w:tcBorders>
               <w:top w:val="single" w:sz="4" w:space="0" w:color="000000"/>
               <w:left w:val="single" w:sz="4" w:space="0" w:color="000000"/>
@@ -30567,7 +30543,7 @@
         </w:tc>
         <w:tc>
           <w:tcPr>
-            <w:tcW w:w="2267" w:type="dxa"/>
+            <w:tcW w:w="2266" w:type="dxa"/>
             <w:gridSpan w:val="3"/>
             <w:tcBorders>
               <w:top w:val="single" w:sz="6" w:space="0" w:color="000000"/>
@@ -30680,7 +30656,7 @@
         </w:tc>
         <w:tc>
           <w:tcPr>
-            <w:tcW w:w="2836" w:type="dxa"/>
+            <w:tcW w:w="2837" w:type="dxa"/>
             <w:tcBorders>
               <w:top w:val="single" w:sz="4" w:space="0" w:color="000000"/>
               <w:left w:val="single" w:sz="4" w:space="0" w:color="000000"/>
@@ -30791,7 +30767,7 @@
         </w:tc>
         <w:tc>
           <w:tcPr>
-            <w:tcW w:w="2031" w:type="dxa"/>
+            <w:tcW w:w="2030" w:type="dxa"/>
             <w:tcBorders>
               <w:right w:val="single" w:sz="4" w:space="0" w:color="000000"/>
             </w:tcBorders>
@@ -30897,7 +30873,7 @@
         </w:tc>
         <w:tc>
           <w:tcPr>
-            <w:tcW w:w="2837" w:type="dxa"/>
+            <w:tcW w:w="2838" w:type="dxa"/>
             <w:gridSpan w:val="2"/>
             <w:tcBorders>
               <w:left w:val="single" w:sz="4" w:space="0" w:color="000000"/>
@@ -31009,7 +30985,7 @@
         </w:tc>
         <w:tc>
           <w:tcPr>
-            <w:tcW w:w="2031" w:type="dxa"/>
+            <w:tcW w:w="2030" w:type="dxa"/>
             <w:tcBorders>
               <w:bottom w:val="single" w:sz="4" w:space="0" w:color="000000"/>
               <w:right w:val="single" w:sz="4" w:space="0" w:color="000000"/>
@@ -31118,7 +31094,7 @@
         </w:tc>
         <w:tc>
           <w:tcPr>
-            <w:tcW w:w="2837" w:type="dxa"/>
+            <w:tcW w:w="2838" w:type="dxa"/>
             <w:gridSpan w:val="2"/>
             <w:tcBorders>
               <w:left w:val="single" w:sz="4" w:space="0" w:color="000000"/>
@@ -31197,7 +31173,7 @@
         </w:tc>
         <w:tc>
           <w:tcPr>
-            <w:tcW w:w="2267" w:type="dxa"/>
+            <w:tcW w:w="2266" w:type="dxa"/>
             <w:gridSpan w:val="3"/>
             <w:tcBorders>
               <w:top w:val="single" w:sz="6" w:space="0" w:color="000000"/>
@@ -31309,7 +31285,7 @@
         </w:tc>
         <w:tc>
           <w:tcPr>
-            <w:tcW w:w="2836" w:type="dxa"/>
+            <w:tcW w:w="2837" w:type="dxa"/>
             <w:tcBorders>
               <w:top w:val="single" w:sz="4" w:space="0" w:color="000000"/>
               <w:left w:val="single" w:sz="4" w:space="0" w:color="000000"/>
@@ -31420,7 +31396,7 @@
         </w:tc>
         <w:tc>
           <w:tcPr>
-            <w:tcW w:w="2031" w:type="dxa"/>
+            <w:tcW w:w="2030" w:type="dxa"/>
             <w:tcBorders>
               <w:right w:val="single" w:sz="4" w:space="0" w:color="000000"/>
             </w:tcBorders>
@@ -31527,7 +31503,7 @@
         </w:tc>
         <w:tc>
           <w:tcPr>
-            <w:tcW w:w="2837" w:type="dxa"/>
+            <w:tcW w:w="2838" w:type="dxa"/>
             <w:gridSpan w:val="2"/>
             <w:tcBorders>
               <w:left w:val="single" w:sz="4" w:space="0" w:color="000000"/>
@@ -31639,7 +31615,7 @@
         </w:tc>
         <w:tc>
           <w:tcPr>
-            <w:tcW w:w="2031" w:type="dxa"/>
+            <w:tcW w:w="2030" w:type="dxa"/>
             <w:tcBorders>
               <w:bottom w:val="single" w:sz="4" w:space="0" w:color="000000"/>
               <w:right w:val="single" w:sz="4" w:space="0" w:color="000000"/>
@@ -31748,7 +31724,7 @@
         </w:tc>
         <w:tc>
           <w:tcPr>
-            <w:tcW w:w="2837" w:type="dxa"/>
+            <w:tcW w:w="2838" w:type="dxa"/>
             <w:gridSpan w:val="2"/>
             <w:tcBorders>
               <w:left w:val="single" w:sz="4" w:space="0" w:color="000000"/>
@@ -31827,7 +31803,7 @@
         </w:tc>
         <w:tc>
           <w:tcPr>
-            <w:tcW w:w="2267" w:type="dxa"/>
+            <w:tcW w:w="2266" w:type="dxa"/>
             <w:gridSpan w:val="3"/>
             <w:tcBorders>
               <w:top w:val="single" w:sz="6" w:space="0" w:color="000000"/>
@@ -31940,7 +31916,7 @@
         </w:tc>
         <w:tc>
           <w:tcPr>
-            <w:tcW w:w="2836" w:type="dxa"/>
+            <w:tcW w:w="2837" w:type="dxa"/>
             <w:tcBorders>
               <w:top w:val="single" w:sz="4" w:space="0" w:color="000000"/>
               <w:left w:val="single" w:sz="4" w:space="0" w:color="000000"/>
@@ -32051,7 +32027,7 @@
         </w:tc>
         <w:tc>
           <w:tcPr>
-            <w:tcW w:w="2031" w:type="dxa"/>
+            <w:tcW w:w="2030" w:type="dxa"/>
             <w:tcBorders>
               <w:right w:val="single" w:sz="4" w:space="0" w:color="000000"/>
             </w:tcBorders>
@@ -32157,7 +32133,7 @@
         </w:tc>
         <w:tc>
           <w:tcPr>
-            <w:tcW w:w="2837" w:type="dxa"/>
+            <w:tcW w:w="2838" w:type="dxa"/>
             <w:gridSpan w:val="2"/>
             <w:tcBorders>
               <w:left w:val="single" w:sz="4" w:space="0" w:color="000000"/>
@@ -32269,7 +32245,7 @@
         </w:tc>
         <w:tc>
           <w:tcPr>
-            <w:tcW w:w="2031" w:type="dxa"/>
+            <w:tcW w:w="2030" w:type="dxa"/>
             <w:tcBorders>
               <w:bottom w:val="single" w:sz="4" w:space="0" w:color="000000"/>
               <w:right w:val="single" w:sz="4" w:space="0" w:color="000000"/>
@@ -32378,7 +32354,7 @@
         </w:tc>
         <w:tc>
           <w:tcPr>
-            <w:tcW w:w="2837" w:type="dxa"/>
+            <w:tcW w:w="2838" w:type="dxa"/>
             <w:gridSpan w:val="2"/>
             <w:tcBorders>
               <w:left w:val="single" w:sz="4" w:space="0" w:color="000000"/>
@@ -32457,7 +32433,7 @@
         </w:tc>
         <w:tc>
           <w:tcPr>
-            <w:tcW w:w="2267" w:type="dxa"/>
+            <w:tcW w:w="2266" w:type="dxa"/>
             <w:gridSpan w:val="3"/>
             <w:tcBorders>
               <w:top w:val="single" w:sz="6" w:space="0" w:color="000000"/>
@@ -32570,7 +32546,7 @@
         </w:tc>
         <w:tc>
           <w:tcPr>
-            <w:tcW w:w="2836" w:type="dxa"/>
+            <w:tcW w:w="2837" w:type="dxa"/>
             <w:tcBorders>
               <w:top w:val="single" w:sz="4" w:space="0" w:color="000000"/>
               <w:left w:val="single" w:sz="4" w:space="0" w:color="000000"/>
@@ -32681,7 +32657,7 @@
         </w:tc>
         <w:tc>
           <w:tcPr>
-            <w:tcW w:w="2031" w:type="dxa"/>
+            <w:tcW w:w="2030" w:type="dxa"/>
             <w:tcBorders>
               <w:right w:val="single" w:sz="4" w:space="0" w:color="000000"/>
             </w:tcBorders>
@@ -32786,7 +32762,7 @@
         </w:tc>
         <w:tc>
           <w:tcPr>
-            <w:tcW w:w="2837" w:type="dxa"/>
+            <w:tcW w:w="2838" w:type="dxa"/>
             <w:gridSpan w:val="2"/>
             <w:tcBorders>
               <w:left w:val="single" w:sz="4" w:space="0" w:color="000000"/>
@@ -32898,7 +32874,7 @@
         </w:tc>
         <w:tc>
           <w:tcPr>
-            <w:tcW w:w="2031" w:type="dxa"/>
+            <w:tcW w:w="2030" w:type="dxa"/>
             <w:tcBorders>
               <w:bottom w:val="single" w:sz="4" w:space="0" w:color="000000"/>
               <w:right w:val="single" w:sz="4" w:space="0" w:color="000000"/>
@@ -33005,7 +32981,7 @@
         </w:tc>
         <w:tc>
           <w:tcPr>
-            <w:tcW w:w="2837" w:type="dxa"/>
+            <w:tcW w:w="2838" w:type="dxa"/>
             <w:gridSpan w:val="2"/>
             <w:tcBorders>
               <w:left w:val="single" w:sz="4" w:space="0" w:color="000000"/>
@@ -33124,16 +33100,16 @@
         <w:tblLook w:firstRow="0" w:noVBand="0" w:lastRow="0" w:firstColumn="0" w:lastColumn="0" w:noHBand="0" w:val="0000"/>
       </w:tblPr>
       <w:tblGrid>
+        <w:gridCol w:w="235"/>
+        <w:gridCol w:w="474"/>
         <w:gridCol w:w="236"/>
-        <w:gridCol w:w="474"/>
-        <w:gridCol w:w="237"/>
         <w:gridCol w:w="1592"/>
         <w:gridCol w:w="307"/>
         <w:gridCol w:w="472"/>
-        <w:gridCol w:w="1843"/>
-        <w:gridCol w:w="1663"/>
+        <w:gridCol w:w="1842"/>
+        <w:gridCol w:w="1662"/>
         <w:gridCol w:w="236"/>
-        <w:gridCol w:w="3130"/>
+        <w:gridCol w:w="3134"/>
       </w:tblGrid>
       <w:tr>
         <w:trPr>
@@ -33141,6 +33117,72 @@
         </w:trPr>
         <w:tc>
           <w:tcPr>
+            <w:tcW w:w="235" w:type="dxa"/>
+            <w:tcBorders/>
+            <w:shd w:fill="auto" w:val="clear"/>
+            <w:vAlign w:val="bottom"/>
+          </w:tcPr>
+          <w:p>
+            <w:pPr>
+              <w:pStyle w:val="Normal"/>
+              <w:spacing w:lineRule="auto" w:line="240" w:before="0" w:after="0"/>
+              <w:ind w:left="-6874" w:hanging="0"/>
+              <w:jc w:val="right"/>
+              <w:rPr>
+                <w:rFonts w:ascii="Times New Roman" w:hAnsi="Times New Roman" w:eastAsia="Times New Roman"/>
+                <w:color w:val="000000"/>
+                <w:sz w:val="24"/>
+                <w:szCs w:val="24"/>
+                <w:lang w:eastAsia="ru-RU"/>
+              </w:rPr>
+            </w:pPr>
+            <w:r>
+              <w:rPr>
+                <w:rFonts w:eastAsia="Times New Roman" w:ascii="Times New Roman" w:hAnsi="Times New Roman"/>
+                <w:color w:val="000000"/>
+                <w:sz w:val="24"/>
+                <w:szCs w:val="24"/>
+                <w:lang w:eastAsia="ru-RU"/>
+              </w:rPr>
+              <w:t>«</w:t>
+            </w:r>
+          </w:p>
+        </w:tc>
+        <w:tc>
+          <w:tcPr>
+            <w:tcW w:w="474" w:type="dxa"/>
+            <w:tcBorders>
+              <w:bottom w:val="single" w:sz="4" w:space="0" w:color="000000"/>
+            </w:tcBorders>
+            <w:shd w:fill="auto" w:val="clear"/>
+            <w:vAlign w:val="bottom"/>
+          </w:tcPr>
+          <w:p>
+            <w:pPr>
+              <w:pStyle w:val="Normal"/>
+              <w:spacing w:lineRule="auto" w:line="240" w:before="0" w:after="0"/>
+              <w:jc w:val="center"/>
+              <w:rPr>
+                <w:rFonts w:ascii="Times New Roman" w:hAnsi="Times New Roman" w:eastAsia="Times New Roman"/>
+                <w:color w:val="000000"/>
+                <w:sz w:val="24"/>
+                <w:szCs w:val="24"/>
+                <w:lang w:eastAsia="ru-RU"/>
+              </w:rPr>
+            </w:pPr>
+            <w:r>
+              <w:rPr>
+                <w:rFonts w:eastAsia="Times New Roman" w:ascii="Times New Roman" w:hAnsi="Times New Roman"/>
+                <w:color w:val="000000"/>
+                <w:sz w:val="24"/>
+                <w:szCs w:val="24"/>
+                <w:lang w:eastAsia="ru-RU"/>
+              </w:rPr>
+            </w:r>
+          </w:p>
+        </w:tc>
+        <w:tc>
+          <w:tcPr>
             <w:tcW w:w="236" w:type="dxa"/>
             <w:tcBorders/>
             <w:shd w:fill="auto" w:val="clear"/>
@@ -33150,72 +33192,6 @@
             <w:pPr>
               <w:pStyle w:val="Normal"/>
               <w:spacing w:lineRule="auto" w:line="240" w:before="0" w:after="0"/>
-              <w:ind w:left="-6874" w:hanging="0"/>
-              <w:jc w:val="right"/>
-              <w:rPr>
-                <w:rFonts w:ascii="Times New Roman" w:hAnsi="Times New Roman" w:eastAsia="Times New Roman"/>
-                <w:color w:val="000000"/>
-                <w:sz w:val="24"/>
-                <w:szCs w:val="24"/>
-                <w:lang w:eastAsia="ru-RU"/>
-              </w:rPr>
-            </w:pPr>
-            <w:r>
-              <w:rPr>
-                <w:rFonts w:eastAsia="Times New Roman" w:ascii="Times New Roman" w:hAnsi="Times New Roman"/>
-                <w:color w:val="000000"/>
-                <w:sz w:val="24"/>
-                <w:szCs w:val="24"/>
-                <w:lang w:eastAsia="ru-RU"/>
-              </w:rPr>
-              <w:t>«</w:t>
-            </w:r>
-          </w:p>
-        </w:tc>
-        <w:tc>
-          <w:tcPr>
-            <w:tcW w:w="474" w:type="dxa"/>
-            <w:tcBorders>
-              <w:bottom w:val="single" w:sz="4" w:space="0" w:color="000000"/>
-            </w:tcBorders>
-            <w:shd w:fill="auto" w:val="clear"/>
-            <w:vAlign w:val="bottom"/>
-          </w:tcPr>
-          <w:p>
-            <w:pPr>
-              <w:pStyle w:val="Normal"/>
-              <w:spacing w:lineRule="auto" w:line="240" w:before="0" w:after="0"/>
-              <w:jc w:val="center"/>
-              <w:rPr>
-                <w:rFonts w:ascii="Times New Roman" w:hAnsi="Times New Roman" w:eastAsia="Times New Roman"/>
-                <w:color w:val="000000"/>
-                <w:sz w:val="24"/>
-                <w:szCs w:val="24"/>
-                <w:lang w:eastAsia="ru-RU"/>
-              </w:rPr>
-            </w:pPr>
-            <w:r>
-              <w:rPr>
-                <w:rFonts w:eastAsia="Times New Roman" w:ascii="Times New Roman" w:hAnsi="Times New Roman"/>
-                <w:color w:val="000000"/>
-                <w:sz w:val="24"/>
-                <w:szCs w:val="24"/>
-                <w:lang w:eastAsia="ru-RU"/>
-              </w:rPr>
-            </w:r>
-          </w:p>
-        </w:tc>
-        <w:tc>
-          <w:tcPr>
-            <w:tcW w:w="237" w:type="dxa"/>
-            <w:tcBorders/>
-            <w:shd w:fill="auto" w:val="clear"/>
-            <w:vAlign w:val="bottom"/>
-          </w:tcPr>
-          <w:p>
-            <w:pPr>
-              <w:pStyle w:val="Normal"/>
-              <w:spacing w:lineRule="auto" w:line="240" w:before="0" w:after="0"/>
               <w:rPr>
                 <w:rFonts w:ascii="Times New Roman" w:hAnsi="Times New Roman" w:eastAsia="Times New Roman"/>
                 <w:color w:val="000000"/>
@@ -33334,7 +33310,7 @@
         </w:tc>
         <w:tc>
           <w:tcPr>
-            <w:tcW w:w="1843" w:type="dxa"/>
+            <w:tcW w:w="1842" w:type="dxa"/>
             <w:tcBorders/>
             <w:shd w:fill="auto" w:val="clear"/>
             <w:vAlign w:val="bottom"/>
@@ -33365,7 +33341,7 @@
         </w:tc>
         <w:tc>
           <w:tcPr>
-            <w:tcW w:w="1663" w:type="dxa"/>
+            <w:tcW w:w="1662" w:type="dxa"/>
             <w:tcBorders>
               <w:bottom w:val="single" w:sz="4" w:space="0" w:color="000000"/>
             </w:tcBorders>
@@ -33429,7 +33405,7 @@
         </w:tc>
         <w:tc>
           <w:tcPr>
-            <w:tcW w:w="3130" w:type="dxa"/>
+            <w:tcW w:w="3134" w:type="dxa"/>
             <w:tcBorders>
               <w:bottom w:val="single" w:sz="4" w:space="0" w:color="000000"/>
             </w:tcBorders>
@@ -33466,6 +33442,69 @@
         <w:trPr/>
         <w:tc>
           <w:tcPr>
+            <w:tcW w:w="235" w:type="dxa"/>
+            <w:tcBorders/>
+            <w:shd w:fill="auto" w:val="clear"/>
+          </w:tcPr>
+          <w:p>
+            <w:pPr>
+              <w:pStyle w:val="Normal"/>
+              <w:spacing w:lineRule="auto" w:line="240" w:before="0" w:after="0"/>
+              <w:ind w:left="-6874" w:hanging="0"/>
+              <w:jc w:val="right"/>
+              <w:rPr>
+                <w:rFonts w:ascii="Times New Roman" w:hAnsi="Times New Roman" w:eastAsia="Times New Roman"/>
+                <w:color w:val="000000"/>
+                <w:sz w:val="24"/>
+                <w:szCs w:val="24"/>
+                <w:lang w:eastAsia="ru-RU"/>
+              </w:rPr>
+            </w:pPr>
+            <w:r>
+              <w:rPr>
+                <w:rFonts w:eastAsia="Times New Roman" w:ascii="Times New Roman" w:hAnsi="Times New Roman"/>
+                <w:color w:val="000000"/>
+                <w:sz w:val="24"/>
+                <w:szCs w:val="24"/>
+                <w:lang w:eastAsia="ru-RU"/>
+              </w:rPr>
+            </w:r>
+          </w:p>
+        </w:tc>
+        <w:tc>
+          <w:tcPr>
+            <w:tcW w:w="474" w:type="dxa"/>
+            <w:tcBorders>
+              <w:top w:val="single" w:sz="4" w:space="0" w:color="000000"/>
+            </w:tcBorders>
+            <w:shd w:fill="auto" w:val="clear"/>
+          </w:tcPr>
+          <w:p>
+            <w:pPr>
+              <w:pStyle w:val="Normal"/>
+              <w:spacing w:lineRule="auto" w:line="240" w:before="0" w:after="0"/>
+              <w:jc w:val="center"/>
+              <w:rPr>
+                <w:rFonts w:ascii="Times New Roman" w:hAnsi="Times New Roman" w:eastAsia="Times New Roman"/>
+                <w:color w:val="000000"/>
+                <w:sz w:val="24"/>
+                <w:szCs w:val="24"/>
+                <w:lang w:eastAsia="ru-RU"/>
+              </w:rPr>
+            </w:pPr>
+            <w:r>
+              <w:rPr>
+                <w:rFonts w:eastAsia="Times New Roman" w:ascii="Times New Roman" w:hAnsi="Times New Roman"/>
+                <w:color w:val="000000"/>
+                <w:sz w:val="24"/>
+                <w:szCs w:val="24"/>
+                <w:lang w:eastAsia="ru-RU"/>
+              </w:rPr>
+            </w:r>
+          </w:p>
+        </w:tc>
+        <w:tc>
+          <w:tcPr>
             <w:tcW w:w="236" w:type="dxa"/>
             <w:tcBorders/>
             <w:shd w:fill="auto" w:val="clear"/>
@@ -33474,69 +33513,6 @@
             <w:pPr>
               <w:pStyle w:val="Normal"/>
               <w:spacing w:lineRule="auto" w:line="240" w:before="0" w:after="0"/>
-              <w:ind w:left="-6874" w:hanging="0"/>
-              <w:jc w:val="right"/>
-              <w:rPr>
-                <w:rFonts w:ascii="Times New Roman" w:hAnsi="Times New Roman" w:eastAsia="Times New Roman"/>
-                <w:color w:val="000000"/>
-                <w:sz w:val="24"/>
-                <w:szCs w:val="24"/>
-                <w:lang w:eastAsia="ru-RU"/>
-              </w:rPr>
-            </w:pPr>
-            <w:r>
-              <w:rPr>
-                <w:rFonts w:eastAsia="Times New Roman" w:ascii="Times New Roman" w:hAnsi="Times New Roman"/>
-                <w:color w:val="000000"/>
-                <w:sz w:val="24"/>
-                <w:szCs w:val="24"/>
-                <w:lang w:eastAsia="ru-RU"/>
-              </w:rPr>
-            </w:r>
-          </w:p>
-        </w:tc>
-        <w:tc>
-          <w:tcPr>
-            <w:tcW w:w="474" w:type="dxa"/>
-            <w:tcBorders>
-              <w:top w:val="single" w:sz="4" w:space="0" w:color="000000"/>
-            </w:tcBorders>
-            <w:shd w:fill="auto" w:val="clear"/>
-          </w:tcPr>
-          <w:p>
-            <w:pPr>
-              <w:pStyle w:val="Normal"/>
-              <w:spacing w:lineRule="auto" w:line="240" w:before="0" w:after="0"/>
-              <w:jc w:val="center"/>
-              <w:rPr>
-                <w:rFonts w:ascii="Times New Roman" w:hAnsi="Times New Roman" w:eastAsia="Times New Roman"/>
-                <w:color w:val="000000"/>
-                <w:sz w:val="24"/>
-                <w:szCs w:val="24"/>
-                <w:lang w:eastAsia="ru-RU"/>
-              </w:rPr>
-            </w:pPr>
-            <w:r>
-              <w:rPr>
-                <w:rFonts w:eastAsia="Times New Roman" w:ascii="Times New Roman" w:hAnsi="Times New Roman"/>
-                <w:color w:val="000000"/>
-                <w:sz w:val="24"/>
-                <w:szCs w:val="24"/>
-                <w:lang w:eastAsia="ru-RU"/>
-              </w:rPr>
-            </w:r>
-          </w:p>
-        </w:tc>
-        <w:tc>
-          <w:tcPr>
-            <w:tcW w:w="237" w:type="dxa"/>
-            <w:tcBorders/>
-            <w:shd w:fill="auto" w:val="clear"/>
-          </w:tcPr>
-          <w:p>
-            <w:pPr>
-              <w:pStyle w:val="Normal"/>
-              <w:spacing w:lineRule="auto" w:line="240" w:before="0" w:after="0"/>
               <w:rPr>
                 <w:rFonts w:ascii="Times New Roman" w:hAnsi="Times New Roman" w:eastAsia="Times New Roman"/>
                 <w:color w:val="000000"/>
@@ -33651,7 +33627,7 @@
         </w:tc>
         <w:tc>
           <w:tcPr>
-            <w:tcW w:w="1843" w:type="dxa"/>
+            <w:tcW w:w="1842" w:type="dxa"/>
             <w:tcBorders/>
             <w:shd w:fill="auto" w:val="clear"/>
           </w:tcPr>
@@ -33680,7 +33656,7 @@
         </w:tc>
         <w:tc>
           <w:tcPr>
-            <w:tcW w:w="1663" w:type="dxa"/>
+            <w:tcW w:w="1662" w:type="dxa"/>
             <w:tcBorders>
               <w:top w:val="single" w:sz="4" w:space="0" w:color="000000"/>
             </w:tcBorders>
@@ -33744,7 +33720,7 @@
         </w:tc>
         <w:tc>
           <w:tcPr>
-            <w:tcW w:w="3130" w:type="dxa"/>
+            <w:tcW w:w="3134" w:type="dxa"/>
             <w:tcBorders>
               <w:top w:val="single" w:sz="4" w:space="0" w:color="000000"/>
             </w:tcBorders>
@@ -33838,7 +33814,7 @@
         <w:docPartGallery w:val="Page Numbers (Bottom of Page)"/>
         <w:docPartUnique w:val="true"/>
       </w:docPartObj>
-      <w:id w:val="320145735"/>
+      <w:id w:val="1866719729"/>
     </w:sdtPr>
     <w:sdtContent>
       <w:p>
@@ -33890,7 +33866,7 @@
         <w:docPartGallery w:val="Page Numbers (Bottom of Page)"/>
         <w:docPartUnique w:val="true"/>
       </w:docPartObj>
-      <w:id w:val="1782688339"/>
+      <w:id w:val="1227447883"/>
     </w:sdtPr>
     <w:sdtContent>
       <w:p>
@@ -33942,7 +33918,7 @@
         <w:docPartGallery w:val="Page Numbers (Bottom of Page)"/>
         <w:docPartUnique w:val="true"/>
       </w:docPartObj>
-      <w:id w:val="1591408432"/>
+      <w:id w:val="1998501085"/>
     </w:sdtPr>
     <w:sdtContent>
       <w:p>
@@ -33994,7 +33970,7 @@
         <w:docPartGallery w:val="Page Numbers (Bottom of Page)"/>
         <w:docPartUnique w:val="true"/>
       </w:docPartObj>
-      <w:id w:val="2146728503"/>
+      <w:id w:val="1830751542"/>
     </w:sdtPr>
     <w:sdtContent>
       <w:p>
@@ -34046,7 +34022,7 @@
         <w:docPartGallery w:val="Page Numbers (Bottom of Page)"/>
         <w:docPartUnique w:val="true"/>
       </w:docPartObj>
-      <w:id w:val="1733757053"/>
+      <w:id w:val="12024500"/>
     </w:sdtPr>
     <w:sdtContent>
       <w:p>
@@ -36159,7 +36135,7 @@
       <w:kern w:val="0"/>
       <w:sz w:val="22"/>
       <w:szCs w:val="22"/>
-      <w:lang w:eastAsia="en-US" w:val="ru-RU" w:bidi="ar-SA"/>
+      <w:lang w:val="ru-RU" w:eastAsia="en-US" w:bidi="ar-SA"/>
     </w:rPr>
   </w:style>
   <w:style w:type="character" w:styleId="DefaultParagraphFont" w:default="1">
@@ -36381,6 +36357,15 @@
     <w:qFormat/>
     <w:rPr/>
   </w:style>
+  <w:style w:type="character" w:styleId="ListLabel11">
+    <w:name w:val="ListLabel 11"/>
+    <w:qFormat/>
+    <w:rPr>
+      <w:rFonts w:ascii="Times New Roman" w:hAnsi="Times New Roman"/>
+      <w:sz w:val="24"/>
+      <w:szCs w:val="24"/>
+    </w:rPr>
+  </w:style>
   <w:style w:type="paragraph" w:styleId="Style24">
     <w:name w:val="Заголовок"/>
     <w:basedOn w:val="Normal"/>
@@ -36455,7 +36440,7 @@
       <w:kern w:val="0"/>
       <w:sz w:val="22"/>
       <w:szCs w:val="22"/>
-      <w:lang w:eastAsia="en-US" w:val="ru-RU" w:bidi="ar-SA"/>
+      <w:lang w:val="ru-RU" w:eastAsia="en-US" w:bidi="ar-SA"/>
     </w:rPr>
   </w:style>
   <w:style w:type="paragraph" w:styleId="ConsPlusNormal" w:customStyle="1">
@@ -36468,12 +36453,12 @@
       <w:jc w:val="left"/>
     </w:pPr>
     <w:rPr>
-      <w:rFonts w:ascii="Arial" w:hAnsi="Arial" w:cs="Arial" w:eastAsia="Calibri"/>
+      <w:rFonts w:ascii="Arial" w:hAnsi="Arial" w:eastAsia="Calibri" w:cs="Arial"/>
       <w:color w:val="auto"/>
       <w:kern w:val="0"/>
       <w:sz w:val="22"/>
       <w:szCs w:val="20"/>
-      <w:lang w:eastAsia="en-US" w:val="ru-RU" w:bidi="ar-SA"/>
+      <w:lang w:val="ru-RU" w:eastAsia="en-US" w:bidi="ar-SA"/>
     </w:rPr>
   </w:style>
   <w:style w:type="paragraph" w:styleId="ConsPlusNonformat" w:customStyle="1">
@@ -36487,12 +36472,12 @@
       <w:jc w:val="left"/>
     </w:pPr>
     <w:rPr>
-      <w:rFonts w:ascii="Courier New" w:hAnsi="Courier New" w:cs="Courier New" w:eastAsia="Calibri"/>
+      <w:rFonts w:ascii="Courier New" w:hAnsi="Courier New" w:eastAsia="Calibri" w:cs="Courier New"/>
       <w:color w:val="auto"/>
       <w:kern w:val="0"/>
       <w:sz w:val="22"/>
       <w:szCs w:val="20"/>
-      <w:lang w:eastAsia="en-US" w:val="ru-RU" w:bidi="ar-SA"/>
+      <w:lang w:val="ru-RU" w:eastAsia="en-US" w:bidi="ar-SA"/>
     </w:rPr>
   </w:style>
   <w:style w:type="paragraph" w:styleId="BalloonText">

</xml_diff>

<commit_message>
source document, input parameters were formated
</commit_message>
<xml_diff>
--- a/заявлениеОБ.docx
+++ b/заявлениеОБ.docx
@@ -100,6 +100,7 @@
               </w:rPr>
             </w:pPr>
             <w:bookmarkStart w:id="0" w:name="__DdeLink__2446_3771532670"/>
+            <w:proofErr w:type="gramStart"/>
             <w:r>
               <w:rPr>
                 <w:rFonts w:ascii="Times New Roman" w:hAnsi="Times New Roman"/>
@@ -117,6 +118,7 @@
               </w:rPr>
               <w:t>surname</w:t>
             </w:r>
+            <w:proofErr w:type="gramEnd"/>
             <w:r>
               <w:rPr>
                 <w:rFonts w:ascii="Times New Roman" w:hAnsi="Times New Roman"/>
@@ -157,36 +159,26 @@
                 <w:sz w:val="24"/>
                 <w:szCs w:val="24"/>
               </w:rPr>
-              <w:t xml:space="preserve"> </w:t>
-            </w:r>
+              <w:t xml:space="preserve"> }}</w:t>
+            </w:r>
+            <w:bookmarkEnd w:id="0"/>
             <w:r>
               <w:rPr>
                 <w:rFonts w:ascii="Times New Roman" w:hAnsi="Times New Roman"/>
                 <w:sz w:val="24"/>
                 <w:szCs w:val="24"/>
               </w:rPr>
-              <w:t>}}</w:t>
-            </w:r>
-            <w:bookmarkEnd w:id="0"/>
+              <w:t xml:space="preserve">, {{ </w:t>
+            </w:r>
             <w:r>
               <w:rPr>
                 <w:rFonts w:ascii="Times New Roman" w:hAnsi="Times New Roman"/>
                 <w:sz w:val="24"/>
                 <w:szCs w:val="24"/>
-              </w:rPr>
-              <w:t xml:space="preserve">, {{ </w:t>
-            </w:r>
-            <w:proofErr w:type="spellStart"/>
-            <w:r>
-              <w:rPr>
-                <w:rFonts w:ascii="Times New Roman" w:hAnsi="Times New Roman"/>
-                <w:sz w:val="24"/>
-                <w:szCs w:val="24"/>
                 <w:lang w:val="en-US"/>
               </w:rPr>
               <w:t>birthDate</w:t>
             </w:r>
-            <w:proofErr w:type="spellEnd"/>
             <w:r>
               <w:rPr>
                 <w:rFonts w:ascii="Times New Roman" w:hAnsi="Times New Roman"/>
@@ -214,14 +206,22 @@
                 <w:sz w:val="24"/>
                 <w:szCs w:val="24"/>
               </w:rPr>
-              <w:t xml:space="preserve">Место рождения: {{ </w:t>
-            </w:r>
-            <w:proofErr w:type="spellStart"/>
+              <w:t xml:space="preserve">Место рождения: </w:t>
+            </w:r>
+            <w:proofErr w:type="gramStart"/>
             <w:r>
               <w:rPr>
                 <w:rFonts w:ascii="Times New Roman" w:hAnsi="Times New Roman"/>
                 <w:sz w:val="24"/>
                 <w:szCs w:val="24"/>
+              </w:rPr>
+              <w:t xml:space="preserve">{{ </w:t>
+            </w:r>
+            <w:r>
+              <w:rPr>
+                <w:rFonts w:ascii="Times New Roman" w:hAnsi="Times New Roman"/>
+                <w:sz w:val="24"/>
+                <w:szCs w:val="24"/>
                 <w:lang w:val="en-US"/>
               </w:rPr>
               <w:t>birthP</w:t>
@@ -235,7 +235,7 @@
               </w:rPr>
               <w:t>lace</w:t>
             </w:r>
-            <w:proofErr w:type="spellEnd"/>
+            <w:proofErr w:type="gramEnd"/>
             <w:r>
               <w:rPr>
                 <w:rFonts w:ascii="Times New Roman" w:hAnsi="Times New Roman"/>
@@ -258,6 +258,7 @@
               </w:rPr>
               <w:t xml:space="preserve">Адрес регистрации: </w:t>
             </w:r>
+            <w:proofErr w:type="gramStart"/>
             <w:r>
               <w:rPr>
                 <w:rFonts w:ascii="Times New Roman" w:hAnsi="Times New Roman"/>
@@ -275,6 +276,7 @@
               </w:rPr>
               <w:t>region</w:t>
             </w:r>
+            <w:proofErr w:type="gramEnd"/>
             <w:r>
               <w:rPr>
                 <w:rFonts w:ascii="Times New Roman" w:hAnsi="Times New Roman"/>
@@ -351,17 +353,27 @@
                 <w:sz w:val="24"/>
                 <w:szCs w:val="24"/>
               </w:rPr>
-              <w:t xml:space="preserve">Тел: {{ </w:t>
-            </w:r>
+              <w:t xml:space="preserve">Тел: </w:t>
+            </w:r>
+            <w:proofErr w:type="gramStart"/>
             <w:r>
               <w:rPr>
                 <w:rFonts w:ascii="Times New Roman" w:hAnsi="Times New Roman"/>
                 <w:sz w:val="24"/>
                 <w:szCs w:val="24"/>
+              </w:rPr>
+              <w:t xml:space="preserve">{{ </w:t>
+            </w:r>
+            <w:r>
+              <w:rPr>
+                <w:rFonts w:ascii="Times New Roman" w:hAnsi="Times New Roman"/>
+                <w:sz w:val="24"/>
+                <w:szCs w:val="24"/>
                 <w:lang w:val="en-US"/>
               </w:rPr>
               <w:t>telephone</w:t>
             </w:r>
+            <w:proofErr w:type="gramEnd"/>
             <w:r>
               <w:rPr>
                 <w:rFonts w:ascii="Times New Roman" w:hAnsi="Times New Roman"/>
@@ -1008,7 +1020,6 @@
         </w:rPr>
         <w:t xml:space="preserve">}}, {{ </w:t>
       </w:r>
-      <w:proofErr w:type="spellStart"/>
       <w:r>
         <w:rPr>
           <w:rFonts w:ascii="Times New Roman" w:hAnsi="Times New Roman"/>
@@ -1018,7 +1029,6 @@
         </w:rPr>
         <w:t>birthDate</w:t>
       </w:r>
-      <w:proofErr w:type="spellEnd"/>
       <w:r>
         <w:rPr>
           <w:rFonts w:ascii="Times New Roman" w:hAnsi="Times New Roman"/>
@@ -1035,7 +1045,6 @@
         </w:rPr>
         <w:t xml:space="preserve">}} г.р., паспорт: серия {{ </w:t>
       </w:r>
-      <w:proofErr w:type="spellStart"/>
       <w:r>
         <w:rPr>
           <w:rFonts w:ascii="Times New Roman" w:hAnsi="Times New Roman"/>
@@ -1045,7 +1054,6 @@
         </w:rPr>
         <w:t>passportSeries</w:t>
       </w:r>
-      <w:proofErr w:type="spellEnd"/>
       <w:r>
         <w:rPr>
           <w:rFonts w:ascii="Times New Roman" w:hAnsi="Times New Roman"/>
@@ -1054,7 +1062,6 @@
         </w:rPr>
         <w:t xml:space="preserve"> }} номер {{ </w:t>
       </w:r>
-      <w:proofErr w:type="spellStart"/>
       <w:r>
         <w:rPr>
           <w:rFonts w:ascii="Times New Roman" w:hAnsi="Times New Roman"/>
@@ -1062,7 +1069,23 @@
           <w:szCs w:val="24"/>
           <w:lang w:val="en-US"/>
         </w:rPr>
-        <w:t>passport</w:t>
+        <w:t>passportNumber</w:t>
+      </w:r>
+      <w:r>
+        <w:rPr>
+          <w:rFonts w:ascii="Times New Roman" w:hAnsi="Times New Roman"/>
+          <w:sz w:val="24"/>
+          <w:szCs w:val="24"/>
+        </w:rPr>
+        <w:t xml:space="preserve"> </w:t>
+      </w:r>
+      <w:r>
+        <w:rPr>
+          <w:rFonts w:ascii="Times New Roman" w:hAnsi="Times New Roman"/>
+          <w:sz w:val="24"/>
+          <w:szCs w:val="24"/>
+        </w:rPr>
+        <w:t xml:space="preserve">}}, выдан {{ </w:t>
       </w:r>
       <w:r>
         <w:rPr>
@@ -1071,26 +1094,16 @@
           <w:szCs w:val="24"/>
           <w:lang w:val="en-US"/>
         </w:rPr>
-        <w:t>Number</w:t>
+        <w:t>issuedBy</w:t>
       </w:r>
-      <w:proofErr w:type="spellEnd"/>
       <w:r>
         <w:rPr>
           <w:rFonts w:ascii="Times New Roman" w:hAnsi="Times New Roman"/>
           <w:sz w:val="24"/>
           <w:szCs w:val="24"/>
         </w:rPr>
-        <w:t xml:space="preserve"> </w:t>
+        <w:t xml:space="preserve"> }}, ИНН {{ </w:t>
       </w:r>
-      <w:r>
-        <w:rPr>
-          <w:rFonts w:ascii="Times New Roman" w:hAnsi="Times New Roman"/>
-          <w:sz w:val="24"/>
-          <w:szCs w:val="24"/>
-        </w:rPr>
-        <w:t xml:space="preserve">}}, выдан {{ </w:t>
-      </w:r>
-      <w:proofErr w:type="spellStart"/>
       <w:r>
         <w:rPr>
           <w:rFonts w:ascii="Times New Roman" w:hAnsi="Times New Roman"/>
@@ -1098,16 +1111,15 @@
           <w:szCs w:val="24"/>
           <w:lang w:val="en-US"/>
         </w:rPr>
-        <w:t>issuedBy</w:t>
+        <w:t>inn</w:t>
       </w:r>
-      <w:proofErr w:type="spellEnd"/>
       <w:r>
         <w:rPr>
           <w:rFonts w:ascii="Times New Roman" w:hAnsi="Times New Roman"/>
           <w:sz w:val="24"/>
           <w:szCs w:val="24"/>
         </w:rPr>
-        <w:t xml:space="preserve"> }}, ИНН {{ </w:t>
+        <w:t xml:space="preserve"> }}, СНИЛС {{ </w:t>
       </w:r>
       <w:r>
         <w:rPr>
@@ -1116,27 +1128,8 @@
           <w:szCs w:val="24"/>
           <w:lang w:val="en-US"/>
         </w:rPr>
-        <w:t>inn</w:t>
-      </w:r>
-      <w:r>
-        <w:rPr>
-          <w:rFonts w:ascii="Times New Roman" w:hAnsi="Times New Roman"/>
-          <w:sz w:val="24"/>
-          <w:szCs w:val="24"/>
-        </w:rPr>
-        <w:t xml:space="preserve"> }}, СНИЛС {{ </w:t>
-      </w:r>
-      <w:proofErr w:type="spellStart"/>
-      <w:r>
-        <w:rPr>
-          <w:rFonts w:ascii="Times New Roman" w:hAnsi="Times New Roman"/>
-          <w:sz w:val="24"/>
-          <w:szCs w:val="24"/>
-          <w:lang w:val="en-US"/>
-        </w:rPr>
         <w:t>snils</w:t>
       </w:r>
-      <w:proofErr w:type="spellEnd"/>
       <w:r>
         <w:rPr>
           <w:rFonts w:ascii="Times New Roman" w:hAnsi="Times New Roman"/>
@@ -1163,51 +1156,7 @@
           <w:sz w:val="24"/>
           <w:szCs w:val="24"/>
         </w:rPr>
-        <w:t>- требования конкурсного управляющего ГК «АСВ» ОАО АКБ «</w:t>
-      </w:r>
-      <w:proofErr w:type="spellStart"/>
-      <w:r>
-        <w:rPr>
-          <w:rFonts w:ascii="Times New Roman" w:hAnsi="Times New Roman"/>
-          <w:sz w:val="24"/>
-          <w:szCs w:val="24"/>
-        </w:rPr>
-        <w:t>Пробизнесбанк</w:t>
-      </w:r>
-      <w:proofErr w:type="spellEnd"/>
-      <w:r>
-        <w:rPr>
-          <w:rFonts w:ascii="Times New Roman" w:hAnsi="Times New Roman"/>
-          <w:sz w:val="24"/>
-          <w:szCs w:val="24"/>
-        </w:rPr>
-        <w:t xml:space="preserve">» по денежным обязательствам, вытекающим из заявления на выпуск кредитной банковской </w:t>
-      </w:r>
-      <w:r>
-        <w:rPr>
-          <w:rFonts w:ascii="Times New Roman" w:hAnsi="Times New Roman"/>
-          <w:sz w:val="24"/>
-          <w:szCs w:val="24"/>
-        </w:rPr>
-        <w:t>карты № 931-37713051-810/14ф от 12.03.2014 г., на основании ответа конкурсного управляющего ГК «АСВ» ОАО АКБ «</w:t>
-      </w:r>
-      <w:proofErr w:type="spellStart"/>
-      <w:r>
-        <w:rPr>
-          <w:rFonts w:ascii="Times New Roman" w:hAnsi="Times New Roman"/>
-          <w:sz w:val="24"/>
-          <w:szCs w:val="24"/>
-        </w:rPr>
-        <w:t>Пробизнесбанк</w:t>
-      </w:r>
-      <w:proofErr w:type="spellEnd"/>
-      <w:r>
-        <w:rPr>
-          <w:rFonts w:ascii="Times New Roman" w:hAnsi="Times New Roman"/>
-          <w:sz w:val="24"/>
-          <w:szCs w:val="24"/>
-        </w:rPr>
-        <w:t xml:space="preserve">» в сумме 232788,63 руб. </w:t>
+        <w:t xml:space="preserve">- требования конкурсного управляющего ГК «АСВ» ОАО АКБ «Пробизнесбанк» по денежным обязательствам, вытекающим из заявления на выпуск кредитной банковской карты № 931-37713051-810/14ф от 12.03.2014 г., на основании ответа конкурсного управляющего ГК «АСВ» ОАО АКБ «Пробизнесбанк» в сумме 232788,63 руб. </w:t>
       </w:r>
     </w:p>
     <w:p>
@@ -1244,15 +1193,7 @@
           <w:sz w:val="24"/>
           <w:szCs w:val="24"/>
         </w:rPr>
-        <w:t>180</w:t>
-      </w:r>
-      <w:r>
-        <w:rPr>
-          <w:rFonts w:ascii="Times New Roman" w:hAnsi="Times New Roman"/>
-          <w:sz w:val="24"/>
-          <w:szCs w:val="24"/>
-        </w:rPr>
-        <w:t>035 от 04.05.2017 г., на основании информации по кредиту по состоянию на 29.06.2020г. в сумме 52315,42 руб.</w:t>
+        <w:t>180035 от 04.05.2017 г., на основании информации по кредиту по состоянию на 29.06.2020г. в сумме 52315,42 руб.</w:t>
       </w:r>
     </w:p>
     <w:p>
@@ -1289,15 +1230,7 @@
           <w:sz w:val="24"/>
           <w:szCs w:val="24"/>
         </w:rPr>
-        <w:t>47035 от 18.05.2018г., на основа</w:t>
-      </w:r>
-      <w:r>
-        <w:rPr>
-          <w:rFonts w:ascii="Times New Roman" w:hAnsi="Times New Roman"/>
-          <w:sz w:val="24"/>
-          <w:szCs w:val="24"/>
-        </w:rPr>
-        <w:t>нии информации по кредиту по состоянию на 29.06.2020г. в сумме 123908,74 руб.</w:t>
+        <w:t>47035 от 18.05.2018г., на основании информации по кредиту по состоянию на 29.06.2020г. в сумме 123908,74 руб.</w:t>
       </w:r>
     </w:p>
     <w:p>
@@ -1335,15 +1268,7 @@
           <w:sz w:val="24"/>
           <w:szCs w:val="24"/>
         </w:rPr>
-        <w:t>56035 от 18.05.2018г., на основании информации по кредиту по с</w:t>
-      </w:r>
-      <w:r>
-        <w:rPr>
-          <w:rFonts w:ascii="Times New Roman" w:hAnsi="Times New Roman"/>
-          <w:sz w:val="24"/>
-          <w:szCs w:val="24"/>
-        </w:rPr>
-        <w:t>остоянию на 29.06.2020г. в сумме 186401,80 руб.</w:t>
+        <w:t>56035 от 18.05.2018г., на основании информации по кредиту по состоянию на 29.06.2020г. в сумме 186401,80 руб.</w:t>
       </w:r>
     </w:p>
     <w:p>
@@ -1383,15 +1308,7 @@
           <w:sz w:val="24"/>
           <w:szCs w:val="24"/>
         </w:rPr>
-        <w:t xml:space="preserve">- </w:t>
-      </w:r>
-      <w:r>
-        <w:rPr>
-          <w:rFonts w:ascii="Times New Roman" w:hAnsi="Times New Roman"/>
-          <w:sz w:val="24"/>
-          <w:szCs w:val="24"/>
-        </w:rPr>
-        <w:t>требования</w:t>
+        <w:t>- требования</w:t>
       </w:r>
       <w:r>
         <w:t xml:space="preserve"> </w:t>
@@ -1444,23 +1361,7 @@
           <w:sz w:val="24"/>
           <w:szCs w:val="24"/>
         </w:rPr>
-        <w:t>Задолженность по требованиям граждан, перед которыми я несу отве</w:t>
-      </w:r>
-      <w:r>
-        <w:rPr>
-          <w:rFonts w:ascii="Times New Roman" w:hAnsi="Times New Roman"/>
-          <w:sz w:val="24"/>
-          <w:szCs w:val="24"/>
-        </w:rPr>
-        <w:t>тственность за причинение вреда жизни или здоровью, путем капитализации соответствующих повременных платежей, задолженность о взыскании алиментов, задолженность по выплате выходных пособий и оплате труда лиц, работающих у меня по трудовому договору, задолж</w:t>
-      </w:r>
-      <w:r>
-        <w:rPr>
-          <w:rFonts w:ascii="Times New Roman" w:hAnsi="Times New Roman"/>
-          <w:sz w:val="24"/>
-          <w:szCs w:val="24"/>
-        </w:rPr>
-        <w:t>енность по выплате вознаграждений авторам результатов интеллектуальной деятельности отсутствуют.</w:t>
+        <w:t>Задолженность по требованиям граждан, перед которыми я несу ответственность за причинение вреда жизни или здоровью, путем капитализации соответствующих повременных платежей, задолженность о взыскании алиментов, задолженность по выплате выходных пособий и оплате труда лиц, работающих у меня по трудовому договору, задолженность по выплате вознаграждений авторам результатов интеллектуальной деятельности отсутствуют.</w:t>
       </w:r>
     </w:p>
     <w:p>
@@ -1481,15 +1382,7 @@
           <w:sz w:val="24"/>
           <w:szCs w:val="24"/>
         </w:rPr>
-        <w:t>Задолженность по налогам и пеням, связанная с осуществлением индивидуально-предпринимательской деятельности отсутствует. Предпринимательской деятельностью не з</w:t>
-      </w:r>
-      <w:r>
-        <w:rPr>
-          <w:rFonts w:ascii="Times New Roman" w:hAnsi="Times New Roman"/>
-          <w:sz w:val="24"/>
-          <w:szCs w:val="24"/>
-        </w:rPr>
-        <w:t xml:space="preserve">анималась. </w:t>
+        <w:t xml:space="preserve">Задолженность по налогам и пеням, связанная с осуществлением индивидуально-предпринимательской деятельности отсутствует. Предпринимательской деятельностью не занималась. </w:t>
       </w:r>
     </w:p>
     <w:p>
@@ -1510,199 +1403,79 @@
           <w:sz w:val="24"/>
           <w:szCs w:val="24"/>
         </w:rPr>
-        <w:t xml:space="preserve">С октября 2013 года мне назначена пенсия по старости. Кроме этого до сентября 2015 года я работала экспедитором в ПАО «Красносельский </w:t>
+        <w:t xml:space="preserve">С октября 2013 года мне назначена пенсия по старости. </w:t>
       </w:r>
-      <w:proofErr w:type="spellStart"/>
+      <w:proofErr w:type="gramStart"/>
       <w:r>
         <w:rPr>
           <w:rFonts w:ascii="Times New Roman" w:hAnsi="Times New Roman"/>
           <w:sz w:val="24"/>
           <w:szCs w:val="24"/>
         </w:rPr>
-        <w:t>Ювилирпром</w:t>
+        <w:t>Кроме этого</w:t>
       </w:r>
-      <w:proofErr w:type="spellEnd"/>
+      <w:proofErr w:type="gramEnd"/>
       <w:r>
         <w:rPr>
           <w:rFonts w:ascii="Times New Roman" w:hAnsi="Times New Roman"/>
           <w:sz w:val="24"/>
           <w:szCs w:val="24"/>
         </w:rPr>
-        <w:t>», именно в это время я получила два кредита в «</w:t>
+        <w:t xml:space="preserve"> до сентября 2015 года я работала экспедитором в ПАО «Красносельский Ювилирпром», именно в это время я получила два кредита в «Пробизнесбанке». Кредитные средства были израсходованы на личные нужды. На тот момент моя заработная плата и пенсия позволяли выплачивать кредиты. Но в 2015 у ОАО АКБ «Пробизнебанк» отозвали лицензию, я пыталась выяснить, куда мне следует вносить платежи по кредитам, но так и не смогла. В конце 2015 года мое финансовое положение ухудшилось, так как я потеряла работу и моим единственным источником дохода осталась только пенсия. В 2015 году на фоне стресса у меня начались проблемы со здоровьем, обострилась гипертоническая болезнь, значительные средства пришлось израсходовать на обследование и лечение. В результате обследования у меня обнаружили кисту левой </w:t>
       </w:r>
-      <w:proofErr w:type="spellStart"/>
+      <w:proofErr w:type="gramStart"/>
       <w:r>
         <w:rPr>
           <w:rFonts w:ascii="Times New Roman" w:hAnsi="Times New Roman"/>
           <w:sz w:val="24"/>
           <w:szCs w:val="24"/>
         </w:rPr>
-        <w:t>Пробизнесбанке</w:t>
+        <w:t>почки,  был</w:t>
       </w:r>
-      <w:proofErr w:type="spellEnd"/>
+      <w:proofErr w:type="gramEnd"/>
       <w:r>
         <w:rPr>
           <w:rFonts w:ascii="Times New Roman" w:hAnsi="Times New Roman"/>
           <w:sz w:val="24"/>
           <w:szCs w:val="24"/>
         </w:rPr>
-        <w:t>». Кредитные средства были израсходова</w:t>
+        <w:t xml:space="preserve"> поставлен диагноз: хронический панкреатит, полиартроз. В ноябре 2016 года я смогла найти работу, но у меня так и не было информации по каким реквизитам вносить платежи в «Пробизнесбанк». В конце 2017 года я получила требования от «Пробизнесбанка об оплате задолженности по кредитам, </w:t>
       </w:r>
+      <w:proofErr w:type="gramStart"/>
       <w:r>
         <w:rPr>
           <w:rFonts w:ascii="Times New Roman" w:hAnsi="Times New Roman"/>
           <w:sz w:val="24"/>
           <w:szCs w:val="24"/>
         </w:rPr>
-        <w:t>ны на личные нужды. На тот момент моя заработная плата и пенсия позволяли выплачивать кредиты. Но в 2015 у ОАО АКБ «</w:t>
+        <w:t>что бы</w:t>
       </w:r>
-      <w:proofErr w:type="spellStart"/>
+      <w:proofErr w:type="gramEnd"/>
       <w:r>
         <w:rPr>
           <w:rFonts w:ascii="Times New Roman" w:hAnsi="Times New Roman"/>
           <w:sz w:val="24"/>
           <w:szCs w:val="24"/>
         </w:rPr>
-        <w:t>Пробизнебанк</w:t>
+        <w:t xml:space="preserve"> как можно быстрее выплатить долг я взяла кредиты в ПАО «Росбанк», но полученных средств хватило для погашения только одного из кредитов. С ноября 2018 года по апрель 2020 года я работала в ООО «Ювелит», по мере возможности я пыталась обслуживать взятые на себя обязательства, но в конце 2019 </w:t>
       </w:r>
-      <w:proofErr w:type="spellEnd"/>
+      <w:proofErr w:type="gramStart"/>
       <w:r>
         <w:rPr>
           <w:rFonts w:ascii="Times New Roman" w:hAnsi="Times New Roman"/>
           <w:sz w:val="24"/>
           <w:szCs w:val="24"/>
         </w:rPr>
-        <w:t>» отозвали лицензию, я пыталась выяснить, куда мне следует вносить платежи по кредитам, но так и не смогла. В конце 2015 года мо</w:t>
+        <w:t>года,  у</w:t>
       </w:r>
+      <w:proofErr w:type="gramEnd"/>
       <w:r>
         <w:rPr>
           <w:rFonts w:ascii="Times New Roman" w:hAnsi="Times New Roman"/>
           <w:sz w:val="24"/>
           <w:szCs w:val="24"/>
         </w:rPr>
-        <w:t>е финансовое положение ухудшилось, так как я потеряла работу и моим единственным источником дохода осталась только пенсия. В 2015 году на фоне стресса у меня начались проблемы со здоровьем, обострилась гипертоническая болезнь, значительные средства пришлос</w:t>
-      </w:r>
-      <w:r>
-        <w:rPr>
-          <w:rFonts w:ascii="Times New Roman" w:hAnsi="Times New Roman"/>
-          <w:sz w:val="24"/>
-          <w:szCs w:val="24"/>
-        </w:rPr>
-        <w:t xml:space="preserve">ь израсходовать на обследование и лечение. В результате обследования у меня обнаружили кисту левой почки,  был поставлен диагноз: хронический панкреатит, </w:t>
-      </w:r>
-      <w:proofErr w:type="spellStart"/>
-      <w:r>
-        <w:rPr>
-          <w:rFonts w:ascii="Times New Roman" w:hAnsi="Times New Roman"/>
-          <w:sz w:val="24"/>
-          <w:szCs w:val="24"/>
-        </w:rPr>
-        <w:t>полиартроз</w:t>
-      </w:r>
-      <w:proofErr w:type="spellEnd"/>
-      <w:r>
-        <w:rPr>
-          <w:rFonts w:ascii="Times New Roman" w:hAnsi="Times New Roman"/>
-          <w:sz w:val="24"/>
-          <w:szCs w:val="24"/>
-        </w:rPr>
-        <w:t>. В ноябре 2016 года я смогла найти работу, но у меня так и не было информации по каким рекв</w:t>
-      </w:r>
-      <w:r>
-        <w:rPr>
-          <w:rFonts w:ascii="Times New Roman" w:hAnsi="Times New Roman"/>
-          <w:sz w:val="24"/>
-          <w:szCs w:val="24"/>
-        </w:rPr>
-        <w:t>изитам вносить платежи в «</w:t>
-      </w:r>
-      <w:proofErr w:type="spellStart"/>
-      <w:r>
-        <w:rPr>
-          <w:rFonts w:ascii="Times New Roman" w:hAnsi="Times New Roman"/>
-          <w:sz w:val="24"/>
-          <w:szCs w:val="24"/>
-        </w:rPr>
-        <w:t>Пробизнесбанк</w:t>
-      </w:r>
-      <w:proofErr w:type="spellEnd"/>
-      <w:r>
-        <w:rPr>
-          <w:rFonts w:ascii="Times New Roman" w:hAnsi="Times New Roman"/>
-          <w:sz w:val="24"/>
-          <w:szCs w:val="24"/>
-        </w:rPr>
-        <w:t>». В конце 2017 года я получила требования от «</w:t>
-      </w:r>
-      <w:proofErr w:type="spellStart"/>
-      <w:r>
-        <w:rPr>
-          <w:rFonts w:ascii="Times New Roman" w:hAnsi="Times New Roman"/>
-          <w:sz w:val="24"/>
-          <w:szCs w:val="24"/>
-        </w:rPr>
-        <w:t>Пробизнесбанка</w:t>
-      </w:r>
-      <w:proofErr w:type="spellEnd"/>
-      <w:r>
-        <w:rPr>
-          <w:rFonts w:ascii="Times New Roman" w:hAnsi="Times New Roman"/>
-          <w:sz w:val="24"/>
-          <w:szCs w:val="24"/>
-        </w:rPr>
-        <w:t xml:space="preserve"> об оплате задолженности по кредитам, что бы как можно быстрее выплатить долг я взяла кредиты в ПАО «Росбанк», но полученных средств хватило для погашения т</w:t>
-      </w:r>
-      <w:r>
-        <w:rPr>
-          <w:rFonts w:ascii="Times New Roman" w:hAnsi="Times New Roman"/>
-          <w:sz w:val="24"/>
-          <w:szCs w:val="24"/>
-        </w:rPr>
-        <w:t>олько одного из кредитов. С ноября 2018 года по апрель 2020 года я работала в ООО «</w:t>
-      </w:r>
-      <w:proofErr w:type="spellStart"/>
-      <w:r>
-        <w:rPr>
-          <w:rFonts w:ascii="Times New Roman" w:hAnsi="Times New Roman"/>
-          <w:sz w:val="24"/>
-          <w:szCs w:val="24"/>
-        </w:rPr>
-        <w:t>Ювелит</w:t>
-      </w:r>
-      <w:proofErr w:type="spellEnd"/>
-      <w:r>
-        <w:rPr>
-          <w:rFonts w:ascii="Times New Roman" w:hAnsi="Times New Roman"/>
-          <w:sz w:val="24"/>
-          <w:szCs w:val="24"/>
-        </w:rPr>
-        <w:t>», по мере возможности я пыталась обслуживать взятые на себя обязательства, но в конце 2019 года,  у меня обострилась гипертоническая болезнь, кроме того из-за прогрес</w:t>
-      </w:r>
-      <w:r>
-        <w:rPr>
-          <w:rFonts w:ascii="Times New Roman" w:hAnsi="Times New Roman"/>
-          <w:sz w:val="24"/>
-          <w:szCs w:val="24"/>
-        </w:rPr>
-        <w:t xml:space="preserve">сирующего </w:t>
-      </w:r>
-      <w:proofErr w:type="spellStart"/>
-      <w:r>
-        <w:rPr>
-          <w:rFonts w:ascii="Times New Roman" w:hAnsi="Times New Roman"/>
-          <w:sz w:val="24"/>
-          <w:szCs w:val="24"/>
-        </w:rPr>
-        <w:t>полиартроза</w:t>
-      </w:r>
-      <w:proofErr w:type="spellEnd"/>
-      <w:r>
-        <w:rPr>
-          <w:rFonts w:ascii="Times New Roman" w:hAnsi="Times New Roman"/>
-          <w:sz w:val="24"/>
-          <w:szCs w:val="24"/>
-        </w:rPr>
-        <w:t xml:space="preserve"> стали болеть поражённые коленные суставы. </w:t>
+        <w:t xml:space="preserve"> меня обострилась гипертоническая болезнь, кроме того из-за прогрессирующего полиартроза стали болеть поражённые коленные суставы. </w:t>
       </w:r>
     </w:p>
     <w:p>
@@ -1723,25 +1496,7 @@
           <w:sz w:val="24"/>
           <w:szCs w:val="24"/>
         </w:rPr>
-        <w:t>В апреле 2020г. со мной расторгли трудовой договор, почти все сотрудники ООО «</w:t>
-      </w:r>
-      <w:proofErr w:type="spellStart"/>
-      <w:r>
-        <w:rPr>
-          <w:rFonts w:ascii="Times New Roman" w:hAnsi="Times New Roman"/>
-          <w:sz w:val="24"/>
-          <w:szCs w:val="24"/>
-        </w:rPr>
-        <w:t>Ювелит</w:t>
-      </w:r>
-      <w:proofErr w:type="spellEnd"/>
-      <w:r>
-        <w:rPr>
-          <w:rFonts w:ascii="Times New Roman" w:hAnsi="Times New Roman"/>
-          <w:sz w:val="24"/>
-          <w:szCs w:val="24"/>
-        </w:rPr>
-        <w:t xml:space="preserve">» были уволены. </w:t>
+        <w:t xml:space="preserve">В апреле 2020г. со мной расторгли трудовой договор, почти все сотрудники ООО «Ювелит» были уволены. </w:t>
       </w:r>
     </w:p>
     <w:p>
@@ -1762,15 +1517,16 @@
           <w:sz w:val="24"/>
           <w:szCs w:val="24"/>
         </w:rPr>
-        <w:t xml:space="preserve">В настоящее время я проживаю в принадлежащей мне квартире, по месту регистрации, квартира </w:t>
+        <w:t>В настоящее время я проживаю в принадлежащей мне квартире, по месту регистрации, квартира расположена по адресу</w:t>
       </w:r>
+      <w:proofErr w:type="gramStart"/>
       <w:r>
         <w:rPr>
           <w:rFonts w:ascii="Times New Roman" w:hAnsi="Times New Roman"/>
           <w:sz w:val="24"/>
           <w:szCs w:val="24"/>
         </w:rPr>
-        <w:t xml:space="preserve">расположена по адресу: </w:t>
+        <w:t xml:space="preserve">: </w:t>
       </w:r>
       <w:r>
         <w:rPr>
@@ -1780,6 +1536,7 @@
         </w:rPr>
         <w:t>.</w:t>
       </w:r>
+      <w:proofErr w:type="gramEnd"/>
     </w:p>
     <w:p>
       <w:pPr>
@@ -1799,15 +1556,7 @@
           <w:sz w:val="24"/>
           <w:szCs w:val="24"/>
         </w:rPr>
-        <w:t>Мне принадлежит на праве общей долевой собственности 11/20 земельный участок по адресу: Костромская область, Красносельский р-н, п. Красное-на-Волге ул. Советская д.57, на основании договора купли-продажи от 24.01.2014</w:t>
-      </w:r>
-      <w:r>
-        <w:rPr>
-          <w:rFonts w:ascii="Times New Roman" w:hAnsi="Times New Roman"/>
-          <w:sz w:val="24"/>
-          <w:szCs w:val="24"/>
-        </w:rPr>
-        <w:t xml:space="preserve">г. № 1979 </w:t>
+        <w:t xml:space="preserve">Мне принадлежит на праве общей долевой собственности 11/20 земельный участок по адресу: Костромская область, Красносельский р-н, п. Красное-на-Волге ул. Советская д.57, на основании договора купли-продажи от 24.01.2014г. № 1979 </w:t>
       </w:r>
     </w:p>
     <w:p>
@@ -1870,15 +1619,7 @@
           <w:sz w:val="24"/>
           <w:szCs w:val="24"/>
         </w:rPr>
-        <w:t>В течение трех лет до даты подачи заявл</w:t>
-      </w:r>
-      <w:r>
-        <w:rPr>
-          <w:rFonts w:ascii="Times New Roman" w:hAnsi="Times New Roman"/>
-          <w:sz w:val="24"/>
-          <w:szCs w:val="24"/>
-        </w:rPr>
-        <w:t xml:space="preserve">ения о признании несостоятельным (банкротом) сделки с недвижимостью, ценными бумагами, долями в уставном </w:t>
+        <w:t xml:space="preserve">В течение трех лет до даты подачи заявления о признании несостоятельным (банкротом) сделки с недвижимостью, ценными бумагами, долями в уставном </w:t>
       </w:r>
       <w:r>
         <w:rPr>
@@ -1908,15 +1649,25 @@
           <w:sz w:val="24"/>
           <w:szCs w:val="24"/>
         </w:rPr>
-        <w:t xml:space="preserve">За трехлетний период, предшествующий дате подачи </w:t>
+        <w:t xml:space="preserve">За трехлетний период, предшествующий дате подачи заявления о признании несостоятельным (банкротом) </w:t>
       </w:r>
+      <w:proofErr w:type="gramStart"/>
       <w:r>
         <w:rPr>
           <w:rFonts w:ascii="Times New Roman" w:hAnsi="Times New Roman"/>
           <w:sz w:val="24"/>
           <w:szCs w:val="24"/>
         </w:rPr>
-        <w:t>заявления о признании несостоятельным (банкротом) у меня отсутствовали вклады (депозиты) в банках. Электронных денежных средств и переводов электронных денежных средств не имела.</w:t>
+        <w:t>у меня</w:t>
+      </w:r>
+      <w:proofErr w:type="gramEnd"/>
+      <w:r>
+        <w:rPr>
+          <w:rFonts w:ascii="Times New Roman" w:hAnsi="Times New Roman"/>
+          <w:sz w:val="24"/>
+          <w:szCs w:val="24"/>
+        </w:rPr>
+        <w:t xml:space="preserve"> отсутствовали вклады (депозиты) в банках. Электронных денежных средств и переводов электронных денежных средств не имела.</w:t>
       </w:r>
     </w:p>
     <w:p>
@@ -1937,15 +1688,7 @@
           <w:sz w:val="24"/>
           <w:szCs w:val="24"/>
         </w:rPr>
-        <w:t>В силу п. 1. ст. 213.3 Закона № 127-ФЗ гражданин обладает правом на обращение</w:t>
-      </w:r>
-      <w:r>
-        <w:rPr>
-          <w:rFonts w:ascii="Times New Roman" w:hAnsi="Times New Roman"/>
-          <w:sz w:val="24"/>
-          <w:szCs w:val="24"/>
-        </w:rPr>
-        <w:t xml:space="preserve"> в суд с заявлением о признании гражданина банкротом.</w:t>
+        <w:t>В силу п. 1. ст. 213.3 Закона № 127-ФЗ гражданин обладает правом на обращение в суд с заявлением о признании гражданина банкротом.</w:t>
       </w:r>
     </w:p>
     <w:p>
@@ -1965,23 +1708,7 @@
           <w:sz w:val="24"/>
           <w:szCs w:val="24"/>
         </w:rPr>
-        <w:t xml:space="preserve">         В соответствии с п. 1. ст. 213.4 гражданин обязан обратиться в суд с заявлением о признании его банкротом в случае, если удовлетворение требований одного кредитора или нескольких кредиторов при</w:t>
-      </w:r>
-      <w:r>
-        <w:rPr>
-          <w:rFonts w:ascii="Times New Roman" w:hAnsi="Times New Roman"/>
-          <w:sz w:val="24"/>
-          <w:szCs w:val="24"/>
-        </w:rPr>
-        <w:t xml:space="preserve">водит к невозможности исполнения гражданином денежных обязательств и (или) обязанности по уплате обязательных платежей в полном объеме перед другими кредиторами и размер таких обязательств и обязанности в совокупности составляет не менее чем пятьсот тысяч </w:t>
-      </w:r>
-      <w:r>
-        <w:rPr>
-          <w:rFonts w:ascii="Times New Roman" w:hAnsi="Times New Roman"/>
-          <w:sz w:val="24"/>
-          <w:szCs w:val="24"/>
-        </w:rPr>
-        <w:t xml:space="preserve">рублей. </w:t>
+        <w:t xml:space="preserve">         В соответствии с п. 1. ст. 213.4 гражданин обязан обратиться в суд с заявлением о признании его банкротом в случае, если удовлетворение требований одного кредитора или нескольких кредиторов приводит к невозможности исполнения гражданином денежных обязательств и (или) обязанности по уплате обязательных платежей в полном объеме перед другими кредиторами и размер таких обязательств и обязанности в совокупности составляет не менее чем пятьсот тысяч рублей. </w:t>
       </w:r>
     </w:p>
     <w:p>
@@ -1996,28 +1723,14 @@
           <w:sz w:val="24"/>
           <w:szCs w:val="24"/>
         </w:rPr>
-        <w:t>В соответствии с п. 2. ст. 213.4 гражданин вправе подать в арбитражный суд заявление о признании его банкротом в случае предвидения банкротства при наличии обстоятельств, очевидно свидетельствующих о том, что он не в состоянии исполнить денежные о</w:t>
-      </w:r>
-      <w:r>
-        <w:rPr>
-          <w:rFonts w:ascii="Times New Roman" w:hAnsi="Times New Roman"/>
-          <w:sz w:val="24"/>
-          <w:szCs w:val="24"/>
-        </w:rPr>
-        <w:t>бязательства и (или) обязанность по уплате обязательных платежей в установленный срок, при этом гражданин отвечает признакам </w:t>
+        <w:t>В соответствии с п. 2. ст. 213.4 гражданин вправе подать в арбитражный суд заявление о признании его банкротом в случае предвидения банкротства при наличии обстоятельств, очевидно свидетельствующих о том, что он не в состоянии исполнить денежные обязательства и (или) обязанность по уплате обязательных платежей в установленный срок, при этом гражданин отвечает признакам </w:t>
       </w:r>
       <w:hyperlink r:id="rId8" w:anchor="dst5441" w:history="1">
         <w:r>
           <w:rPr>
             <w:rStyle w:val="ListLabel10"/>
           </w:rPr>
-          <w:t>неплатежесп</w:t>
-        </w:r>
-        <w:r>
-          <w:rPr>
-            <w:rStyle w:val="ListLabel10"/>
-          </w:rPr>
-          <w:t>особности</w:t>
+          <w:t>неплатежеспособности</w:t>
         </w:r>
       </w:hyperlink>
       <w:r>
@@ -2103,15 +1816,7 @@
           <w:sz w:val="24"/>
           <w:szCs w:val="24"/>
         </w:rPr>
-        <w:t xml:space="preserve">- прекращены расчеты с кредиторами, то есть не исполняются </w:t>
-      </w:r>
-      <w:r>
-        <w:rPr>
-          <w:rFonts w:ascii="Times New Roman" w:hAnsi="Times New Roman"/>
-          <w:sz w:val="24"/>
-          <w:szCs w:val="24"/>
-        </w:rPr>
-        <w:t>обязанности по уплате обязательных платежей, срок исполнения которых наступил.</w:t>
+        <w:t>- прекращены расчеты с кредиторами, то есть не исполняются обязанности по уплате обязательных платежей, срок исполнения которых наступил.</w:t>
       </w:r>
     </w:p>
     <w:p>
@@ -2149,13 +1854,7 @@
           <w:rPr>
             <w:rStyle w:val="ListLabel10"/>
           </w:rPr>
-          <w:t>с</w:t>
-        </w:r>
-        <w:r>
-          <w:rPr>
-            <w:rStyle w:val="ListLabel10"/>
-          </w:rPr>
-          <w:t>татьями 213</w:t>
+          <w:t>статьями 213</w:t>
         </w:r>
       </w:hyperlink>
       <w:r>
@@ -2267,15 +1966,7 @@
           <w:sz w:val="24"/>
           <w:szCs w:val="24"/>
         </w:rPr>
-        <w:t>, 125, 12</w:t>
-      </w:r>
-      <w:r>
-        <w:rPr>
-          <w:rFonts w:ascii="Times New Roman" w:hAnsi="Times New Roman"/>
-          <w:sz w:val="24"/>
-          <w:szCs w:val="24"/>
-        </w:rPr>
-        <w:t>6 АПК РФ,</w:t>
+        <w:t>, 125, 126 АПК РФ,</w:t>
       </w:r>
     </w:p>
     <w:p>
@@ -2374,15 +2065,7 @@
           <w:sz w:val="24"/>
           <w:szCs w:val="24"/>
         </w:rPr>
-        <w:t xml:space="preserve">2. Утвердить финансового управляющего из числа членов Союза "Межрегиональный центр арбитражных управляющих", находящегося по адресу: 150040, г. </w:t>
-      </w:r>
-      <w:r>
-        <w:rPr>
-          <w:rFonts w:ascii="Times New Roman" w:hAnsi="Times New Roman"/>
-          <w:sz w:val="24"/>
-          <w:szCs w:val="24"/>
-        </w:rPr>
-        <w:t>Ярославль, ул. Некрасова, д. 39Б, 2 этаж.</w:t>
+        <w:t>2. Утвердить финансового управляющего из числа членов Союза "Межрегиональный центр арбитражных управляющих", находящегося по адресу: 150040, г. Ярославль, ул. Некрасова, д. 39Б, 2 этаж.</w:t>
       </w:r>
     </w:p>
     <w:p>
@@ -2496,15 +2179,7 @@
           <w:sz w:val="24"/>
           <w:szCs w:val="24"/>
         </w:rPr>
-        <w:t>Квитанция, подтверждающая внесение в депозит суда средств для возмещения издержек по делу 10</w:t>
-      </w:r>
-      <w:r>
-        <w:rPr>
-          <w:rFonts w:ascii="Times New Roman" w:hAnsi="Times New Roman"/>
-          <w:sz w:val="24"/>
-          <w:szCs w:val="24"/>
-        </w:rPr>
-        <w:t> 000 руб.</w:t>
+        <w:t>Квитанция, подтверждающая внесение в депозит суда средств для возмещения издержек по делу 10 000 руб.</w:t>
       </w:r>
     </w:p>
     <w:p>
@@ -2596,15 +2271,7 @@
           <w:sz w:val="24"/>
           <w:szCs w:val="24"/>
         </w:rPr>
-        <w:t>Сведения о состоянии индивидуального лицев</w:t>
-      </w:r>
-      <w:r>
-        <w:rPr>
-          <w:rFonts w:ascii="Times New Roman" w:hAnsi="Times New Roman"/>
-          <w:sz w:val="24"/>
-          <w:szCs w:val="24"/>
-        </w:rPr>
-        <w:t>ого счета застрахованного лица.</w:t>
+        <w:t>Сведения о состоянии индивидуального лицевого счета застрахованного лица.</w:t>
       </w:r>
     </w:p>
     <w:p>
@@ -2668,15 +2335,7 @@
           <w:szCs w:val="24"/>
         </w:rPr>
         <w:lastRenderedPageBreak/>
-        <w:t xml:space="preserve">Справка №3671048 о состоянии расчетов по налогам, сборам, страховым взносам, пеням, штрафам, процентам физических </w:t>
-      </w:r>
-      <w:r>
-        <w:rPr>
-          <w:rFonts w:ascii="Times New Roman" w:hAnsi="Times New Roman"/>
-          <w:sz w:val="24"/>
-          <w:szCs w:val="24"/>
-        </w:rPr>
-        <w:t>лиц, не являющихся индивидуальными предпринимателями на 24.03.2020г.</w:t>
+        <w:t>Справка №3671048 о состоянии расчетов по налогам, сборам, страховым взносам, пеням, штрафам, процентам физических лиц, не являющихся индивидуальными предпринимателями на 24.03.2020г.</w:t>
       </w:r>
     </w:p>
     <w:p>
@@ -2768,15 +2427,7 @@
           <w:sz w:val="24"/>
           <w:szCs w:val="24"/>
         </w:rPr>
-        <w:t>Квитанция, подтверждающая внесение в депозит суда средств для возмещения изде</w:t>
-      </w:r>
-      <w:r>
-        <w:rPr>
-          <w:rFonts w:ascii="Times New Roman" w:hAnsi="Times New Roman"/>
-          <w:sz w:val="24"/>
-          <w:szCs w:val="24"/>
-        </w:rPr>
-        <w:t>ржек по делу 10 000 руб.</w:t>
+        <w:t>Квитанция, подтверждающая внесение в депозит суда средств для возмещения издержек по делу 10 000 руб.</w:t>
       </w:r>
     </w:p>
     <w:p>
@@ -2868,15 +2519,7 @@
           <w:sz w:val="24"/>
           <w:szCs w:val="24"/>
         </w:rPr>
-        <w:t xml:space="preserve">Сведения о </w:t>
-      </w:r>
-      <w:r>
-        <w:rPr>
-          <w:rFonts w:ascii="Times New Roman" w:hAnsi="Times New Roman"/>
-          <w:sz w:val="24"/>
-          <w:szCs w:val="24"/>
-        </w:rPr>
-        <w:t>состоянии индивидуального лицевого счета застрахованного лица.</w:t>
+        <w:t>Сведения о состоянии индивидуального лицевого счета застрахованного лица.</w:t>
       </w:r>
     </w:p>
     <w:p>
@@ -2939,15 +2582,7 @@
           <w:sz w:val="24"/>
           <w:szCs w:val="24"/>
         </w:rPr>
-        <w:t>Справка №3671048 о состоянии расчетов по налогам, сборам, страховым взносам, пеням,</w:t>
-      </w:r>
-      <w:r>
-        <w:rPr>
-          <w:rFonts w:ascii="Times New Roman" w:hAnsi="Times New Roman"/>
-          <w:sz w:val="24"/>
-          <w:szCs w:val="24"/>
-        </w:rPr>
-        <w:t xml:space="preserve"> штрафам, процентам физических лиц, не являющихся индивидуальными предпринимателями на 24.03.2020г.</w:t>
+        <w:t>Справка №3671048 о состоянии расчетов по налогам, сборам, страховым взносам, пеням, штрафам, процентам физических лиц, не являющихся индивидуальными предпринимателями на 24.03.2020г.</w:t>
       </w:r>
     </w:p>
     <w:p>
@@ -3039,15 +2674,7 @@
           <w:sz w:val="24"/>
           <w:szCs w:val="24"/>
         </w:rPr>
-        <w:t>Копия свидетельства о государственной регис</w:t>
-      </w:r>
-      <w:r>
-        <w:rPr>
-          <w:rFonts w:ascii="Times New Roman" w:hAnsi="Times New Roman"/>
-          <w:sz w:val="24"/>
-          <w:szCs w:val="24"/>
-        </w:rPr>
-        <w:t>трации права на квартиру по адресу Костромская обл., Красносельский р-н, п. Красное-на-Волге, ул. Советская д.57 кв.2</w:t>
+        <w:t>Копия свидетельства о государственной регистрации права на квартиру по адресу Костромская обл., Красносельский р-н, п. Красное-на-Волге, ул. Советская д.57 кв.2</w:t>
       </w:r>
     </w:p>
     <w:p>
@@ -3070,7 +2697,16 @@
           <w:sz w:val="24"/>
           <w:szCs w:val="24"/>
         </w:rPr>
-        <w:t xml:space="preserve">Копия свидетельства о государственной регистрации права на земельный участок </w:t>
+        <w:t xml:space="preserve">Копия свидетельства о государственной регистрации права на земельный </w:t>
+      </w:r>
+      <w:proofErr w:type="gramStart"/>
+      <w:r>
+        <w:rPr>
+          <w:rFonts w:ascii="Times New Roman" w:hAnsi="Times New Roman"/>
+          <w:sz w:val="24"/>
+          <w:szCs w:val="24"/>
+        </w:rPr>
+        <w:t xml:space="preserve">участок </w:t>
       </w:r>
       <w:r>
         <w:t xml:space="preserve"> </w:t>
@@ -3081,15 +2717,16 @@
           <w:sz w:val="24"/>
           <w:szCs w:val="24"/>
         </w:rPr>
-        <w:t>по адресу Костромская обл., Красносельский р-н, п. Красное-н</w:t>
+        <w:t>по</w:t>
       </w:r>
+      <w:proofErr w:type="gramEnd"/>
       <w:r>
         <w:rPr>
           <w:rFonts w:ascii="Times New Roman" w:hAnsi="Times New Roman"/>
           <w:sz w:val="24"/>
           <w:szCs w:val="24"/>
         </w:rPr>
-        <w:t>а-Волге, ул. Советская д.57а</w:t>
+        <w:t xml:space="preserve"> адресу Костромская обл., Красносельский р-н, п. Красное-на-Волге, ул. Советская д.57а</w:t>
       </w:r>
     </w:p>
     <w:p>
@@ -3136,33 +2773,7 @@
           <w:sz w:val="24"/>
           <w:szCs w:val="24"/>
         </w:rPr>
-        <w:t>Копия ответа на запрос об остатках задолженности Конкурсного управляющего ОАО АКБ «</w:t>
-      </w:r>
-      <w:proofErr w:type="spellStart"/>
-      <w:r>
-        <w:rPr>
-          <w:rFonts w:ascii="Times New Roman" w:hAnsi="Times New Roman"/>
-          <w:sz w:val="24"/>
-          <w:szCs w:val="24"/>
-        </w:rPr>
-        <w:t>Пробизнесбанк</w:t>
-      </w:r>
-      <w:proofErr w:type="spellEnd"/>
-      <w:r>
-        <w:rPr>
-          <w:rFonts w:ascii="Times New Roman" w:hAnsi="Times New Roman"/>
-          <w:sz w:val="24"/>
-          <w:szCs w:val="24"/>
-        </w:rPr>
-        <w:t>». Копия судебного приказа №2-1767 вступил в законную силу 15.09.2017г. Копия заявления на выпуск кр</w:t>
-      </w:r>
-      <w:r>
-        <w:rPr>
-          <w:rFonts w:ascii="Times New Roman" w:hAnsi="Times New Roman"/>
-          <w:sz w:val="24"/>
-          <w:szCs w:val="24"/>
-        </w:rPr>
-        <w:t>едитной банковской карты № 931-37713051-810/14ф от 12.03.2014г.</w:t>
+        <w:t>Копия ответа на запрос об остатках задолженности Конкурсного управляющего ОАО АКБ «Пробизнесбанк». Копия судебного приказа №2-1767 вступил в законную силу 15.09.2017г. Копия заявления на выпуск кредитной банковской карты № 931-37713051-810/14ф от 12.03.2014г.</w:t>
       </w:r>
     </w:p>
     <w:p>
@@ -3277,6 +2888,7 @@
               </w:rPr>
               <w:t xml:space="preserve"> </w:t>
             </w:r>
+            <w:proofErr w:type="gramStart"/>
             <w:r>
               <w:rPr>
                 <w:rFonts w:ascii="Times New Roman" w:eastAsia="Times New Roman" w:hAnsi="Times New Roman"/>
@@ -3294,52 +2906,35 @@
                 <w:szCs w:val="24"/>
                 <w:lang w:val="en-US"/>
               </w:rPr>
+              <w:t xml:space="preserve"> surname</w:t>
+            </w:r>
+            <w:proofErr w:type="gramEnd"/>
+            <w:r>
+              <w:rPr>
+                <w:rFonts w:ascii="Times New Roman" w:hAnsi="Times New Roman"/>
+                <w:sz w:val="24"/>
+                <w:szCs w:val="24"/>
+              </w:rPr>
               <w:t xml:space="preserve"> </w:t>
             </w:r>
             <w:r>
               <w:rPr>
+                <w:rFonts w:ascii="Times New Roman" w:eastAsia="Times New Roman" w:hAnsi="Times New Roman"/>
+                <w:color w:val="000000"/>
+                <w:sz w:val="24"/>
+                <w:szCs w:val="24"/>
+                <w:lang w:val="en-US" w:eastAsia="ru-RU"/>
+              </w:rPr>
+              <w:t xml:space="preserve">}} {{ name }} {{ </w:t>
+            </w:r>
+            <w:r>
+              <w:rPr>
                 <w:rFonts w:ascii="Times New Roman" w:hAnsi="Times New Roman"/>
                 <w:sz w:val="24"/>
                 <w:szCs w:val="24"/>
                 <w:lang w:val="en-US"/>
               </w:rPr>
-              <w:t>surname</w:t>
-            </w:r>
-            <w:r>
-              <w:rPr>
-                <w:rFonts w:ascii="Times New Roman" w:hAnsi="Times New Roman"/>
-                <w:sz w:val="24"/>
-                <w:szCs w:val="24"/>
-              </w:rPr>
-              <w:t xml:space="preserve"> </w:t>
-            </w:r>
-            <w:r>
-              <w:rPr>
-                <w:rFonts w:ascii="Times New Roman" w:eastAsia="Times New Roman" w:hAnsi="Times New Roman"/>
-                <w:color w:val="000000"/>
-                <w:sz w:val="24"/>
-                <w:szCs w:val="24"/>
-                <w:lang w:val="en-US" w:eastAsia="ru-RU"/>
-              </w:rPr>
-              <w:t xml:space="preserve">}} {{ name }} {{ </w:t>
-            </w:r>
-            <w:r>
-              <w:rPr>
-                <w:rFonts w:ascii="Times New Roman" w:hAnsi="Times New Roman"/>
-                <w:sz w:val="24"/>
-                <w:szCs w:val="24"/>
-                <w:lang w:val="en-US"/>
-              </w:rPr>
-              <w:t xml:space="preserve"> </w:t>
-            </w:r>
-            <w:r>
-              <w:rPr>
-                <w:rFonts w:ascii="Times New Roman" w:hAnsi="Times New Roman"/>
-                <w:sz w:val="24"/>
-                <w:szCs w:val="24"/>
-                <w:lang w:val="en-US"/>
-              </w:rPr>
-              <w:t>patronymic</w:t>
+              <w:t xml:space="preserve"> patronymic</w:t>
             </w:r>
             <w:r>
               <w:rPr>
@@ -3529,17 +3124,7 @@
           <w:szCs w:val="16"/>
           <w:lang w:eastAsia="ru-RU"/>
         </w:rPr>
-        <w:t xml:space="preserve">к приказу </w:t>
-      </w:r>
-      <w:r>
-        <w:rPr>
-          <w:rFonts w:ascii="Times New Roman" w:eastAsia="Times New Roman" w:hAnsi="Times New Roman"/>
-          <w:color w:val="000000"/>
-          <w:sz w:val="16"/>
-          <w:szCs w:val="16"/>
-          <w:lang w:eastAsia="ru-RU"/>
-        </w:rPr>
-        <w:t>Минэкономразвития России</w:t>
+        <w:t>к приказу Минэкономразвития России</w:t>
       </w:r>
     </w:p>
     <w:p>
@@ -3796,6 +3381,7 @@
               <w:spacing w:after="0" w:line="240" w:lineRule="auto"/>
               <w:ind w:left="57" w:right="57"/>
             </w:pPr>
+            <w:proofErr w:type="gramStart"/>
             <w:r>
               <w:rPr>
                 <w:rFonts w:ascii="Times New Roman" w:eastAsia="Times New Roman" w:hAnsi="Times New Roman"/>
@@ -3815,6 +3401,7 @@
               </w:rPr>
               <w:t>surname</w:t>
             </w:r>
+            <w:proofErr w:type="gramEnd"/>
             <w:r>
               <w:rPr>
                 <w:rFonts w:ascii="Times New Roman" w:hAnsi="Times New Roman"/>
@@ -3946,6 +3533,7 @@
               </w:rPr>
               <w:t xml:space="preserve"> </w:t>
             </w:r>
+            <w:proofErr w:type="gramStart"/>
             <w:r>
               <w:rPr>
                 <w:rFonts w:ascii="Times New Roman" w:eastAsia="Times New Roman" w:hAnsi="Times New Roman"/>
@@ -3954,7 +3542,18 @@
                 <w:szCs w:val="24"/>
                 <w:lang w:val="en-US" w:eastAsia="ru-RU"/>
               </w:rPr>
-              <w:t>{{ name }}</w:t>
+              <w:t>{{ name</w:t>
+            </w:r>
+            <w:proofErr w:type="gramEnd"/>
+            <w:r>
+              <w:rPr>
+                <w:rFonts w:ascii="Times New Roman" w:eastAsia="Times New Roman" w:hAnsi="Times New Roman"/>
+                <w:color w:val="000000"/>
+                <w:sz w:val="24"/>
+                <w:szCs w:val="24"/>
+                <w:lang w:val="en-US" w:eastAsia="ru-RU"/>
+              </w:rPr>
+              <w:t xml:space="preserve"> }}</w:t>
             </w:r>
           </w:p>
         </w:tc>
@@ -4059,6 +3658,7 @@
                 <w:lang w:val="en-US" w:eastAsia="ru-RU"/>
               </w:rPr>
             </w:pPr>
+            <w:proofErr w:type="gramStart"/>
             <w:r>
               <w:rPr>
                 <w:rFonts w:ascii="Times New Roman" w:eastAsia="Times New Roman" w:hAnsi="Times New Roman"/>
@@ -4078,6 +3678,7 @@
               </w:rPr>
               <w:t>patronymic</w:t>
             </w:r>
+            <w:proofErr w:type="gramEnd"/>
             <w:r>
               <w:rPr>
                 <w:rFonts w:ascii="Times New Roman" w:hAnsi="Times New Roman"/>
@@ -4135,17 +3736,7 @@
                 <w:szCs w:val="24"/>
                 <w:lang w:eastAsia="ru-RU"/>
               </w:rPr>
-              <w:t xml:space="preserve">в случае изменения фамилии, имени, </w:t>
-            </w:r>
-            <w:r>
-              <w:rPr>
-                <w:rFonts w:ascii="Times New Roman" w:eastAsia="Times New Roman" w:hAnsi="Times New Roman"/>
-                <w:color w:val="000000"/>
-                <w:sz w:val="24"/>
-                <w:szCs w:val="24"/>
-                <w:lang w:eastAsia="ru-RU"/>
-              </w:rPr>
-              <w:t>отчества указать прежние фамилии, имена, отчества</w:t>
+              <w:t>в случае изменения фамилии, имени, отчества указать прежние фамилии, имена, отчества</w:t>
             </w:r>
           </w:p>
         </w:tc>
@@ -4312,6 +3903,7 @@
                 <w:lang w:eastAsia="ru-RU"/>
               </w:rPr>
             </w:pPr>
+            <w:proofErr w:type="gramStart"/>
             <w:r>
               <w:rPr>
                 <w:rFonts w:ascii="Times New Roman" w:eastAsia="Times New Roman" w:hAnsi="Times New Roman"/>
@@ -4322,7 +3914,6 @@
               </w:rPr>
               <w:t xml:space="preserve">{{ </w:t>
             </w:r>
-            <w:proofErr w:type="spellStart"/>
             <w:r>
               <w:rPr>
                 <w:rFonts w:ascii="Times New Roman" w:hAnsi="Times New Roman"/>
@@ -4332,7 +3923,7 @@
               </w:rPr>
               <w:t>birthDate</w:t>
             </w:r>
-            <w:proofErr w:type="spellEnd"/>
+            <w:proofErr w:type="gramEnd"/>
             <w:r>
               <w:rPr>
                 <w:rFonts w:ascii="Times New Roman" w:hAnsi="Times New Roman"/>
@@ -4464,6 +4055,7 @@
                 <w:lang w:val="en-US" w:eastAsia="ru-RU"/>
               </w:rPr>
             </w:pPr>
+            <w:proofErr w:type="gramStart"/>
             <w:r>
               <w:rPr>
                 <w:rFonts w:ascii="Times New Roman" w:eastAsia="Times New Roman" w:hAnsi="Times New Roman"/>
@@ -4474,7 +4066,6 @@
               </w:rPr>
               <w:t xml:space="preserve">{{ </w:t>
             </w:r>
-            <w:proofErr w:type="spellStart"/>
             <w:r>
               <w:rPr>
                 <w:rFonts w:ascii="Times New Roman" w:hAnsi="Times New Roman"/>
@@ -4484,7 +4075,7 @@
               </w:rPr>
               <w:t>birthPlace</w:t>
             </w:r>
-            <w:proofErr w:type="spellEnd"/>
+            <w:proofErr w:type="gramEnd"/>
             <w:r>
               <w:rPr>
                 <w:rFonts w:ascii="Times New Roman" w:eastAsia="Times New Roman" w:hAnsi="Times New Roman"/>
@@ -4608,6 +4199,7 @@
                 <w:lang w:val="en-US" w:eastAsia="ru-RU"/>
               </w:rPr>
             </w:pPr>
+            <w:proofErr w:type="gramStart"/>
             <w:r>
               <w:rPr>
                 <w:rFonts w:ascii="Times New Roman" w:eastAsia="Times New Roman" w:hAnsi="Times New Roman"/>
@@ -4616,20 +4208,9 @@
                 <w:szCs w:val="24"/>
                 <w:lang w:val="en-US" w:eastAsia="ru-RU"/>
               </w:rPr>
-              <w:t xml:space="preserve">{{ </w:t>
-            </w:r>
-            <w:proofErr w:type="spellStart"/>
-            <w:r>
-              <w:rPr>
-                <w:rFonts w:ascii="Times New Roman" w:eastAsia="Times New Roman" w:hAnsi="Times New Roman"/>
-                <w:color w:val="000000"/>
-                <w:sz w:val="24"/>
-                <w:szCs w:val="24"/>
-                <w:lang w:val="en-US" w:eastAsia="ru-RU"/>
-              </w:rPr>
-              <w:t>snils</w:t>
-            </w:r>
-            <w:proofErr w:type="spellEnd"/>
+              <w:t>{{ snils</w:t>
+            </w:r>
+            <w:proofErr w:type="gramEnd"/>
             <w:r>
               <w:rPr>
                 <w:rFonts w:ascii="Times New Roman" w:eastAsia="Times New Roman" w:hAnsi="Times New Roman"/>
@@ -4743,6 +4324,7 @@
                 <w:lang w:val="en-US" w:eastAsia="ru-RU"/>
               </w:rPr>
             </w:pPr>
+            <w:proofErr w:type="gramStart"/>
             <w:r>
               <w:rPr>
                 <w:rFonts w:ascii="Times New Roman" w:eastAsia="Times New Roman" w:hAnsi="Times New Roman"/>
@@ -4751,7 +4333,18 @@
                 <w:szCs w:val="24"/>
                 <w:lang w:val="en-US" w:eastAsia="ru-RU"/>
               </w:rPr>
-              <w:t>{{ inn }}</w:t>
+              <w:t>{{ inn</w:t>
+            </w:r>
+            <w:proofErr w:type="gramEnd"/>
+            <w:r>
+              <w:rPr>
+                <w:rFonts w:ascii="Times New Roman" w:eastAsia="Times New Roman" w:hAnsi="Times New Roman"/>
+                <w:color w:val="000000"/>
+                <w:sz w:val="24"/>
+                <w:szCs w:val="24"/>
+                <w:lang w:val="en-US" w:eastAsia="ru-RU"/>
+              </w:rPr>
+              <w:t xml:space="preserve"> }}</w:t>
             </w:r>
           </w:p>
         </w:tc>
@@ -4834,17 +4427,7 @@
                 <w:szCs w:val="24"/>
                 <w:lang w:eastAsia="ru-RU"/>
               </w:rPr>
-              <w:t xml:space="preserve">вид </w:t>
-            </w:r>
-            <w:r>
-              <w:rPr>
-                <w:rFonts w:ascii="Times New Roman" w:eastAsia="Times New Roman" w:hAnsi="Times New Roman"/>
-                <w:color w:val="000000"/>
-                <w:sz w:val="24"/>
-                <w:szCs w:val="24"/>
-                <w:lang w:eastAsia="ru-RU"/>
-              </w:rPr>
-              <w:t>документа</w:t>
+              <w:t>вид документа</w:t>
             </w:r>
           </w:p>
         </w:tc>
@@ -5041,6 +4624,7 @@
               </w:rPr>
               <w:t xml:space="preserve"> </w:t>
             </w:r>
+            <w:proofErr w:type="gramStart"/>
             <w:r>
               <w:rPr>
                 <w:rFonts w:ascii="Times New Roman" w:eastAsia="Times New Roman" w:hAnsi="Times New Roman"/>
@@ -5058,9 +4642,68 @@
                 <w:szCs w:val="24"/>
                 <w:lang w:val="en-US"/>
               </w:rPr>
+              <w:t xml:space="preserve"> passportSeries</w:t>
+            </w:r>
+            <w:proofErr w:type="gramEnd"/>
+            <w:r>
+              <w:rPr>
+                <w:rFonts w:ascii="Times New Roman" w:hAnsi="Times New Roman"/>
+                <w:sz w:val="24"/>
+                <w:szCs w:val="24"/>
+                <w:lang w:val="en-US"/>
+              </w:rPr>
               <w:t xml:space="preserve"> </w:t>
             </w:r>
-            <w:proofErr w:type="spellStart"/>
+            <w:r>
+              <w:rPr>
+                <w:rFonts w:ascii="Times New Roman" w:eastAsia="Times New Roman" w:hAnsi="Times New Roman"/>
+                <w:color w:val="000000"/>
+                <w:sz w:val="24"/>
+                <w:szCs w:val="24"/>
+                <w:lang w:val="en-US" w:eastAsia="ru-RU"/>
+              </w:rPr>
+              <w:t>}}</w:t>
+            </w:r>
+            <w:r>
+              <w:rPr>
+                <w:rFonts w:ascii="Times New Roman" w:eastAsia="Times New Roman" w:hAnsi="Times New Roman"/>
+                <w:color w:val="000000"/>
+                <w:sz w:val="24"/>
+                <w:szCs w:val="24"/>
+                <w:lang w:val="en-US" w:eastAsia="ru-RU"/>
+              </w:rPr>
+              <w:t xml:space="preserve"> </w:t>
+            </w:r>
+            <w:r>
+              <w:rPr>
+                <w:rFonts w:ascii="Times New Roman" w:eastAsia="Times New Roman" w:hAnsi="Times New Roman"/>
+                <w:color w:val="000000"/>
+                <w:sz w:val="24"/>
+                <w:szCs w:val="24"/>
+                <w:lang w:eastAsia="ru-RU"/>
+              </w:rPr>
+              <w:t>номер</w:t>
+            </w:r>
+            <w:r>
+              <w:rPr>
+                <w:rFonts w:ascii="Times New Roman" w:eastAsia="Times New Roman" w:hAnsi="Times New Roman"/>
+                <w:color w:val="000000"/>
+                <w:sz w:val="24"/>
+                <w:szCs w:val="24"/>
+                <w:lang w:val="en-US" w:eastAsia="ru-RU"/>
+              </w:rPr>
+              <w:t xml:space="preserve"> </w:t>
+            </w:r>
+            <w:r>
+              <w:rPr>
+                <w:rFonts w:ascii="Times New Roman" w:eastAsia="Times New Roman" w:hAnsi="Times New Roman"/>
+                <w:color w:val="000000"/>
+                <w:sz w:val="24"/>
+                <w:szCs w:val="24"/>
+                <w:lang w:val="en-US" w:eastAsia="ru-RU"/>
+              </w:rPr>
+              <w:t xml:space="preserve">{{ </w:t>
+            </w:r>
             <w:r>
               <w:rPr>
                 <w:rFonts w:ascii="Times New Roman" w:hAnsi="Times New Roman"/>
@@ -5068,17 +4711,7 @@
                 <w:szCs w:val="24"/>
                 <w:lang w:val="en-US"/>
               </w:rPr>
-              <w:t>passportSeries</w:t>
-            </w:r>
-            <w:proofErr w:type="spellEnd"/>
-            <w:r>
-              <w:rPr>
-                <w:rFonts w:ascii="Times New Roman" w:hAnsi="Times New Roman"/>
-                <w:sz w:val="24"/>
-                <w:szCs w:val="24"/>
-                <w:lang w:val="en-US"/>
-              </w:rPr>
-              <w:t xml:space="preserve"> </w:t>
+              <w:t>passportN</w:t>
             </w:r>
             <w:r>
               <w:rPr>
@@ -5088,87 +4721,7 @@
                 <w:szCs w:val="24"/>
                 <w:lang w:val="en-US" w:eastAsia="ru-RU"/>
               </w:rPr>
-              <w:t>}}</w:t>
-            </w:r>
-            <w:r>
-              <w:rPr>
-                <w:rFonts w:ascii="Times New Roman" w:eastAsia="Times New Roman" w:hAnsi="Times New Roman"/>
-                <w:color w:val="000000"/>
-                <w:sz w:val="24"/>
-                <w:szCs w:val="24"/>
-                <w:lang w:val="en-US" w:eastAsia="ru-RU"/>
-              </w:rPr>
-              <w:t xml:space="preserve"> </w:t>
-            </w:r>
-            <w:r>
-              <w:rPr>
-                <w:rFonts w:ascii="Times New Roman" w:eastAsia="Times New Roman" w:hAnsi="Times New Roman"/>
-                <w:color w:val="000000"/>
-                <w:sz w:val="24"/>
-                <w:szCs w:val="24"/>
-                <w:lang w:eastAsia="ru-RU"/>
-              </w:rPr>
-              <w:t>номер</w:t>
-            </w:r>
-            <w:r>
-              <w:rPr>
-                <w:rFonts w:ascii="Times New Roman" w:eastAsia="Times New Roman" w:hAnsi="Times New Roman"/>
-                <w:color w:val="000000"/>
-                <w:sz w:val="24"/>
-                <w:szCs w:val="24"/>
-                <w:lang w:val="en-US" w:eastAsia="ru-RU"/>
-              </w:rPr>
-              <w:t xml:space="preserve"> </w:t>
-            </w:r>
-            <w:r>
-              <w:rPr>
-                <w:rFonts w:ascii="Times New Roman" w:eastAsia="Times New Roman" w:hAnsi="Times New Roman"/>
-                <w:color w:val="000000"/>
-                <w:sz w:val="24"/>
-                <w:szCs w:val="24"/>
-                <w:lang w:val="en-US" w:eastAsia="ru-RU"/>
-              </w:rPr>
-              <w:t xml:space="preserve">{{ </w:t>
-            </w:r>
-            <w:proofErr w:type="spellStart"/>
-            <w:r>
-              <w:rPr>
-                <w:rFonts w:ascii="Times New Roman" w:hAnsi="Times New Roman"/>
-                <w:sz w:val="24"/>
-                <w:szCs w:val="24"/>
-                <w:lang w:val="en-US"/>
-              </w:rPr>
-              <w:t>passport</w:t>
-            </w:r>
-            <w:r>
-              <w:rPr>
-                <w:rFonts w:ascii="Times New Roman" w:hAnsi="Times New Roman"/>
-                <w:sz w:val="24"/>
-                <w:szCs w:val="24"/>
-                <w:lang w:val="en-US"/>
-              </w:rPr>
-              <w:t>N</w:t>
-            </w:r>
-            <w:r>
-              <w:rPr>
-                <w:rFonts w:ascii="Times New Roman" w:eastAsia="Times New Roman" w:hAnsi="Times New Roman"/>
-                <w:color w:val="000000"/>
-                <w:sz w:val="24"/>
-                <w:szCs w:val="24"/>
-                <w:lang w:val="en-US" w:eastAsia="ru-RU"/>
-              </w:rPr>
-              <w:t>umber</w:t>
-            </w:r>
-            <w:proofErr w:type="spellEnd"/>
-            <w:r>
-              <w:rPr>
-                <w:rFonts w:ascii="Times New Roman" w:eastAsia="Times New Roman" w:hAnsi="Times New Roman"/>
-                <w:color w:val="000000"/>
-                <w:sz w:val="24"/>
-                <w:szCs w:val="24"/>
-                <w:lang w:val="en-US" w:eastAsia="ru-RU"/>
-              </w:rPr>
-              <w:t xml:space="preserve"> }}</w:t>
+              <w:t>umber }}</w:t>
             </w:r>
           </w:p>
         </w:tc>
@@ -5340,6 +4893,7 @@
               </w:rPr>
               <w:t xml:space="preserve"> </w:t>
             </w:r>
+            <w:proofErr w:type="gramStart"/>
             <w:r>
               <w:rPr>
                 <w:rFonts w:ascii="Times New Roman" w:eastAsia="Times New Roman" w:hAnsi="Times New Roman"/>
@@ -5360,6 +4914,7 @@
               </w:rPr>
               <w:t>region</w:t>
             </w:r>
+            <w:proofErr w:type="gramEnd"/>
             <w:r>
               <w:rPr>
                 <w:rFonts w:ascii="Times New Roman" w:eastAsia="Times New Roman" w:hAnsi="Times New Roman"/>
@@ -5473,6 +5028,7 @@
                 <w:lang w:val="en-US" w:eastAsia="ru-RU"/>
               </w:rPr>
             </w:pPr>
+            <w:proofErr w:type="gramStart"/>
             <w:r>
               <w:rPr>
                 <w:rFonts w:ascii="Times New Roman" w:eastAsia="Times New Roman" w:hAnsi="Times New Roman"/>
@@ -5493,6 +5049,7 @@
               </w:rPr>
               <w:t>locality</w:t>
             </w:r>
+            <w:proofErr w:type="gramEnd"/>
             <w:r>
               <w:rPr>
                 <w:rFonts w:ascii="Times New Roman" w:eastAsia="Times New Roman" w:hAnsi="Times New Roman"/>
@@ -5606,6 +5163,7 @@
                 <w:lang w:val="en-US" w:eastAsia="ru-RU"/>
               </w:rPr>
             </w:pPr>
+            <w:proofErr w:type="gramStart"/>
             <w:r>
               <w:rPr>
                 <w:rFonts w:ascii="Times New Roman" w:eastAsia="Times New Roman" w:hAnsi="Times New Roman"/>
@@ -5614,7 +5172,18 @@
                 <w:szCs w:val="24"/>
                 <w:lang w:val="en-US" w:eastAsia="ru-RU"/>
               </w:rPr>
-              <w:t>{{ city }}</w:t>
+              <w:t>{{ city</w:t>
+            </w:r>
+            <w:proofErr w:type="gramEnd"/>
+            <w:r>
+              <w:rPr>
+                <w:rFonts w:ascii="Times New Roman" w:eastAsia="Times New Roman" w:hAnsi="Times New Roman"/>
+                <w:color w:val="000000"/>
+                <w:sz w:val="24"/>
+                <w:szCs w:val="24"/>
+                <w:lang w:val="en-US" w:eastAsia="ru-RU"/>
+              </w:rPr>
+              <w:t xml:space="preserve"> }}</w:t>
             </w:r>
           </w:p>
         </w:tc>
@@ -5719,6 +5288,7 @@
                 <w:lang w:val="en-US" w:eastAsia="ru-RU"/>
               </w:rPr>
             </w:pPr>
+            <w:proofErr w:type="gramStart"/>
             <w:r>
               <w:rPr>
                 <w:rFonts w:ascii="Times New Roman" w:eastAsia="Times New Roman" w:hAnsi="Times New Roman"/>
@@ -5739,6 +5309,7 @@
               </w:rPr>
               <w:t>district</w:t>
             </w:r>
+            <w:proofErr w:type="gramEnd"/>
             <w:r>
               <w:rPr>
                 <w:rFonts w:ascii="Times New Roman" w:eastAsia="Times New Roman" w:hAnsi="Times New Roman"/>
@@ -5852,16 +5423,7 @@
                 <w:lang w:val="en-US" w:eastAsia="ru-RU"/>
               </w:rPr>
             </w:pPr>
-            <w:r>
-              <w:rPr>
-                <w:rFonts w:ascii="Times New Roman" w:eastAsia="Times New Roman" w:hAnsi="Times New Roman"/>
-                <w:color w:val="000000"/>
-                <w:sz w:val="24"/>
-                <w:szCs w:val="24"/>
-                <w:lang w:eastAsia="ru-RU"/>
-              </w:rPr>
-              <w:t xml:space="preserve">ул. </w:t>
-            </w:r>
+            <w:proofErr w:type="gramStart"/>
             <w:r>
               <w:rPr>
                 <w:rFonts w:ascii="Times New Roman" w:eastAsia="Times New Roman" w:hAnsi="Times New Roman"/>
@@ -5870,7 +5432,18 @@
                 <w:szCs w:val="24"/>
                 <w:lang w:val="en-US" w:eastAsia="ru-RU"/>
               </w:rPr>
-              <w:t>{{ street }}</w:t>
+              <w:t>{{ street</w:t>
+            </w:r>
+            <w:proofErr w:type="gramEnd"/>
+            <w:r>
+              <w:rPr>
+                <w:rFonts w:ascii="Times New Roman" w:eastAsia="Times New Roman" w:hAnsi="Times New Roman"/>
+                <w:color w:val="000000"/>
+                <w:sz w:val="24"/>
+                <w:szCs w:val="24"/>
+                <w:lang w:val="en-US" w:eastAsia="ru-RU"/>
+              </w:rPr>
+              <w:t xml:space="preserve"> }}</w:t>
             </w:r>
           </w:p>
         </w:tc>
@@ -5975,16 +5548,7 @@
                 <w:lang w:val="en-US" w:eastAsia="ru-RU"/>
               </w:rPr>
             </w:pPr>
-            <w:r>
-              <w:rPr>
-                <w:rFonts w:ascii="Times New Roman" w:eastAsia="Times New Roman" w:hAnsi="Times New Roman"/>
-                <w:color w:val="000000"/>
-                <w:sz w:val="24"/>
-                <w:szCs w:val="24"/>
-                <w:lang w:eastAsia="ru-RU"/>
-              </w:rPr>
-              <w:t>д.</w:t>
-            </w:r>
+            <w:proofErr w:type="gramStart"/>
             <w:r>
               <w:rPr>
                 <w:rFonts w:ascii="Times New Roman" w:eastAsia="Times New Roman" w:hAnsi="Times New Roman"/>
@@ -6005,6 +5569,7 @@
               </w:rPr>
               <w:t>home</w:t>
             </w:r>
+            <w:proofErr w:type="gramEnd"/>
             <w:r>
               <w:rPr>
                 <w:rFonts w:ascii="Times New Roman" w:eastAsia="Times New Roman" w:hAnsi="Times New Roman"/>
@@ -6090,17 +5655,7 @@
                 <w:szCs w:val="24"/>
                 <w:lang w:eastAsia="ru-RU"/>
               </w:rPr>
-              <w:t xml:space="preserve">при </w:t>
-            </w:r>
-            <w:r>
-              <w:rPr>
-                <w:rFonts w:ascii="Times New Roman" w:eastAsia="Times New Roman" w:hAnsi="Times New Roman"/>
-                <w:color w:val="000000"/>
-                <w:sz w:val="24"/>
-                <w:szCs w:val="24"/>
-                <w:lang w:eastAsia="ru-RU"/>
-              </w:rPr>
-              <w:t>наличии</w:t>
+              <w:t>при наличии</w:t>
             </w:r>
           </w:p>
         </w:tc>
@@ -6128,6 +5683,7 @@
                 <w:lang w:val="en-US" w:eastAsia="ru-RU"/>
               </w:rPr>
             </w:pPr>
+            <w:proofErr w:type="gramStart"/>
             <w:r>
               <w:rPr>
                 <w:rFonts w:ascii="Times New Roman" w:eastAsia="Times New Roman" w:hAnsi="Times New Roman"/>
@@ -6138,7 +5694,6 @@
               </w:rPr>
               <w:t xml:space="preserve">{{ </w:t>
             </w:r>
-            <w:proofErr w:type="spellStart"/>
             <w:r>
               <w:rPr>
                 <w:rFonts w:ascii="Times New Roman" w:eastAsia="Times New Roman" w:hAnsi="Times New Roman"/>
@@ -6149,7 +5704,7 @@
               </w:rPr>
               <w:t>houseBody</w:t>
             </w:r>
-            <w:proofErr w:type="spellEnd"/>
+            <w:proofErr w:type="gramEnd"/>
             <w:r>
               <w:rPr>
                 <w:rFonts w:ascii="Times New Roman" w:eastAsia="Times New Roman" w:hAnsi="Times New Roman"/>
@@ -6263,16 +5818,7 @@
                 <w:lang w:val="en-US" w:eastAsia="ru-RU"/>
               </w:rPr>
             </w:pPr>
-            <w:r>
-              <w:rPr>
-                <w:rFonts w:ascii="Times New Roman" w:eastAsia="Times New Roman" w:hAnsi="Times New Roman"/>
-                <w:color w:val="000000"/>
-                <w:sz w:val="24"/>
-                <w:szCs w:val="24"/>
-                <w:lang w:eastAsia="ru-RU"/>
-              </w:rPr>
-              <w:t>кв.</w:t>
-            </w:r>
+            <w:proofErr w:type="gramStart"/>
             <w:r>
               <w:rPr>
                 <w:rFonts w:ascii="Times New Roman" w:eastAsia="Times New Roman" w:hAnsi="Times New Roman"/>
@@ -6293,6 +5839,7 @@
               </w:rPr>
               <w:t>flat</w:t>
             </w:r>
+            <w:proofErr w:type="gramEnd"/>
             <w:r>
               <w:rPr>
                 <w:rFonts w:ascii="Times New Roman" w:eastAsia="Times New Roman" w:hAnsi="Times New Roman"/>
@@ -6320,12 +5867,6 @@
           <w:docGrid w:linePitch="100"/>
         </w:sectPr>
       </w:pPr>
-    </w:p>
-    <w:p>
-      <w:r>
-        <w:lastRenderedPageBreak/>
-        <w:br w:type="page"/>
-      </w:r>
     </w:p>
     <w:tbl>
       <w:tblPr>
@@ -6348,7 +5889,7 @@
       <w:tr>
         <w:tc>
           <w:tcPr>
-            <w:tcW w:w="15435" w:type="dxa"/>
+            <w:tcW w:w="15437" w:type="dxa"/>
             <w:gridSpan w:val="10"/>
             <w:tcBorders>
               <w:top w:val="single" w:sz="4" w:space="0" w:color="000000"/>
@@ -6394,18 +5935,7 @@
                 <w:szCs w:val="24"/>
                 <w:lang w:eastAsia="ru-RU"/>
               </w:rPr>
-              <w:t xml:space="preserve">I. Сведения о кредиторах гражданина (по денежным обязательствам и (или) обязанности по уплате </w:t>
-            </w:r>
-            <w:r>
-              <w:rPr>
-                <w:rFonts w:ascii="Times New Roman" w:eastAsia="Times New Roman" w:hAnsi="Times New Roman"/>
-                <w:b/>
-                <w:color w:val="000000"/>
-                <w:sz w:val="24"/>
-                <w:szCs w:val="24"/>
-                <w:lang w:eastAsia="ru-RU"/>
-              </w:rPr>
-              <w:t>обязательных платежей, за исключением возникших в результате осуществления гражданином</w:t>
+              <w:t>I. Сведения о кредиторах гражданина (по денежным обязательствам и (или) обязанности по уплате обязательных платежей, за исключением возникших в результате осуществления гражданином</w:t>
             </w:r>
             <w:r>
               <w:rPr>
@@ -6466,7 +5996,7 @@
         </w:tc>
         <w:tc>
           <w:tcPr>
-            <w:tcW w:w="14767" w:type="dxa"/>
+            <w:tcW w:w="14769" w:type="dxa"/>
             <w:gridSpan w:val="9"/>
             <w:tcBorders>
               <w:top w:val="single" w:sz="4" w:space="0" w:color="000000"/>
@@ -6555,7 +6085,7 @@
         </w:tc>
         <w:tc>
           <w:tcPr>
-            <w:tcW w:w="1888" w:type="dxa"/>
+            <w:tcW w:w="1889" w:type="dxa"/>
             <w:vMerge w:val="restart"/>
             <w:tcBorders>
               <w:top w:val="single" w:sz="4" w:space="0" w:color="000000"/>
@@ -6603,7 +6133,7 @@
         </w:tc>
         <w:tc>
           <w:tcPr>
-            <w:tcW w:w="2143" w:type="dxa"/>
+            <w:tcW w:w="2144" w:type="dxa"/>
             <w:vMerge w:val="restart"/>
             <w:tcBorders>
               <w:top w:val="single" w:sz="4" w:space="0" w:color="000000"/>
@@ -6651,7 +6181,7 @@
         </w:tc>
         <w:tc>
           <w:tcPr>
-            <w:tcW w:w="2048" w:type="dxa"/>
+            <w:tcW w:w="2047" w:type="dxa"/>
             <w:gridSpan w:val="2"/>
             <w:vMerge w:val="restart"/>
             <w:tcBorders>
@@ -6720,17 +6250,7 @@
                 <w:szCs w:val="24"/>
                 <w:lang w:eastAsia="ru-RU"/>
               </w:rPr>
-              <w:t xml:space="preserve">Основание </w:t>
-            </w:r>
-            <w:r>
-              <w:rPr>
-                <w:rFonts w:ascii="Times New Roman" w:eastAsia="Times New Roman" w:hAnsi="Times New Roman"/>
-                <w:color w:val="000000"/>
-                <w:sz w:val="24"/>
-                <w:szCs w:val="24"/>
-                <w:lang w:eastAsia="ru-RU"/>
-              </w:rPr>
-              <w:t>возникновения</w:t>
+              <w:t>Основание возникновения</w:t>
             </w:r>
             <w:r>
               <w:rPr>
@@ -6747,7 +6267,7 @@
         </w:tc>
         <w:tc>
           <w:tcPr>
-            <w:tcW w:w="3472" w:type="dxa"/>
+            <w:tcW w:w="3474" w:type="dxa"/>
             <w:gridSpan w:val="2"/>
             <w:tcBorders>
               <w:top w:val="single" w:sz="4" w:space="0" w:color="000000"/>
@@ -6784,7 +6304,7 @@
         </w:tc>
         <w:tc>
           <w:tcPr>
-            <w:tcW w:w="1834" w:type="dxa"/>
+            <w:tcW w:w="1833" w:type="dxa"/>
             <w:tcBorders>
               <w:top w:val="single" w:sz="4" w:space="0" w:color="000000"/>
               <w:left w:val="single" w:sz="4" w:space="0" w:color="000000"/>
@@ -6848,7 +6368,7 @@
         </w:tc>
         <w:tc>
           <w:tcPr>
-            <w:tcW w:w="1888" w:type="dxa"/>
+            <w:tcW w:w="1889" w:type="dxa"/>
             <w:vMerge/>
             <w:tcBorders>
               <w:top w:val="single" w:sz="4" w:space="0" w:color="000000"/>
@@ -6874,7 +6394,7 @@
         </w:tc>
         <w:tc>
           <w:tcPr>
-            <w:tcW w:w="2143" w:type="dxa"/>
+            <w:tcW w:w="2144" w:type="dxa"/>
             <w:vMerge/>
             <w:tcBorders>
               <w:top w:val="single" w:sz="4" w:space="0" w:color="000000"/>
@@ -6900,7 +6420,7 @@
         </w:tc>
         <w:tc>
           <w:tcPr>
-            <w:tcW w:w="2048" w:type="dxa"/>
+            <w:tcW w:w="2047" w:type="dxa"/>
             <w:gridSpan w:val="2"/>
             <w:vMerge/>
             <w:tcBorders>
@@ -7043,7 +6563,7 @@
         </w:tc>
         <w:tc>
           <w:tcPr>
-            <w:tcW w:w="1942" w:type="dxa"/>
+            <w:tcW w:w="1944" w:type="dxa"/>
             <w:tcBorders>
               <w:top w:val="single" w:sz="4" w:space="0" w:color="000000"/>
               <w:left w:val="single" w:sz="4" w:space="0" w:color="000000"/>
@@ -7090,7 +6610,7 @@
         </w:tc>
         <w:tc>
           <w:tcPr>
-            <w:tcW w:w="1834" w:type="dxa"/>
+            <w:tcW w:w="1833" w:type="dxa"/>
             <w:tcBorders>
               <w:top w:val="single" w:sz="4" w:space="0" w:color="000000"/>
               <w:left w:val="single" w:sz="4" w:space="0" w:color="000000"/>
@@ -7158,7 +6678,7 @@
         </w:tc>
         <w:tc>
           <w:tcPr>
-            <w:tcW w:w="1888" w:type="dxa"/>
+            <w:tcW w:w="1889" w:type="dxa"/>
             <w:tcBorders>
               <w:top w:val="single" w:sz="4" w:space="0" w:color="000000"/>
               <w:left w:val="single" w:sz="4" w:space="0" w:color="000000"/>
@@ -7195,7 +6715,7 @@
         </w:tc>
         <w:tc>
           <w:tcPr>
-            <w:tcW w:w="2143" w:type="dxa"/>
+            <w:tcW w:w="2144" w:type="dxa"/>
             <w:tcBorders>
               <w:top w:val="single" w:sz="4" w:space="0" w:color="000000"/>
               <w:left w:val="single" w:sz="4" w:space="0" w:color="000000"/>
@@ -7226,35 +6746,13 @@
                 <w:szCs w:val="24"/>
                 <w:lang w:eastAsia="ru-RU"/>
               </w:rPr>
-              <w:t>ОАО АКБ «</w:t>
-            </w:r>
-            <w:proofErr w:type="spellStart"/>
-            <w:r>
-              <w:rPr>
-                <w:rFonts w:ascii="Times New Roman" w:eastAsia="Times New Roman" w:hAnsi="Times New Roman"/>
-                <w:color w:val="000000"/>
-                <w:sz w:val="24"/>
-                <w:szCs w:val="24"/>
-                <w:lang w:eastAsia="ru-RU"/>
-              </w:rPr>
-              <w:t>Пробизнесбанк</w:t>
-            </w:r>
-            <w:proofErr w:type="spellEnd"/>
-            <w:r>
-              <w:rPr>
-                <w:rFonts w:ascii="Times New Roman" w:eastAsia="Times New Roman" w:hAnsi="Times New Roman"/>
-                <w:color w:val="000000"/>
-                <w:sz w:val="24"/>
-                <w:szCs w:val="24"/>
-                <w:lang w:eastAsia="ru-RU"/>
-              </w:rPr>
-              <w:t>»</w:t>
-            </w:r>
-          </w:p>
-        </w:tc>
-        <w:tc>
-          <w:tcPr>
-            <w:tcW w:w="2048" w:type="dxa"/>
+              <w:t>ОАО АКБ «Пробизнесбанк»</w:t>
+            </w:r>
+          </w:p>
+        </w:tc>
+        <w:tc>
+          <w:tcPr>
+            <w:tcW w:w="2047" w:type="dxa"/>
             <w:gridSpan w:val="2"/>
             <w:tcBorders>
               <w:top w:val="single" w:sz="4" w:space="0" w:color="000000"/>
@@ -7338,17 +6836,7 @@
                 <w:szCs w:val="24"/>
                 <w:lang w:eastAsia="ru-RU"/>
               </w:rPr>
-              <w:t xml:space="preserve">заявление на выпуск </w:t>
-            </w:r>
-            <w:r>
-              <w:rPr>
-                <w:rFonts w:ascii="Times New Roman" w:eastAsia="Times New Roman" w:hAnsi="Times New Roman"/>
-                <w:color w:val="000000"/>
-                <w:sz w:val="24"/>
-                <w:szCs w:val="24"/>
-                <w:lang w:eastAsia="ru-RU"/>
-              </w:rPr>
-              <w:t>кредитной банковской карты № 931-37713051-810/14ф от 12.03.2014 г</w:t>
+              <w:t>заявление на выпуск кредитной банковской карты № 931-37713051-810/14ф от 12.03.2014 г</w:t>
             </w:r>
           </w:p>
         </w:tc>
@@ -7390,7 +6878,7 @@
         </w:tc>
         <w:tc>
           <w:tcPr>
-            <w:tcW w:w="1942" w:type="dxa"/>
+            <w:tcW w:w="1944" w:type="dxa"/>
             <w:tcBorders>
               <w:top w:val="single" w:sz="4" w:space="0" w:color="000000"/>
               <w:left w:val="single" w:sz="4" w:space="0" w:color="000000"/>
@@ -7426,7 +6914,7 @@
         </w:tc>
         <w:tc>
           <w:tcPr>
-            <w:tcW w:w="1834" w:type="dxa"/>
+            <w:tcW w:w="1833" w:type="dxa"/>
             <w:tcBorders>
               <w:top w:val="single" w:sz="4" w:space="0" w:color="000000"/>
               <w:left w:val="single" w:sz="4" w:space="0" w:color="000000"/>
@@ -7504,7 +6992,7 @@
         </w:tc>
         <w:tc>
           <w:tcPr>
-            <w:tcW w:w="1888" w:type="dxa"/>
+            <w:tcW w:w="1889" w:type="dxa"/>
             <w:tcBorders>
               <w:top w:val="single" w:sz="4" w:space="0" w:color="000000"/>
               <w:left w:val="single" w:sz="4" w:space="0" w:color="000000"/>
@@ -7541,7 +7029,7 @@
         </w:tc>
         <w:tc>
           <w:tcPr>
-            <w:tcW w:w="2143" w:type="dxa"/>
+            <w:tcW w:w="2144" w:type="dxa"/>
             <w:tcBorders>
               <w:top w:val="single" w:sz="4" w:space="0" w:color="000000"/>
               <w:left w:val="single" w:sz="4" w:space="0" w:color="000000"/>
@@ -7587,7 +7075,7 @@
         </w:tc>
         <w:tc>
           <w:tcPr>
-            <w:tcW w:w="2048" w:type="dxa"/>
+            <w:tcW w:w="2047" w:type="dxa"/>
             <w:gridSpan w:val="2"/>
             <w:tcBorders>
               <w:top w:val="single" w:sz="4" w:space="0" w:color="000000"/>
@@ -7733,7 +7221,7 @@
         </w:tc>
         <w:tc>
           <w:tcPr>
-            <w:tcW w:w="1942" w:type="dxa"/>
+            <w:tcW w:w="1944" w:type="dxa"/>
             <w:tcBorders>
               <w:top w:val="single" w:sz="4" w:space="0" w:color="000000"/>
               <w:left w:val="single" w:sz="4" w:space="0" w:color="000000"/>
@@ -7769,7 +7257,7 @@
         </w:tc>
         <w:tc>
           <w:tcPr>
-            <w:tcW w:w="1834" w:type="dxa"/>
+            <w:tcW w:w="1833" w:type="dxa"/>
             <w:tcBorders>
               <w:top w:val="single" w:sz="4" w:space="0" w:color="000000"/>
               <w:left w:val="single" w:sz="4" w:space="0" w:color="000000"/>
@@ -7847,7 +7335,7 @@
         </w:tc>
         <w:tc>
           <w:tcPr>
-            <w:tcW w:w="1888" w:type="dxa"/>
+            <w:tcW w:w="1889" w:type="dxa"/>
             <w:tcBorders>
               <w:top w:val="single" w:sz="4" w:space="0" w:color="000000"/>
               <w:left w:val="single" w:sz="4" w:space="0" w:color="000000"/>
@@ -7895,7 +7383,7 @@
         </w:tc>
         <w:tc>
           <w:tcPr>
-            <w:tcW w:w="2143" w:type="dxa"/>
+            <w:tcW w:w="2144" w:type="dxa"/>
             <w:tcBorders>
               <w:top w:val="single" w:sz="4" w:space="0" w:color="000000"/>
               <w:left w:val="single" w:sz="4" w:space="0" w:color="000000"/>
@@ -7942,7 +7430,7 @@
         </w:tc>
         <w:tc>
           <w:tcPr>
-            <w:tcW w:w="2048" w:type="dxa"/>
+            <w:tcW w:w="2047" w:type="dxa"/>
             <w:gridSpan w:val="2"/>
             <w:tcBorders>
               <w:top w:val="single" w:sz="4" w:space="0" w:color="000000"/>
@@ -8113,7 +7601,7 @@
         </w:tc>
         <w:tc>
           <w:tcPr>
-            <w:tcW w:w="1942" w:type="dxa"/>
+            <w:tcW w:w="1944" w:type="dxa"/>
             <w:tcBorders>
               <w:top w:val="single" w:sz="4" w:space="0" w:color="000000"/>
               <w:left w:val="single" w:sz="4" w:space="0" w:color="000000"/>
@@ -8149,7 +7637,7 @@
         </w:tc>
         <w:tc>
           <w:tcPr>
-            <w:tcW w:w="1834" w:type="dxa"/>
+            <w:tcW w:w="1833" w:type="dxa"/>
             <w:tcBorders>
               <w:top w:val="single" w:sz="4" w:space="0" w:color="000000"/>
               <w:left w:val="single" w:sz="4" w:space="0" w:color="000000"/>
@@ -8227,7 +7715,7 @@
         </w:tc>
         <w:tc>
           <w:tcPr>
-            <w:tcW w:w="1888" w:type="dxa"/>
+            <w:tcW w:w="1889" w:type="dxa"/>
             <w:tcBorders>
               <w:top w:val="single" w:sz="4" w:space="0" w:color="000000"/>
               <w:left w:val="single" w:sz="4" w:space="0" w:color="000000"/>
@@ -8264,7 +7752,7 @@
         </w:tc>
         <w:tc>
           <w:tcPr>
-            <w:tcW w:w="2143" w:type="dxa"/>
+            <w:tcW w:w="2144" w:type="dxa"/>
             <w:tcBorders>
               <w:top w:val="single" w:sz="4" w:space="0" w:color="000000"/>
               <w:left w:val="single" w:sz="4" w:space="0" w:color="000000"/>
@@ -8324,7 +7812,7 @@
         </w:tc>
         <w:tc>
           <w:tcPr>
-            <w:tcW w:w="2048" w:type="dxa"/>
+            <w:tcW w:w="2047" w:type="dxa"/>
             <w:gridSpan w:val="2"/>
             <w:tcBorders>
               <w:top w:val="single" w:sz="4" w:space="0" w:color="000000"/>
@@ -8470,7 +7958,7 @@
         </w:tc>
         <w:tc>
           <w:tcPr>
-            <w:tcW w:w="1942" w:type="dxa"/>
+            <w:tcW w:w="1944" w:type="dxa"/>
             <w:tcBorders>
               <w:top w:val="single" w:sz="4" w:space="0" w:color="000000"/>
               <w:left w:val="single" w:sz="4" w:space="0" w:color="000000"/>
@@ -8506,7 +7994,7 @@
         </w:tc>
         <w:tc>
           <w:tcPr>
-            <w:tcW w:w="1834" w:type="dxa"/>
+            <w:tcW w:w="1833" w:type="dxa"/>
             <w:tcBorders>
               <w:top w:val="single" w:sz="4" w:space="0" w:color="000000"/>
               <w:left w:val="single" w:sz="4" w:space="0" w:color="000000"/>
@@ -8585,7 +8073,7 @@
         </w:tc>
         <w:tc>
           <w:tcPr>
-            <w:tcW w:w="14767" w:type="dxa"/>
+            <w:tcW w:w="14769" w:type="dxa"/>
             <w:gridSpan w:val="9"/>
             <w:tcBorders>
               <w:top w:val="single" w:sz="4" w:space="0" w:color="000000"/>
@@ -8673,7 +8161,7 @@
         </w:tc>
         <w:tc>
           <w:tcPr>
-            <w:tcW w:w="5103" w:type="dxa"/>
+            <w:tcW w:w="5105" w:type="dxa"/>
             <w:gridSpan w:val="3"/>
             <w:tcBorders>
               <w:top w:val="single" w:sz="4" w:space="0" w:color="000000"/>
@@ -8710,7 +8198,7 @@
         </w:tc>
         <w:tc>
           <w:tcPr>
-            <w:tcW w:w="2591" w:type="dxa"/>
+            <w:tcW w:w="2590" w:type="dxa"/>
             <w:gridSpan w:val="2"/>
             <w:tcBorders>
               <w:top w:val="single" w:sz="4" w:space="0" w:color="000000"/>
@@ -8747,7 +8235,7 @@
         </w:tc>
         <w:tc>
           <w:tcPr>
-            <w:tcW w:w="7073" w:type="dxa"/>
+            <w:tcW w:w="7074" w:type="dxa"/>
             <w:gridSpan w:val="4"/>
             <w:tcBorders>
               <w:top w:val="single" w:sz="4" w:space="0" w:color="000000"/>
@@ -8826,7 +8314,7 @@
         </w:tc>
         <w:tc>
           <w:tcPr>
-            <w:tcW w:w="5103" w:type="dxa"/>
+            <w:tcW w:w="5105" w:type="dxa"/>
             <w:gridSpan w:val="3"/>
             <w:tcBorders>
               <w:top w:val="single" w:sz="4" w:space="0" w:color="000000"/>
@@ -8853,33 +8341,25 @@
                 <w:sz w:val="24"/>
                 <w:szCs w:val="24"/>
               </w:rPr>
-              <w:t xml:space="preserve">Налог на </w:t>
-            </w:r>
-            <w:r>
+              <w:t>Налог на имущество</w:t>
+            </w:r>
+          </w:p>
+          <w:p>
+            <w:pPr>
+              <w:spacing w:after="0" w:line="240" w:lineRule="auto"/>
+              <w:ind w:left="567"/>
+              <w:jc w:val="center"/>
               <w:rPr>
                 <w:rFonts w:ascii="Times New Roman" w:hAnsi="Times New Roman"/>
                 <w:sz w:val="24"/>
                 <w:szCs w:val="24"/>
               </w:rPr>
-              <w:t>имущество</w:t>
-            </w:r>
-          </w:p>
-          <w:p>
-            <w:pPr>
-              <w:spacing w:after="0" w:line="240" w:lineRule="auto"/>
-              <w:ind w:left="567"/>
-              <w:jc w:val="center"/>
-              <w:rPr>
-                <w:rFonts w:ascii="Times New Roman" w:hAnsi="Times New Roman"/>
-                <w:sz w:val="24"/>
-                <w:szCs w:val="24"/>
-              </w:rPr>
-            </w:pPr>
-          </w:p>
-        </w:tc>
-        <w:tc>
-          <w:tcPr>
-            <w:tcW w:w="2591" w:type="dxa"/>
+            </w:pPr>
+          </w:p>
+        </w:tc>
+        <w:tc>
+          <w:tcPr>
+            <w:tcW w:w="2590" w:type="dxa"/>
             <w:gridSpan w:val="2"/>
             <w:tcBorders>
               <w:top w:val="single" w:sz="4" w:space="0" w:color="000000"/>
@@ -8919,7 +8399,7 @@
         </w:tc>
         <w:tc>
           <w:tcPr>
-            <w:tcW w:w="7073" w:type="dxa"/>
+            <w:tcW w:w="7074" w:type="dxa"/>
             <w:gridSpan w:val="4"/>
             <w:tcBorders>
               <w:top w:val="single" w:sz="4" w:space="0" w:color="000000"/>
@@ -8993,17 +8473,7 @@
           <w:szCs w:val="24"/>
           <w:lang w:eastAsia="ru-RU"/>
         </w:rPr>
-        <w:t xml:space="preserve">Сведения о не денежных обязательствах гражданина, за исключением возникших в результате осуществления гражданином предпринимательской деятельности (в том числе о передаче имущества в собственность, выполнении работ и </w:t>
-      </w:r>
-      <w:r>
-        <w:rPr>
-          <w:rFonts w:ascii="Times New Roman" w:eastAsia="Times New Roman" w:hAnsi="Times New Roman"/>
-          <w:color w:val="000000"/>
-          <w:sz w:val="24"/>
-          <w:szCs w:val="24"/>
-          <w:lang w:eastAsia="ru-RU"/>
-        </w:rPr>
-        <w:t>оказании услуг и так далее):</w:t>
+        <w:t>Сведения о не денежных обязательствах гражданина, за исключением возникших в результате осуществления гражданином предпринимательской деятельности (в том числе о передаче имущества в собственность, выполнении работ и оказании услуг и так далее):</w:t>
       </w:r>
     </w:p>
     <w:tbl>
@@ -9206,18 +8676,7 @@
                 <w:lang w:eastAsia="ru-RU"/>
               </w:rPr>
               <w:br/>
-              <w:t xml:space="preserve">которые возникли в результате осуществления </w:t>
-            </w:r>
-            <w:r>
-              <w:rPr>
-                <w:rFonts w:ascii="Times New Roman" w:eastAsia="Times New Roman" w:hAnsi="Times New Roman"/>
-                <w:b/>
-                <w:color w:val="000000"/>
-                <w:sz w:val="24"/>
-                <w:szCs w:val="24"/>
-                <w:lang w:eastAsia="ru-RU"/>
-              </w:rPr>
-              <w:t>гражданином</w:t>
+              <w:t>которые возникли в результате осуществления гражданином</w:t>
             </w:r>
             <w:r>
               <w:rPr>
@@ -10588,17 +10047,7 @@
           <w:szCs w:val="24"/>
           <w:lang w:eastAsia="ru-RU"/>
         </w:rPr>
-        <w:t xml:space="preserve">Сведения о неденежных обязательствах гражданина, которые </w:t>
-      </w:r>
-      <w:r>
-        <w:rPr>
-          <w:rFonts w:ascii="Times New Roman" w:eastAsia="Times New Roman" w:hAnsi="Times New Roman"/>
-          <w:color w:val="000000"/>
-          <w:sz w:val="24"/>
-          <w:szCs w:val="24"/>
-          <w:lang w:eastAsia="ru-RU"/>
-        </w:rPr>
-        <w:t>возникли в результате осуществления гражданином предпринимательской деятельности (в том числе о передаче имущества в собственность, выполнении работ и оказании услуг и так далее):</w:t>
+        <w:t>Сведения о неденежных обязательствах гражданина, которые возникли в результате осуществления гражданином предпринимательской деятельности (в том числе о передаче имущества в собственность, выполнении работ и оказании услуг и так далее):</w:t>
       </w:r>
     </w:p>
     <w:tbl>
@@ -10772,18 +10221,7 @@
                 <w:lang w:eastAsia="ru-RU"/>
               </w:rPr>
               <w:br/>
-              <w:t xml:space="preserve">за исключением возникших в результате осуществления </w:t>
-            </w:r>
-            <w:r>
-              <w:rPr>
-                <w:rFonts w:ascii="Times New Roman" w:eastAsia="Times New Roman" w:hAnsi="Times New Roman"/>
-                <w:b/>
-                <w:color w:val="000000"/>
-                <w:sz w:val="24"/>
-                <w:szCs w:val="24"/>
-                <w:lang w:eastAsia="ru-RU"/>
-              </w:rPr>
-              <w:t>гражданином</w:t>
+              <w:t>за исключением возникших в результате осуществления гражданином</w:t>
             </w:r>
             <w:r>
               <w:rPr>
@@ -11451,17 +10889,7 @@
                 <w:szCs w:val="24"/>
                 <w:lang w:eastAsia="ru-RU"/>
               </w:rPr>
-              <w:t>в</w:t>
-            </w:r>
-            <w:r>
-              <w:rPr>
-                <w:rFonts w:ascii="Times New Roman" w:eastAsia="Times New Roman" w:hAnsi="Times New Roman"/>
-                <w:color w:val="000000"/>
-                <w:sz w:val="24"/>
-                <w:szCs w:val="24"/>
-                <w:lang w:eastAsia="ru-RU"/>
-              </w:rPr>
-              <w:t xml:space="preserve"> том числе задолженность</w:t>
+              <w:t>в том числе задолженность</w:t>
             </w:r>
             <w:r>
               <w:rPr>
@@ -12258,17 +11686,7 @@
           <w:szCs w:val="24"/>
           <w:lang w:eastAsia="ru-RU"/>
         </w:rPr>
-        <w:t xml:space="preserve">Сведения о неденежных обязательствах перед </w:t>
-      </w:r>
-      <w:r>
-        <w:rPr>
-          <w:rFonts w:ascii="Times New Roman" w:eastAsia="Times New Roman" w:hAnsi="Times New Roman"/>
-          <w:color w:val="000000"/>
-          <w:sz w:val="24"/>
-          <w:szCs w:val="24"/>
-          <w:lang w:eastAsia="ru-RU"/>
-        </w:rPr>
-        <w:t>гражданином, за исключением возникших в результате осуществления гражданином предпринимательской деятельности (в том числе о передаче имущества в собственность, выполнении работ и оказании услуг и так далее):</w:t>
+        <w:t>Сведения о неденежных обязательствах перед гражданином, за исключением возникших в результате осуществления гражданином предпринимательской деятельности (в том числе о передаче имущества в собственность, выполнении работ и оказании услуг и так далее):</w:t>
       </w:r>
     </w:p>
     <w:tbl>
@@ -13998,17 +13416,7 @@
           <w:szCs w:val="24"/>
           <w:lang w:eastAsia="ru-RU"/>
         </w:rPr>
-        <w:t xml:space="preserve">Сведения о неденежных обязательствах перед гражданином, которые возникли в результате осуществления гражданином </w:t>
-      </w:r>
-      <w:r>
-        <w:rPr>
-          <w:rFonts w:ascii="Times New Roman" w:eastAsia="Times New Roman" w:hAnsi="Times New Roman"/>
-          <w:color w:val="000000"/>
-          <w:sz w:val="24"/>
-          <w:szCs w:val="24"/>
-          <w:lang w:eastAsia="ru-RU"/>
-        </w:rPr>
-        <w:t>предпринимательской деятельности (в том числе о передаче имущества в собственность, выполнении работ и оказании услуг и так далее):</w:t>
+        <w:t>Сведения о неденежных обязательствах перед гражданином, которые возникли в результате осуществления гражданином предпринимательской деятельности (в том числе о передаче имущества в собственность, выполнении работ и оказании услуг и так далее):</w:t>
       </w:r>
     </w:p>
     <w:tbl>
@@ -14433,6 +13841,7 @@
               </w:rPr>
             </w:pPr>
             <w:bookmarkStart w:id="2" w:name="__DdeLink__2788_2857747353"/>
+            <w:proofErr w:type="gramStart"/>
             <w:r>
               <w:rPr>
                 <w:rFonts w:ascii="Times New Roman" w:eastAsia="Times New Roman" w:hAnsi="Times New Roman"/>
@@ -14452,6 +13861,7 @@
               </w:rPr>
               <w:t>surname</w:t>
             </w:r>
+            <w:proofErr w:type="gramEnd"/>
             <w:r>
               <w:rPr>
                 <w:rFonts w:ascii="Times New Roman" w:hAnsi="Times New Roman"/>
@@ -14851,18 +14261,7 @@
           <w:szCs w:val="28"/>
           <w:lang w:eastAsia="ru-RU"/>
         </w:rPr>
-        <w:t xml:space="preserve">Опись </w:t>
-      </w:r>
-      <w:r>
-        <w:rPr>
-          <w:rFonts w:ascii="Times New Roman" w:eastAsia="Times New Roman" w:hAnsi="Times New Roman"/>
-          <w:b/>
-          <w:color w:val="000000"/>
-          <w:sz w:val="28"/>
-          <w:szCs w:val="28"/>
-          <w:lang w:eastAsia="ru-RU"/>
-        </w:rPr>
-        <w:t>имущества гражданина</w:t>
+        <w:t>Опись имущества гражданина</w:t>
       </w:r>
     </w:p>
     <w:tbl>
@@ -15019,6 +14418,7 @@
                 <w:lang w:val="en-US" w:eastAsia="ru-RU"/>
               </w:rPr>
             </w:pPr>
+            <w:proofErr w:type="gramStart"/>
             <w:r>
               <w:rPr>
                 <w:rFonts w:ascii="Times New Roman" w:eastAsia="Times New Roman" w:hAnsi="Times New Roman"/>
@@ -15038,6 +14438,7 @@
               </w:rPr>
               <w:t>surname</w:t>
             </w:r>
+            <w:proofErr w:type="gramEnd"/>
             <w:r>
               <w:rPr>
                 <w:rFonts w:ascii="Times New Roman" w:hAnsi="Times New Roman"/>
@@ -15169,6 +14570,7 @@
               </w:rPr>
               <w:t xml:space="preserve"> </w:t>
             </w:r>
+            <w:proofErr w:type="gramStart"/>
             <w:r>
               <w:rPr>
                 <w:rFonts w:ascii="Times New Roman" w:eastAsia="Times New Roman" w:hAnsi="Times New Roman"/>
@@ -15177,7 +14579,18 @@
                 <w:szCs w:val="24"/>
                 <w:lang w:val="en-US" w:eastAsia="ru-RU"/>
               </w:rPr>
-              <w:t>{{ name }}</w:t>
+              <w:t>{{ name</w:t>
+            </w:r>
+            <w:proofErr w:type="gramEnd"/>
+            <w:r>
+              <w:rPr>
+                <w:rFonts w:ascii="Times New Roman" w:eastAsia="Times New Roman" w:hAnsi="Times New Roman"/>
+                <w:color w:val="000000"/>
+                <w:sz w:val="24"/>
+                <w:szCs w:val="24"/>
+                <w:lang w:val="en-US" w:eastAsia="ru-RU"/>
+              </w:rPr>
+              <w:t xml:space="preserve"> }}</w:t>
             </w:r>
           </w:p>
         </w:tc>
@@ -15282,6 +14695,7 @@
                 <w:lang w:val="en-US" w:eastAsia="ru-RU"/>
               </w:rPr>
             </w:pPr>
+            <w:proofErr w:type="gramStart"/>
             <w:r>
               <w:rPr>
                 <w:rFonts w:ascii="Times New Roman" w:eastAsia="Times New Roman" w:hAnsi="Times New Roman"/>
@@ -15301,6 +14715,7 @@
               </w:rPr>
               <w:t>patronymic</w:t>
             </w:r>
+            <w:proofErr w:type="gramEnd"/>
             <w:r>
               <w:rPr>
                 <w:rFonts w:ascii="Times New Roman" w:hAnsi="Times New Roman"/>
@@ -15461,17 +14876,7 @@
                 <w:szCs w:val="24"/>
                 <w:lang w:eastAsia="ru-RU"/>
               </w:rPr>
-              <w:t xml:space="preserve">дата </w:t>
-            </w:r>
-            <w:r>
-              <w:rPr>
-                <w:rFonts w:ascii="Times New Roman" w:eastAsia="Times New Roman" w:hAnsi="Times New Roman"/>
-                <w:color w:val="000000"/>
-                <w:sz w:val="24"/>
-                <w:szCs w:val="24"/>
-                <w:lang w:eastAsia="ru-RU"/>
-              </w:rPr>
-              <w:t>рождения</w:t>
+              <w:t>дата рождения</w:t>
             </w:r>
           </w:p>
         </w:tc>
@@ -15535,6 +14940,7 @@
                 <w:lang w:eastAsia="ru-RU"/>
               </w:rPr>
             </w:pPr>
+            <w:proofErr w:type="gramStart"/>
             <w:r>
               <w:rPr>
                 <w:rFonts w:ascii="Times New Roman" w:eastAsia="Times New Roman" w:hAnsi="Times New Roman"/>
@@ -15545,7 +14951,6 @@
               </w:rPr>
               <w:t xml:space="preserve">{{ </w:t>
             </w:r>
-            <w:proofErr w:type="spellStart"/>
             <w:r>
               <w:rPr>
                 <w:rFonts w:ascii="Times New Roman" w:hAnsi="Times New Roman"/>
@@ -15555,7 +14960,7 @@
               </w:rPr>
               <w:t>birthDate</w:t>
             </w:r>
-            <w:proofErr w:type="spellEnd"/>
+            <w:proofErr w:type="gramEnd"/>
             <w:r>
               <w:rPr>
                 <w:rFonts w:ascii="Times New Roman" w:hAnsi="Times New Roman"/>
@@ -15687,6 +15092,7 @@
                 <w:lang w:val="en-US" w:eastAsia="ru-RU"/>
               </w:rPr>
             </w:pPr>
+            <w:proofErr w:type="gramStart"/>
             <w:r>
               <w:rPr>
                 <w:rFonts w:ascii="Times New Roman" w:eastAsia="Times New Roman" w:hAnsi="Times New Roman"/>
@@ -15697,7 +15103,6 @@
               </w:rPr>
               <w:t xml:space="preserve">{{ </w:t>
             </w:r>
-            <w:proofErr w:type="spellStart"/>
             <w:r>
               <w:rPr>
                 <w:rFonts w:ascii="Times New Roman" w:hAnsi="Times New Roman"/>
@@ -15707,7 +15112,7 @@
               </w:rPr>
               <w:t>birthPlace</w:t>
             </w:r>
-            <w:proofErr w:type="spellEnd"/>
+            <w:proofErr w:type="gramEnd"/>
             <w:r>
               <w:rPr>
                 <w:rFonts w:ascii="Times New Roman" w:eastAsia="Times New Roman" w:hAnsi="Times New Roman"/>
@@ -15831,6 +15236,7 @@
                 <w:lang w:val="en-US" w:eastAsia="ru-RU"/>
               </w:rPr>
             </w:pPr>
+            <w:proofErr w:type="gramStart"/>
             <w:r>
               <w:rPr>
                 <w:rFonts w:ascii="Times New Roman" w:eastAsia="Times New Roman" w:hAnsi="Times New Roman"/>
@@ -15839,20 +15245,9 @@
                 <w:szCs w:val="24"/>
                 <w:lang w:val="en-US" w:eastAsia="ru-RU"/>
               </w:rPr>
-              <w:t xml:space="preserve">{{ </w:t>
-            </w:r>
-            <w:proofErr w:type="spellStart"/>
-            <w:r>
-              <w:rPr>
-                <w:rFonts w:ascii="Times New Roman" w:eastAsia="Times New Roman" w:hAnsi="Times New Roman"/>
-                <w:color w:val="000000"/>
-                <w:sz w:val="24"/>
-                <w:szCs w:val="24"/>
-                <w:lang w:val="en-US" w:eastAsia="ru-RU"/>
-              </w:rPr>
-              <w:t>snils</w:t>
-            </w:r>
-            <w:proofErr w:type="spellEnd"/>
+              <w:t>{{ snils</w:t>
+            </w:r>
+            <w:proofErr w:type="gramEnd"/>
             <w:r>
               <w:rPr>
                 <w:rFonts w:ascii="Times New Roman" w:eastAsia="Times New Roman" w:hAnsi="Times New Roman"/>
@@ -15966,6 +15361,7 @@
                 <w:lang w:val="en-US" w:eastAsia="ru-RU"/>
               </w:rPr>
             </w:pPr>
+            <w:proofErr w:type="gramStart"/>
             <w:r>
               <w:rPr>
                 <w:rFonts w:ascii="Times New Roman" w:eastAsia="Times New Roman" w:hAnsi="Times New Roman"/>
@@ -15974,7 +15370,18 @@
                 <w:szCs w:val="24"/>
                 <w:lang w:val="en-US" w:eastAsia="ru-RU"/>
               </w:rPr>
-              <w:t>{{ inn }}</w:t>
+              <w:t>{{ inn</w:t>
+            </w:r>
+            <w:proofErr w:type="gramEnd"/>
+            <w:r>
+              <w:rPr>
+                <w:rFonts w:ascii="Times New Roman" w:eastAsia="Times New Roman" w:hAnsi="Times New Roman"/>
+                <w:color w:val="000000"/>
+                <w:sz w:val="24"/>
+                <w:szCs w:val="24"/>
+                <w:lang w:val="en-US" w:eastAsia="ru-RU"/>
+              </w:rPr>
+              <w:t xml:space="preserve"> }}</w:t>
             </w:r>
           </w:p>
         </w:tc>
@@ -16254,6 +15661,7 @@
               </w:rPr>
               <w:t xml:space="preserve"> </w:t>
             </w:r>
+            <w:proofErr w:type="gramStart"/>
             <w:r>
               <w:rPr>
                 <w:rFonts w:ascii="Times New Roman" w:eastAsia="Times New Roman" w:hAnsi="Times New Roman"/>
@@ -16264,7 +15672,6 @@
               </w:rPr>
               <w:t xml:space="preserve">{{ </w:t>
             </w:r>
-            <w:proofErr w:type="spellStart"/>
             <w:r>
               <w:rPr>
                 <w:rFonts w:ascii="Times New Roman" w:hAnsi="Times New Roman"/>
@@ -16274,7 +15681,7 @@
               </w:rPr>
               <w:t>passportSeries</w:t>
             </w:r>
-            <w:proofErr w:type="spellEnd"/>
+            <w:proofErr w:type="gramEnd"/>
             <w:r>
               <w:rPr>
                 <w:rFonts w:ascii="Times New Roman" w:hAnsi="Times New Roman"/>
@@ -16334,7 +15741,6 @@
               </w:rPr>
               <w:t xml:space="preserve">{{ </w:t>
             </w:r>
-            <w:proofErr w:type="spellStart"/>
             <w:r>
               <w:rPr>
                 <w:rFonts w:ascii="Times New Roman" w:hAnsi="Times New Roman"/>
@@ -16342,16 +15748,7 @@
                 <w:szCs w:val="24"/>
                 <w:lang w:val="en-US"/>
               </w:rPr>
-              <w:t>passport</w:t>
-            </w:r>
-            <w:r>
-              <w:rPr>
-                <w:rFonts w:ascii="Times New Roman" w:hAnsi="Times New Roman"/>
-                <w:sz w:val="24"/>
-                <w:szCs w:val="24"/>
-                <w:lang w:val="en-US"/>
-              </w:rPr>
-              <w:t>N</w:t>
+              <w:t>passportN</w:t>
             </w:r>
             <w:r>
               <w:rPr>
@@ -16361,18 +15758,7 @@
                 <w:szCs w:val="24"/>
                 <w:lang w:val="en-US" w:eastAsia="ru-RU"/>
               </w:rPr>
-              <w:t>umber</w:t>
-            </w:r>
-            <w:proofErr w:type="spellEnd"/>
-            <w:r>
-              <w:rPr>
-                <w:rFonts w:ascii="Times New Roman" w:eastAsia="Times New Roman" w:hAnsi="Times New Roman"/>
-                <w:color w:val="000000"/>
-                <w:sz w:val="24"/>
-                <w:szCs w:val="24"/>
-                <w:lang w:val="en-US" w:eastAsia="ru-RU"/>
-              </w:rPr>
-              <w:t xml:space="preserve"> }}</w:t>
+              <w:t>umber }}</w:t>
             </w:r>
           </w:p>
         </w:tc>
@@ -16538,6 +15924,7 @@
               </w:rPr>
             </w:pPr>
             <w:bookmarkStart w:id="4" w:name="__DdeLink__2453_1010838229"/>
+            <w:proofErr w:type="gramStart"/>
             <w:r>
               <w:rPr>
                 <w:rFonts w:ascii="Times New Roman" w:eastAsia="Times New Roman" w:hAnsi="Times New Roman"/>
@@ -16558,6 +15945,7 @@
               </w:rPr>
               <w:t>region</w:t>
             </w:r>
+            <w:proofErr w:type="gramEnd"/>
             <w:r>
               <w:rPr>
                 <w:rFonts w:ascii="Times New Roman" w:eastAsia="Times New Roman" w:hAnsi="Times New Roman"/>
@@ -16672,6 +16060,7 @@
                 <w:lang w:val="en-US" w:eastAsia="ru-RU"/>
               </w:rPr>
             </w:pPr>
+            <w:proofErr w:type="gramStart"/>
             <w:r>
               <w:rPr>
                 <w:rFonts w:ascii="Times New Roman" w:eastAsia="Times New Roman" w:hAnsi="Times New Roman"/>
@@ -16692,6 +16081,7 @@
               </w:rPr>
               <w:t>locality</w:t>
             </w:r>
+            <w:proofErr w:type="gramEnd"/>
             <w:r>
               <w:rPr>
                 <w:rFonts w:ascii="Times New Roman" w:eastAsia="Times New Roman" w:hAnsi="Times New Roman"/>
@@ -16805,6 +16195,7 @@
                 <w:lang w:val="en-US" w:eastAsia="ru-RU"/>
               </w:rPr>
             </w:pPr>
+            <w:proofErr w:type="gramStart"/>
             <w:r>
               <w:rPr>
                 <w:rFonts w:ascii="Times New Roman" w:eastAsia="Times New Roman" w:hAnsi="Times New Roman"/>
@@ -16813,7 +16204,18 @@
                 <w:szCs w:val="24"/>
                 <w:lang w:val="en-US" w:eastAsia="ru-RU"/>
               </w:rPr>
-              <w:t>{{ city }}</w:t>
+              <w:t>{{ city</w:t>
+            </w:r>
+            <w:proofErr w:type="gramEnd"/>
+            <w:r>
+              <w:rPr>
+                <w:rFonts w:ascii="Times New Roman" w:eastAsia="Times New Roman" w:hAnsi="Times New Roman"/>
+                <w:color w:val="000000"/>
+                <w:sz w:val="24"/>
+                <w:szCs w:val="24"/>
+                <w:lang w:val="en-US" w:eastAsia="ru-RU"/>
+              </w:rPr>
+              <w:t xml:space="preserve"> }}</w:t>
             </w:r>
           </w:p>
         </w:tc>
@@ -16854,17 +16256,7 @@
                 <w:szCs w:val="24"/>
                 <w:lang w:eastAsia="ru-RU"/>
               </w:rPr>
-              <w:t xml:space="preserve">населенный пункт (село, поселок и так </w:t>
-            </w:r>
-            <w:r>
-              <w:rPr>
-                <w:rFonts w:ascii="Times New Roman" w:eastAsia="Times New Roman" w:hAnsi="Times New Roman"/>
-                <w:color w:val="000000"/>
-                <w:sz w:val="24"/>
-                <w:szCs w:val="24"/>
-                <w:lang w:eastAsia="ru-RU"/>
-              </w:rPr>
-              <w:t>далее)</w:t>
+              <w:t>населенный пункт (село, поселок и так далее)</w:t>
             </w:r>
           </w:p>
         </w:tc>
@@ -16928,6 +16320,7 @@
                 <w:lang w:val="en-US" w:eastAsia="ru-RU"/>
               </w:rPr>
             </w:pPr>
+            <w:proofErr w:type="gramStart"/>
             <w:r>
               <w:rPr>
                 <w:rFonts w:ascii="Times New Roman" w:eastAsia="Times New Roman" w:hAnsi="Times New Roman"/>
@@ -16946,7 +16339,18 @@
                 <w:szCs w:val="24"/>
                 <w:lang w:val="en-US" w:eastAsia="ru-RU"/>
               </w:rPr>
-              <w:t xml:space="preserve">district </w:t>
+              <w:t>district</w:t>
+            </w:r>
+            <w:proofErr w:type="gramEnd"/>
+            <w:r>
+              <w:rPr>
+                <w:rFonts w:ascii="Times New Roman" w:eastAsia="Times New Roman" w:hAnsi="Times New Roman"/>
+                <w:color w:val="000000"/>
+                <w:sz w:val="24"/>
+                <w:szCs w:val="24"/>
+                <w:lang w:val="en-US" w:eastAsia="ru-RU"/>
+              </w:rPr>
+              <w:t xml:space="preserve"> </w:t>
             </w:r>
             <w:r>
               <w:rPr>
@@ -17061,16 +16465,7 @@
                 <w:lang w:val="en-US" w:eastAsia="ru-RU"/>
               </w:rPr>
             </w:pPr>
-            <w:r>
-              <w:rPr>
-                <w:rFonts w:ascii="Times New Roman" w:eastAsia="Times New Roman" w:hAnsi="Times New Roman"/>
-                <w:color w:val="000000"/>
-                <w:sz w:val="24"/>
-                <w:szCs w:val="24"/>
-                <w:lang w:eastAsia="ru-RU"/>
-              </w:rPr>
-              <w:t xml:space="preserve">ул. </w:t>
-            </w:r>
+            <w:proofErr w:type="gramStart"/>
             <w:r>
               <w:rPr>
                 <w:rFonts w:ascii="Times New Roman" w:eastAsia="Times New Roman" w:hAnsi="Times New Roman"/>
@@ -17079,7 +16474,18 @@
                 <w:szCs w:val="24"/>
                 <w:lang w:val="en-US" w:eastAsia="ru-RU"/>
               </w:rPr>
-              <w:t>{{ street }}</w:t>
+              <w:t>{{ street</w:t>
+            </w:r>
+            <w:proofErr w:type="gramEnd"/>
+            <w:r>
+              <w:rPr>
+                <w:rFonts w:ascii="Times New Roman" w:eastAsia="Times New Roman" w:hAnsi="Times New Roman"/>
+                <w:color w:val="000000"/>
+                <w:sz w:val="24"/>
+                <w:szCs w:val="24"/>
+                <w:lang w:val="en-US" w:eastAsia="ru-RU"/>
+              </w:rPr>
+              <w:t xml:space="preserve"> }}</w:t>
             </w:r>
           </w:p>
         </w:tc>
@@ -17184,16 +16590,7 @@
                 <w:lang w:val="en-US" w:eastAsia="ru-RU"/>
               </w:rPr>
             </w:pPr>
-            <w:r>
-              <w:rPr>
-                <w:rFonts w:ascii="Times New Roman" w:eastAsia="Times New Roman" w:hAnsi="Times New Roman"/>
-                <w:color w:val="000000"/>
-                <w:sz w:val="24"/>
-                <w:szCs w:val="24"/>
-                <w:lang w:eastAsia="ru-RU"/>
-              </w:rPr>
-              <w:t>д.</w:t>
-            </w:r>
+            <w:proofErr w:type="gramStart"/>
             <w:r>
               <w:rPr>
                 <w:rFonts w:ascii="Times New Roman" w:eastAsia="Times New Roman" w:hAnsi="Times New Roman"/>
@@ -17214,6 +16611,7 @@
               </w:rPr>
               <w:t>home</w:t>
             </w:r>
+            <w:proofErr w:type="gramEnd"/>
             <w:r>
               <w:rPr>
                 <w:rFonts w:ascii="Times New Roman" w:eastAsia="Times New Roman" w:hAnsi="Times New Roman"/>
@@ -17327,6 +16725,7 @@
                 <w:lang w:val="en-US" w:eastAsia="ru-RU"/>
               </w:rPr>
             </w:pPr>
+            <w:proofErr w:type="gramStart"/>
             <w:r>
               <w:rPr>
                 <w:rFonts w:ascii="Times New Roman" w:eastAsia="Times New Roman" w:hAnsi="Times New Roman"/>
@@ -17337,7 +16736,6 @@
               </w:rPr>
               <w:t xml:space="preserve">{{ </w:t>
             </w:r>
-            <w:proofErr w:type="spellStart"/>
             <w:r>
               <w:rPr>
                 <w:rFonts w:ascii="Times New Roman" w:eastAsia="Times New Roman" w:hAnsi="Times New Roman"/>
@@ -17348,7 +16746,7 @@
               </w:rPr>
               <w:t>houseBody</w:t>
             </w:r>
-            <w:proofErr w:type="spellEnd"/>
+            <w:proofErr w:type="gramEnd"/>
             <w:r>
               <w:rPr>
                 <w:rFonts w:ascii="Times New Roman" w:eastAsia="Times New Roman" w:hAnsi="Times New Roman"/>
@@ -17462,16 +16860,7 @@
                 <w:lang w:val="en-US" w:eastAsia="ru-RU"/>
               </w:rPr>
             </w:pPr>
-            <w:r>
-              <w:rPr>
-                <w:rFonts w:ascii="Times New Roman" w:eastAsia="Times New Roman" w:hAnsi="Times New Roman"/>
-                <w:color w:val="000000"/>
-                <w:sz w:val="24"/>
-                <w:szCs w:val="24"/>
-                <w:lang w:eastAsia="ru-RU"/>
-              </w:rPr>
-              <w:t>кв.</w:t>
-            </w:r>
+            <w:proofErr w:type="gramStart"/>
             <w:r>
               <w:rPr>
                 <w:rFonts w:ascii="Times New Roman" w:eastAsia="Times New Roman" w:hAnsi="Times New Roman"/>
@@ -17492,6 +16881,7 @@
               </w:rPr>
               <w:t>flat</w:t>
             </w:r>
+            <w:proofErr w:type="gramEnd"/>
             <w:r>
               <w:rPr>
                 <w:rFonts w:ascii="Times New Roman" w:eastAsia="Times New Roman" w:hAnsi="Times New Roman"/>
@@ -17591,18 +16981,7 @@
                 <w:lang w:eastAsia="ru-RU"/>
               </w:rPr>
               <w:lastRenderedPageBreak/>
-              <w:t xml:space="preserve">I. </w:t>
-            </w:r>
-            <w:r>
-              <w:rPr>
-                <w:rFonts w:ascii="Times New Roman" w:eastAsia="Times New Roman" w:hAnsi="Times New Roman"/>
-                <w:b/>
-                <w:color w:val="000000"/>
-                <w:sz w:val="24"/>
-                <w:szCs w:val="24"/>
-                <w:lang w:eastAsia="ru-RU"/>
-              </w:rPr>
-              <w:t>Недвижимое имущество</w:t>
+              <w:t>I. Недвижимое имущество</w:t>
             </w:r>
           </w:p>
         </w:tc>
@@ -21503,17 +20882,7 @@
                 <w:lang w:eastAsia="ru-RU"/>
               </w:rPr>
               <w:lastRenderedPageBreak/>
-              <w:t xml:space="preserve">Вид, марка, модель </w:t>
-            </w:r>
-            <w:r>
-              <w:rPr>
-                <w:rFonts w:ascii="Times New Roman" w:eastAsia="Times New Roman" w:hAnsi="Times New Roman"/>
-                <w:color w:val="000000"/>
-                <w:sz w:val="24"/>
-                <w:szCs w:val="24"/>
-                <w:lang w:eastAsia="ru-RU"/>
-              </w:rPr>
-              <w:t xml:space="preserve">транспортного </w:t>
+              <w:t xml:space="preserve">Вид, марка, модель транспортного </w:t>
             </w:r>
             <w:r>
               <w:rPr>
@@ -22943,27 +22312,15 @@
                 <w:lang w:eastAsia="ru-RU"/>
               </w:rPr>
             </w:pPr>
-            <w:proofErr w:type="spellStart"/>
-            <w:r>
-              <w:rPr>
-                <w:rFonts w:ascii="Times New Roman" w:eastAsia="Times New Roman" w:hAnsi="Times New Roman"/>
-                <w:color w:val="000000"/>
-                <w:sz w:val="24"/>
-                <w:szCs w:val="24"/>
-                <w:lang w:eastAsia="ru-RU"/>
-              </w:rPr>
-              <w:t>Мототранспортные</w:t>
-            </w:r>
-            <w:proofErr w:type="spellEnd"/>
-            <w:r>
-              <w:rPr>
-                <w:rFonts w:ascii="Times New Roman" w:eastAsia="Times New Roman" w:hAnsi="Times New Roman"/>
-                <w:color w:val="000000"/>
-                <w:sz w:val="24"/>
-                <w:szCs w:val="24"/>
-                <w:lang w:eastAsia="ru-RU"/>
-              </w:rPr>
-              <w:t xml:space="preserve"> средства:</w:t>
+            <w:r>
+              <w:rPr>
+                <w:rFonts w:ascii="Times New Roman" w:eastAsia="Times New Roman" w:hAnsi="Times New Roman"/>
+                <w:color w:val="000000"/>
+                <w:sz w:val="24"/>
+                <w:szCs w:val="24"/>
+                <w:lang w:eastAsia="ru-RU"/>
+              </w:rPr>
+              <w:t>Мототранспортные средства:</w:t>
             </w:r>
           </w:p>
         </w:tc>
@@ -24839,17 +24196,7 @@
                 <w:szCs w:val="24"/>
                 <w:lang w:eastAsia="ru-RU"/>
               </w:rPr>
-              <w:t xml:space="preserve">Иные </w:t>
-            </w:r>
-            <w:r>
-              <w:rPr>
-                <w:rFonts w:ascii="Times New Roman" w:eastAsia="Times New Roman" w:hAnsi="Times New Roman"/>
-                <w:color w:val="000000"/>
-                <w:sz w:val="24"/>
-                <w:szCs w:val="24"/>
-                <w:lang w:eastAsia="ru-RU"/>
-              </w:rPr>
-              <w:t>транспортные средства:</w:t>
+              <w:t>Иные транспортные средства:</w:t>
             </w:r>
           </w:p>
         </w:tc>
@@ -25896,29 +25243,7 @@
                 <w:szCs w:val="24"/>
                 <w:lang w:eastAsia="ru-RU"/>
               </w:rPr>
-              <w:t xml:space="preserve">Уставный, складочный капитал, </w:t>
-            </w:r>
-            <w:proofErr w:type="spellStart"/>
-            <w:r>
-              <w:rPr>
-                <w:rFonts w:ascii="Times New Roman" w:eastAsia="Times New Roman" w:hAnsi="Times New Roman"/>
-                <w:color w:val="000000"/>
-                <w:sz w:val="24"/>
-                <w:szCs w:val="24"/>
-                <w:lang w:eastAsia="ru-RU"/>
-              </w:rPr>
-              <w:t>паевый</w:t>
-            </w:r>
-            <w:proofErr w:type="spellEnd"/>
-            <w:r>
-              <w:rPr>
-                <w:rFonts w:ascii="Times New Roman" w:eastAsia="Times New Roman" w:hAnsi="Times New Roman"/>
-                <w:color w:val="000000"/>
-                <w:sz w:val="24"/>
-                <w:szCs w:val="24"/>
-                <w:lang w:eastAsia="ru-RU"/>
-              </w:rPr>
-              <w:t xml:space="preserve"> фонд</w:t>
+              <w:t>Уставный, складочный капитал, паевый фонд</w:t>
             </w:r>
             <w:r>
               <w:rPr>
@@ -26859,15 +26184,6 @@
                 <w:lang w:eastAsia="ru-RU"/>
               </w:rPr>
               <w:br/>
-            </w:r>
-            <w:r>
-              <w:rPr>
-                <w:rFonts w:ascii="Times New Roman" w:eastAsia="Times New Roman" w:hAnsi="Times New Roman"/>
-                <w:color w:val="000000"/>
-                <w:sz w:val="24"/>
-                <w:szCs w:val="24"/>
-                <w:lang w:eastAsia="ru-RU"/>
-              </w:rPr>
               <w:t>п/п</w:t>
             </w:r>
           </w:p>
@@ -27511,17 +26827,7 @@
                 <w:lang w:eastAsia="ru-RU"/>
               </w:rPr>
               <w:lastRenderedPageBreak/>
-              <w:t xml:space="preserve">украшения, и другие </w:t>
-            </w:r>
-            <w:r>
-              <w:rPr>
-                <w:rFonts w:ascii="Times New Roman" w:eastAsia="Times New Roman" w:hAnsi="Times New Roman"/>
-                <w:color w:val="000000"/>
-                <w:sz w:val="24"/>
-                <w:szCs w:val="24"/>
-                <w:lang w:eastAsia="ru-RU"/>
-              </w:rPr>
-              <w:t>предметы роскоши:</w:t>
+              <w:t>украшения, и другие предметы роскоши:</w:t>
             </w:r>
           </w:p>
         </w:tc>
@@ -29395,17 +28701,7 @@
           <w:szCs w:val="24"/>
           <w:lang w:eastAsia="ru-RU"/>
         </w:rPr>
-        <w:t xml:space="preserve">Достоверность и полноту настоящих </w:t>
-      </w:r>
-      <w:r>
-        <w:rPr>
-          <w:rFonts w:ascii="Times New Roman" w:eastAsia="Times New Roman" w:hAnsi="Times New Roman"/>
-          <w:color w:val="000000"/>
-          <w:sz w:val="24"/>
-          <w:szCs w:val="24"/>
-          <w:lang w:eastAsia="ru-RU"/>
-        </w:rPr>
-        <w:t>сведений подтверждаю.</w:t>
+        <w:t>Достоверность и полноту настоящих сведений подтверждаю.</w:t>
       </w:r>
     </w:p>
     <w:p>
@@ -29683,6 +28979,7 @@
                 <w:lang w:val="en-US" w:eastAsia="ru-RU"/>
               </w:rPr>
             </w:pPr>
+            <w:proofErr w:type="gramStart"/>
             <w:r>
               <w:rPr>
                 <w:rFonts w:ascii="Times New Roman" w:eastAsia="Times New Roman" w:hAnsi="Times New Roman"/>
@@ -29702,6 +28999,7 @@
               </w:rPr>
               <w:t>surname</w:t>
             </w:r>
+            <w:proofErr w:type="gramEnd"/>
             <w:r>
               <w:rPr>
                 <w:rFonts w:ascii="Times New Roman" w:hAnsi="Times New Roman"/>
@@ -30291,14 +29589,7 @@
           <w:sz w:val="16"/>
           <w:szCs w:val="16"/>
         </w:rPr>
-        <w:t xml:space="preserve"> При отсутствии регистрации по месту жительства в пределах </w:t>
-      </w:r>
-      <w:r>
-        <w:rPr>
-          <w:sz w:val="16"/>
-          <w:szCs w:val="16"/>
-        </w:rPr>
-        <w:t>Российской Федерации указать наименование субъекта Российской Федерации по месту пребывания без указания конкретного адреса</w:t>
+        <w:t> При отсутствии регистрации по месту жительства в пределах Российской Федерации указать наименование субъекта Российской Федерации по месту пребывания без указания конкретного адреса</w:t>
       </w:r>
     </w:p>
   </w:footnote>
@@ -30339,14 +29630,7 @@
           <w:sz w:val="16"/>
           <w:szCs w:val="16"/>
         </w:rPr>
-        <w:t xml:space="preserve"> Указывается другая сторона обязательства: кредитор, фамилия, имя и </w:t>
-      </w:r>
-      <w:r>
-        <w:rPr>
-          <w:sz w:val="16"/>
-          <w:szCs w:val="16"/>
-        </w:rPr>
-        <w:t>отчество (последнее — при наличии) для физического лица или наименование юридического лица.</w:t>
+        <w:t> Указывается другая сторона обязательства: кредитор, фамилия, имя и отчество (последнее — при наличии) для физического лица или наименование юридического лица.</w:t>
       </w:r>
     </w:p>
   </w:footnote>
@@ -30387,14 +29671,7 @@
           <w:sz w:val="16"/>
           <w:szCs w:val="16"/>
         </w:rPr>
-        <w:t xml:space="preserve"> Указывается сумма основного </w:t>
-      </w:r>
-      <w:r>
-        <w:rPr>
-          <w:sz w:val="16"/>
-          <w:szCs w:val="16"/>
-        </w:rPr>
-        <w:t>обязательства, в том числе подлежащие уплате проценты. Для обязательств, выраженных в иностранной валюте, сумма указывается в рублях по курсу Банка России на дату составления списка кредиторов и должников гражданина.</w:t>
+        <w:t> Указывается сумма основного обязательства, в том числе подлежащие уплате проценты. Для обязательств, выраженных в иностранной валюте, сумма указывается в рублях по курсу Банка России на дату составления списка кредиторов и должников гражданина.</w:t>
       </w:r>
     </w:p>
   </w:footnote>
@@ -30415,21 +29692,7 @@
           <w:sz w:val="16"/>
           <w:szCs w:val="16"/>
         </w:rPr>
-        <w:t> Указывается размер просроченной задол</w:t>
-      </w:r>
-      <w:r>
-        <w:rPr>
-          <w:sz w:val="16"/>
-          <w:szCs w:val="16"/>
-        </w:rPr>
-        <w:t>женности по сумме основного обязательства (с процентами) по состоянию на дату составления списка кредиторов и должников гражданина (за исключением неустойки (штрафа, пени), процентов за просрочку платежа, убытков в виде упущенной выгоды и иных финансовых с</w:t>
-      </w:r>
-      <w:r>
-        <w:rPr>
-          <w:sz w:val="16"/>
-          <w:szCs w:val="16"/>
-        </w:rPr>
-        <w:t>анкций, начисленных на сумму основного обязательства). Для обязательств, выраженных в иностранной валюте, сумма указывается в рублях по курсу Банка России на дату составления списка кредиторов и должников гражданина.</w:t>
+        <w:t> Указывается размер просроченной задолженности по сумме основного обязательства (с процентами) по состоянию на дату составления списка кредиторов и должников гражданина (за исключением неустойки (штрафа, пени), процентов за просрочку платежа, убытков в виде упущенной выгоды и иных финансовых санкций, начисленных на сумму основного обязательства). Для обязательств, выраженных в иностранной валюте, сумма указывается в рублях по курсу Банка России на дату составления списка кредиторов и должников гражданина.</w:t>
       </w:r>
     </w:p>
   </w:footnote>
@@ -30450,14 +29713,7 @@
           <w:sz w:val="16"/>
           <w:szCs w:val="16"/>
         </w:rPr>
-        <w:t> Указывается существо обязательства (н</w:t>
-      </w:r>
-      <w:r>
-        <w:rPr>
-          <w:sz w:val="16"/>
-          <w:szCs w:val="16"/>
-        </w:rPr>
-        <w:t>апример, заем, кредит).</w:t>
+        <w:t> Указывается существо обязательства (например, заем, кредит).</w:t>
       </w:r>
     </w:p>
   </w:footnote>
@@ -30499,14 +29755,7 @@
           <w:sz w:val="16"/>
           <w:szCs w:val="16"/>
         </w:rPr>
-        <w:t xml:space="preserve"> Указывается основание возникновения обязательства, а также реквизиты </w:t>
-      </w:r>
-      <w:r>
-        <w:rPr>
-          <w:sz w:val="16"/>
-          <w:szCs w:val="16"/>
-        </w:rPr>
-        <w:t>(дата, номер) соответствующего договора или акта.</w:t>
+        <w:t> Указывается основание возникновения обязательства, а также реквизиты (дата, номер) соответствующего договора или акта.</w:t>
       </w:r>
     </w:p>
   </w:footnote>
@@ -30527,14 +29776,7 @@
           <w:sz w:val="16"/>
           <w:szCs w:val="16"/>
         </w:rPr>
-        <w:t> Указывается сумма основного обязательства, в том числе подлежащие уплате проценты. Для обязательств, выраженных в иностранной валюте, сумма указывается в рублях по курсу Банка России на дату составления с</w:t>
-      </w:r>
-      <w:r>
-        <w:rPr>
-          <w:sz w:val="16"/>
-          <w:szCs w:val="16"/>
-        </w:rPr>
-        <w:t>писка кредиторов и должников гражданина.</w:t>
+        <w:t> Указывается сумма основного обязательства, в том числе подлежащие уплате проценты. Для обязательств, выраженных в иностранной валюте, сумма указывается в рублях по курсу Банка России на дату составления списка кредиторов и должников гражданина.</w:t>
       </w:r>
     </w:p>
   </w:footnote>
@@ -30555,21 +29797,7 @@
           <w:sz w:val="16"/>
           <w:szCs w:val="16"/>
         </w:rPr>
-        <w:t> Указывается размер просроченной задолженности по сумме основного обязательства (с процентами) по состоянию на дату составления списка кредиторов и должников гражданина (за исключением неустойки (штрафа, пени), про</w:t>
-      </w:r>
-      <w:r>
-        <w:rPr>
-          <w:sz w:val="16"/>
-          <w:szCs w:val="16"/>
-        </w:rPr>
-        <w:t>центов за просрочку платежа, убытков в виде упущенной выгоды и иных финансовых санкций, начисленных на сумму основного обязательства). Для обязательств, выраженных в иностранной валюте, сумма указывается в рублях по курсу Банка России на дату составления с</w:t>
-      </w:r>
-      <w:r>
-        <w:rPr>
-          <w:sz w:val="16"/>
-          <w:szCs w:val="16"/>
-        </w:rPr>
-        <w:t>писка кредиторов и должников гражданина.</w:t>
+        <w:t> Указывается размер просроченной задолженности по сумме основного обязательства (с процентами) по состоянию на дату составления списка кредиторов и должников гражданина (за исключением неустойки (штрафа, пени), процентов за просрочку платежа, убытков в виде упущенной выгоды и иных финансовых санкций, начисленных на сумму основного обязательства). Для обязательств, выраженных в иностранной валюте, сумма указывается в рублях по курсу Банка России на дату составления списка кредиторов и должников гражданина.</w:t>
       </w:r>
     </w:p>
   </w:footnote>
@@ -30611,14 +29839,7 @@
           <w:sz w:val="16"/>
           <w:szCs w:val="16"/>
         </w:rPr>
-        <w:t> Указывается другая сторона обязательства: должник, фамилия, имя и отчество (последнее — при наличии) для физического лица или наименование юридическог</w:t>
-      </w:r>
-      <w:r>
-        <w:rPr>
-          <w:sz w:val="16"/>
-          <w:szCs w:val="16"/>
-        </w:rPr>
-        <w:t>о лица.</w:t>
+        <w:t> Указывается другая сторона обязательства: должник, фамилия, имя и отчество (последнее — при наличии) для физического лица или наименование юридического лица.</w:t>
       </w:r>
     </w:p>
   </w:footnote>
@@ -30660,14 +29881,7 @@
           <w:sz w:val="16"/>
           <w:szCs w:val="16"/>
         </w:rPr>
-        <w:t> Указывается сумма основного обязательства, в том числе подлежащие уплате проценты. Для обязательств, выраженных в иностранной</w:t>
-      </w:r>
-      <w:r>
-        <w:rPr>
-          <w:sz w:val="16"/>
-          <w:szCs w:val="16"/>
-        </w:rPr>
-        <w:t xml:space="preserve"> валюте, сумма указывается в рублях по курсу Банка России на дату составления списка кредиторов и должников гражданина.</w:t>
+        <w:t> Указывается сумма основного обязательства, в том числе подлежащие уплате проценты. Для обязательств, выраженных в иностранной валюте, сумма указывается в рублях по курсу Банка России на дату составления списка кредиторов и должников гражданина.</w:t>
       </w:r>
     </w:p>
   </w:footnote>
@@ -30688,21 +29902,7 @@
           <w:sz w:val="16"/>
           <w:szCs w:val="16"/>
         </w:rPr>
-        <w:t xml:space="preserve"> Указывается размер просроченной задолженности по сумме основного обязательства (с процентами) по состоянию на дату составления списка </w:t>
-      </w:r>
-      <w:r>
-        <w:rPr>
-          <w:sz w:val="16"/>
-          <w:szCs w:val="16"/>
-        </w:rPr>
-        <w:t>кредиторов и должников гражданина (за исключением неустойки (штрафа, пени), процентов за просрочку платежа, убытков в виде упущенной выгоды и иных финансовых санкций, начисленных на сумму основного обязательства). Для обязательств, выраженных в иностранной</w:t>
-      </w:r>
-      <w:r>
-        <w:rPr>
-          <w:sz w:val="16"/>
-          <w:szCs w:val="16"/>
-        </w:rPr>
-        <w:t xml:space="preserve"> валюте, сумма указывается в рублях по курсу Банка России на дату составления списка кредиторов и должников гражданина.</w:t>
+        <w:t> Указывается размер просроченной задолженности по сумме основного обязательства (с процентами) по состоянию на дату составления списка кредиторов и должников гражданина (за исключением неустойки (штрафа, пени), процентов за просрочку платежа, убытков в виде упущенной выгоды и иных финансовых санкций, начисленных на сумму основного обязательства). Для обязательств, выраженных в иностранной валюте, сумма указывается в рублях по курсу Банка России на дату составления списка кредиторов и должников гражданина.</w:t>
       </w:r>
     </w:p>
   </w:footnote>
@@ -30723,21 +29923,7 @@
           <w:sz w:val="16"/>
           <w:szCs w:val="16"/>
         </w:rPr>
-        <w:t> Заполняется в случае, если возврат суммы излишне уплаченного налога осуществляется с нарушением сроков, установленных Налоговым кодекс</w:t>
-      </w:r>
-      <w:r>
-        <w:rPr>
-          <w:sz w:val="16"/>
-          <w:szCs w:val="16"/>
-        </w:rPr>
-        <w:t>ом Российской Федерации (Собрание законодательства Российской Федерации, 1998, № 31, ст. 3824; 2006, № 31, ст. 3436; 2010, № 31, ст. 4198; 2011, № 47, ст. 6611; 2012, № 27, ст. 3588; 2013, № 30, ст. 4081; 2014, № 45, ст. 6157; № 26, ст. 3372; 2015, № 24, с</w:t>
-      </w:r>
-      <w:r>
-        <w:rPr>
-          <w:sz w:val="16"/>
-          <w:szCs w:val="16"/>
-        </w:rPr>
-        <w:t>т. 3377).</w:t>
+        <w:t> Заполняется в случае, если возврат суммы излишне уплаченного налога осуществляется с нарушением сроков, установленных Налоговым кодексом Российской Федерации (Собрание законодательства Российской Федерации, 1998, № 31, ст. 3824; 2006, № 31, ст. 3436; 2010, № 31, ст. 4198; 2011, № 47, ст. 6611; 2012, № 27, ст. 3588; 2013, № 30, ст. 4081; 2014, № 45, ст. 6157; № 26, ст. 3372; 2015, № 24, ст. 3377).</w:t>
       </w:r>
     </w:p>
   </w:footnote>
@@ -30800,14 +29986,7 @@
           <w:sz w:val="16"/>
           <w:szCs w:val="16"/>
         </w:rPr>
-        <w:t> Указывается основание</w:t>
-      </w:r>
-      <w:r>
-        <w:rPr>
-          <w:sz w:val="16"/>
-          <w:szCs w:val="16"/>
-        </w:rPr>
-        <w:t xml:space="preserve"> возникновения обязательства, а также реквизиты (дата, номер) соответствующего договора или акта.</w:t>
+        <w:t> Указывается основание возникновения обязательства, а также реквизиты (дата, номер) соответствующего договора или акта.</w:t>
       </w:r>
     </w:p>
   </w:footnote>
@@ -30828,14 +30007,7 @@
           <w:sz w:val="16"/>
           <w:szCs w:val="16"/>
         </w:rPr>
-        <w:t> Указывается сумма основного обязательства, в том числе подлежащие уплате проценты. Для обязательств, выраженных в иностранной валюте, сумма указывается в ру</w:t>
-      </w:r>
-      <w:r>
-        <w:rPr>
-          <w:sz w:val="16"/>
-          <w:szCs w:val="16"/>
-        </w:rPr>
-        <w:t>блях по курсу Банка России на дату составления списка кредиторов и должников гражданина.</w:t>
+        <w:t> Указывается сумма основного обязательства, в том числе подлежащие уплате проценты. Для обязательств, выраженных в иностранной валюте, сумма указывается в рублях по курсу Банка России на дату составления списка кредиторов и должников гражданина.</w:t>
       </w:r>
     </w:p>
   </w:footnote>
@@ -30856,21 +30028,7 @@
           <w:sz w:val="16"/>
           <w:szCs w:val="16"/>
         </w:rPr>
-        <w:t> Указывается размер просроченной задолженности по сумме основного обязательства (с процентами) по состоянию на дату составления списка кредиторов и должников граждани</w:t>
-      </w:r>
-      <w:r>
-        <w:rPr>
-          <w:sz w:val="16"/>
-          <w:szCs w:val="16"/>
-        </w:rPr>
-        <w:t>на (за исключением неустойки (штрафа, пени), процентов за просрочку платежа, убытков в виде упущенной выгоды и иных финансовых санкций, начисленных на сумму основного обязательства). Для обязательств, выраженных в иностранной валюте, сумма указывается в ру</w:t>
-      </w:r>
-      <w:r>
-        <w:rPr>
-          <w:sz w:val="16"/>
-          <w:szCs w:val="16"/>
-        </w:rPr>
-        <w:t>блях по курсу Банка России на дату составления списка кредиторов и должников гражданина.</w:t>
+        <w:t> Указывается размер просроченной задолженности по сумме основного обязательства (с процентами) по состоянию на дату составления списка кредиторов и должников гражданина (за исключением неустойки (штрафа, пени), процентов за просрочку платежа, убытков в виде упущенной выгоды и иных финансовых санкций, начисленных на сумму основного обязательства). Для обязательств, выраженных в иностранной валюте, сумма указывается в рублях по курсу Банка России на дату составления списка кредиторов и должников гражданина.</w:t>
       </w:r>
     </w:p>
   </w:footnote>
@@ -30891,14 +30049,7 @@
           <w:sz w:val="16"/>
           <w:szCs w:val="16"/>
         </w:rPr>
-        <w:t xml:space="preserve"> Заполняется в случае, если возврат суммы излишне уплаченного налога осуществляется с нарушением сроков, установленных Налоговым кодексом Российской </w:t>
-      </w:r>
-      <w:r>
-        <w:rPr>
-          <w:sz w:val="16"/>
-          <w:szCs w:val="16"/>
-        </w:rPr>
-        <w:t>Федерации (Собрание законодательства Российской Федерации, 1998, № 31, ст. 3824; 2006, № 31, ст. 3436; 2010, № 31, ст. 4198; 2011, № 47, ст. 6611; 2012, № 27, ст. 3588; 2013, № 30, ст. 4081; 2014, № 45, ст. 6157; № 26, ст. 3372; 2015, № 24, ст. 3377).</w:t>
+        <w:t> Заполняется в случае, если возврат суммы излишне уплаченного налога осуществляется с нарушением сроков, установленных Налоговым кодексом Российской Федерации (Собрание законодательства Российской Федерации, 1998, № 31, ст. 3824; 2006, № 31, ст. 3436; 2010, № 31, ст. 4198; 2011, № 47, ст. 6611; 2012, № 27, ст. 3588; 2013, № 30, ст. 4081; 2014, № 45, ст. 6157; № 26, ст. 3372; 2015, № 24, ст. 3377).</w:t>
       </w:r>
     </w:p>
   </w:footnote>
@@ -30926,14 +30077,7 @@
           <w:sz w:val="16"/>
           <w:szCs w:val="16"/>
         </w:rPr>
-        <w:t> П</w:t>
-      </w:r>
-      <w:r>
-        <w:rPr>
-          <w:sz w:val="16"/>
-          <w:szCs w:val="16"/>
-        </w:rPr>
-        <w:t>ри отсутствии регистрации по месту жительства в пределах Российской Федерации указать наименование субъекта Российской Федерации по месту пребывания без указания конкретного адреса:</w:t>
+        <w:t> При отсутствии регистрации по месту жительства в пределах Российской Федерации указать наименование субъекта Российской Федерации по месту пребывания без указания конкретного адреса:</w:t>
       </w:r>
     </w:p>
     <w:p>
@@ -30980,14 +30124,7 @@
           <w:sz w:val="16"/>
           <w:szCs w:val="16"/>
         </w:rPr>
-        <w:t> Указывается вид собственности (индивидуальная, долевая, общая); дл</w:t>
-      </w:r>
-      <w:r>
-        <w:rPr>
-          <w:sz w:val="16"/>
-          <w:szCs w:val="16"/>
-        </w:rPr>
-        <w:t>я совместной собственности указываются иные лица (фамилия, имя и отчество (последнее — при наличии) или наименование), в собственности которых находится имущество; для долевой собственности указывается доля гражданина, который составляет опись имущества.</w:t>
+        <w:t> Указывается вид собственности (индивидуальная, долевая, общая); для совместной собственности указываются иные лица (фамилия, имя и отчество (последнее — при наличии) или наименование), в собственности которых находится имущество; для долевой собственности указывается доля гражданина, который составляет опись имущества.</w:t>
       </w:r>
     </w:p>
   </w:footnote>
@@ -31029,14 +30166,7 @@
           <w:sz w:val="16"/>
           <w:szCs w:val="16"/>
         </w:rPr>
-        <w:t> Указывается при наличии документов, содержащих сведения о стоимости имущества (например, отчет о стоимости имущества, подготовленный о</w:t>
-      </w:r>
-      <w:r>
-        <w:rPr>
-          <w:sz w:val="16"/>
-          <w:szCs w:val="16"/>
-        </w:rPr>
-        <w:t>ценщиком, договор купли-продажи, иной документ об оплате (приобретении) имущества).</w:t>
+        <w:t> Указывается при наличии документов, содержащих сведения о стоимости имущества (например, отчет о стоимости имущества, подготовленный оценщиком, договор купли-продажи, иной документ об оплате (приобретении) имущества).</w:t>
       </w:r>
     </w:p>
   </w:footnote>
@@ -31057,14 +30187,7 @@
           <w:sz w:val="16"/>
           <w:szCs w:val="16"/>
         </w:rPr>
-        <w:t> Указываются сведения о договоре залога, иной сделке, на основании которой возникает залог в силу закона, а также наименование юридического лица или фамилия, имя и отчеств</w:t>
-      </w:r>
-      <w:r>
-        <w:rPr>
-          <w:sz w:val="16"/>
-          <w:szCs w:val="16"/>
-        </w:rPr>
-        <w:t>о (последнее — при наличии) физического лица, в залоге у которого находится имущество.</w:t>
+        <w:t> Указываются сведения о договоре залога, иной сделке, на основании которой возникает залог в силу закона, а также наименование юридического лица или фамилия, имя и отчество (последнее — при наличии) физического лица, в залоге у которого находится имущество.</w:t>
       </w:r>
     </w:p>
   </w:footnote>
@@ -31106,14 +30229,7 @@
           <w:sz w:val="16"/>
           <w:szCs w:val="16"/>
         </w:rPr>
-        <w:t> Указывается при наличии</w:t>
-      </w:r>
-      <w:r>
-        <w:rPr>
-          <w:sz w:val="16"/>
-          <w:szCs w:val="16"/>
-        </w:rPr>
-        <w:t xml:space="preserve"> у движимого имущества цифрового, буквенного обозначения или комбинации таких обозначений, которые идентифицируют указанное имущество, в том числе идентификационный номер транспортного средства (VIN).</w:t>
+        <w:t> Указывается при наличии у движимого имущества цифрового, буквенного обозначения или комбинации таких обозначений, которые идентифицируют указанное имущество, в том числе идентификационный номер транспортного средства (VIN).</w:t>
       </w:r>
     </w:p>
   </w:footnote>
@@ -31134,21 +30250,7 @@
           <w:sz w:val="16"/>
           <w:szCs w:val="16"/>
         </w:rPr>
-        <w:t> Указывается вид собственности (индивидуальная, долева</w:t>
-      </w:r>
-      <w:r>
-        <w:rPr>
-          <w:sz w:val="16"/>
-          <w:szCs w:val="16"/>
-        </w:rPr>
-        <w:t>я, общая); для совместной собственности указываются иные лица (фамилия, имя и отчество (последнее — при наличии) или наименование), в собственности которых находится имущество; для долевой собственности указывается доля гражданина, который составляет опись</w:t>
-      </w:r>
-      <w:r>
-        <w:rPr>
-          <w:sz w:val="16"/>
-          <w:szCs w:val="16"/>
-        </w:rPr>
-        <w:t xml:space="preserve"> имущества.</w:t>
+        <w:t> Указывается вид собственности (индивидуальная, долевая, общая); для совместной собственности указываются иные лица (фамилия, имя и отчество (последнее — при наличии) или наименование), в собственности которых находится имущество; для долевой собственности указывается доля гражданина, который составляет опись имущества.</w:t>
       </w:r>
     </w:p>
   </w:footnote>
@@ -31169,14 +30271,7 @@
           <w:sz w:val="16"/>
           <w:szCs w:val="16"/>
         </w:rPr>
-        <w:t> Указывается при наличии документов, содержащих сведения о стоимости имущества (например, отчет о стоимости имущества, подготовленный оценщиком, договор купли-продажи, кассовый чек, товарный чек, иной документ об оплате (приобретении) имуществ</w:t>
-      </w:r>
-      <w:r>
-        <w:rPr>
-          <w:sz w:val="16"/>
-          <w:szCs w:val="16"/>
-        </w:rPr>
-        <w:t>а).</w:t>
+        <w:t> Указывается при наличии документов, содержащих сведения о стоимости имущества (например, отчет о стоимости имущества, подготовленный оценщиком, договор купли-продажи, кассовый чек, товарный чек, иной документ об оплате (приобретении) имущества).</w:t>
       </w:r>
     </w:p>
   </w:footnote>
@@ -31197,14 +30292,7 @@
           <w:sz w:val="16"/>
           <w:szCs w:val="16"/>
         </w:rPr>
-        <w:t xml:space="preserve"> Указываются сведения о договоре залога, иной сделке, на основании которой возникает залог в силу закона, а также наименование юридического лица или фамилия, имя и отчество (последнее — при наличии) физического лица, в залоге у которого </w:t>
-      </w:r>
-      <w:r>
-        <w:rPr>
-          <w:sz w:val="16"/>
-          <w:szCs w:val="16"/>
-        </w:rPr>
-        <w:t>находится имущество.</w:t>
+        <w:t> Указываются сведения о договоре залога, иной сделке, на основании которой возникает залог в силу закона, а также наименование юридического лица или фамилия, имя и отчество (последнее — при наличии) физического лица, в залоге у которого находится имущество.</w:t>
       </w:r>
     </w:p>
   </w:footnote>
@@ -31246,14 +30334,7 @@
           <w:sz w:val="16"/>
           <w:szCs w:val="16"/>
         </w:rPr>
-        <w:t> Остаток на счете указывается по состоянию на дату составления описи имущества гражданина. Для счетов в иностранной валюте остаток указывается</w:t>
-      </w:r>
-      <w:r>
-        <w:rPr>
-          <w:sz w:val="16"/>
-          <w:szCs w:val="16"/>
-        </w:rPr>
-        <w:t xml:space="preserve"> в рублях по курсу Банка России на дату составления описи имущества гражданина.</w:t>
+        <w:t> Остаток на счете указывается по состоянию на дату составления описи имущества гражданина. Для счетов в иностранной валюте остаток указывается в рублях по курсу Банка России на дату составления описи имущества гражданина.</w:t>
       </w:r>
     </w:p>
   </w:footnote>
@@ -31274,14 +30355,7 @@
           <w:sz w:val="16"/>
           <w:szCs w:val="16"/>
         </w:rPr>
-        <w:t> Указывается полное или сокращенное официальное наименование организации и ее организационно-правовая форма (например, акционерное общество, общество с ограниченной ответствен</w:t>
-      </w:r>
-      <w:r>
-        <w:rPr>
-          <w:sz w:val="16"/>
-          <w:szCs w:val="16"/>
-        </w:rPr>
-        <w:t>ностью, полное товарищество, товарищество на вере, производственный кооператив, хозяйственное партнерство).</w:t>
+        <w:t> Указывается полное или сокращенное официальное наименование организации и ее организационно-правовая форма (например, акционерное общество, общество с ограниченной ответственностью, полное товарищество, товарищество на вере, производственный кооператив, хозяйственное партнерство).</w:t>
       </w:r>
     </w:p>
   </w:footnote>
@@ -31302,14 +30376,7 @@
           <w:sz w:val="16"/>
           <w:szCs w:val="16"/>
         </w:rPr>
-        <w:t> Указывается согласно учредительным документам организации по состоянию на дату составления описи имущества гражданина. Суммы, выраженные в иностра</w:t>
-      </w:r>
-      <w:r>
-        <w:rPr>
-          <w:sz w:val="16"/>
-          <w:szCs w:val="16"/>
-        </w:rPr>
-        <w:t>нной валюте, указываются в рублях по курсу Банка России на дату составления описи имущества гражданина.</w:t>
+        <w:t> Указывается согласно учредительным документам организации по состоянию на дату составления описи имущества гражданина. Суммы, выраженные в иностранной валюте, указываются в рублях по курсу Банка России на дату составления описи имущества гражданина.</w:t>
       </w:r>
     </w:p>
   </w:footnote>
@@ -31330,14 +30397,7 @@
           <w:sz w:val="16"/>
           <w:szCs w:val="16"/>
         </w:rPr>
-        <w:t> Указывается доля участия в уставном, складочном капитале, паевом фонде. Для акционерных обществ указываются также номинальная стоимость и количество а</w:t>
-      </w:r>
-      <w:r>
-        <w:rPr>
-          <w:sz w:val="16"/>
-          <w:szCs w:val="16"/>
-        </w:rPr>
-        <w:t>кций.</w:t>
+        <w:t> Указывается доля участия в уставном, складочном капитале, паевом фонде. Для акционерных обществ указываются также номинальная стоимость и количество акций.</w:t>
       </w:r>
     </w:p>
   </w:footnote>
@@ -31379,14 +30439,7 @@
           <w:sz w:val="16"/>
           <w:szCs w:val="16"/>
         </w:rPr>
-        <w:t> Указываются все ценные бумаги по видам (нап</w:t>
-      </w:r>
-      <w:r>
-        <w:rPr>
-          <w:sz w:val="16"/>
-          <w:szCs w:val="16"/>
-        </w:rPr>
-        <w:t>ример, облигации, векселя), за исключением акций, указанных в разделе IV «Акции и иное участие в коммерческих организациях».</w:t>
+        <w:t> Указываются все ценные бумаги по видам (например, облигации, векселя), за исключением акций, указанных в разделе IV «Акции и иное участие в коммерческих организациях».</w:t>
       </w:r>
     </w:p>
   </w:footnote>
@@ -31407,14 +30460,7 @@
           <w:sz w:val="16"/>
           <w:szCs w:val="16"/>
         </w:rPr>
-        <w:t xml:space="preserve"> Указывается общая стоимость ценных бумаг данного вида исходя из стоимости их приобретения (если ее нельзя определить — исходя из </w:t>
-      </w:r>
-      <w:r>
-        <w:rPr>
-          <w:sz w:val="16"/>
-          <w:szCs w:val="16"/>
-        </w:rPr>
-        <w:t>рыночной стоимости или номинальной стоимости). Для обязательств, выраженных в иностранной валюте, стоимость указывается в рублях по курсу Банка России на дату составления описи имущества гражданина.</w:t>
+        <w:t> Указывается общая стоимость ценных бумаг данного вида исходя из стоимости их приобретения (если ее нельзя определить — исходя из рыночной стоимости или номинальной стоимости). Для обязательств, выраженных в иностранной валюте, стоимость указывается в рублях по курсу Банка России на дату составления описи имущества гражданина.</w:t>
       </w:r>
     </w:p>
   </w:footnote>
@@ -31435,21 +30481,7 @@
           <w:sz w:val="16"/>
           <w:szCs w:val="16"/>
         </w:rPr>
-        <w:t> В отношении наличных денежных средств в валюте указывае</w:t>
-      </w:r>
-      <w:r>
-        <w:rPr>
-          <w:sz w:val="16"/>
-          <w:szCs w:val="16"/>
-        </w:rPr>
-        <w:t>тся сумма по курсу Банка России на дату подачи заявления о признании должника банкротом, в отношении иного указывается при наличии документов, содержащих сведения о стоимости имущества (например, отчет о стоимости имущества, подготовленный оценщиком, догов</w:t>
-      </w:r>
-      <w:r>
-        <w:rPr>
-          <w:sz w:val="16"/>
-          <w:szCs w:val="16"/>
-        </w:rPr>
-        <w:t>ор купли-продажи, кассовый чек, товарный чек, иной документ об оплате (приобретении) имущества).</w:t>
+        <w:t> В отношении наличных денежных средств в валюте указывается сумма по курсу Банка России на дату подачи заявления о признании должника банкротом, в отношении иного указывается при наличии документов, содержащих сведения о стоимости имущества (например, отчет о стоимости имущества, подготовленный оценщиком, договор купли-продажи, кассовый чек, товарный чек, иной документ об оплате (приобретении) имущества).</w:t>
       </w:r>
     </w:p>
   </w:footnote>
@@ -31491,14 +30523,7 @@
           <w:sz w:val="16"/>
           <w:szCs w:val="16"/>
         </w:rPr>
-        <w:t xml:space="preserve"> Указываются сведения о </w:t>
-      </w:r>
-      <w:r>
-        <w:rPr>
-          <w:sz w:val="16"/>
-          <w:szCs w:val="16"/>
-        </w:rPr>
-        <w:t>договоре залога, иной сделке, на основании которой возникает залог в силу закона, а также наименование юридического лица или фамилия, имя и отчество (последнее — при наличии) физического лица, в залоге у которого находится имущество.</w:t>
+        <w:t> Указываются сведения о договоре залога, иной сделке, на основании которой возникает залог в силу закона, а также наименование юридического лица или фамилия, имя и отчество (последнее — при наличии) физического лица, в залоге у которого находится имущество.</w:t>
       </w:r>
     </w:p>
   </w:footnote>
@@ -31543,15 +30568,7 @@
         <w:sz w:val="12"/>
         <w:szCs w:val="12"/>
       </w:rPr>
-      <w:t xml:space="preserve">Подготовлено с </w:t>
-    </w:r>
-    <w:r>
-      <w:rPr>
-        <w:rFonts w:ascii="Arial" w:eastAsia="Arial" w:hAnsi="Arial" w:cs="Arial"/>
-        <w:sz w:val="12"/>
-        <w:szCs w:val="12"/>
-      </w:rPr>
-      <w:t>использованием системы ГАРАНТ</w:t>
+      <w:t>Подготовлено с использованием системы ГАРАНТ</w:t>
     </w:r>
   </w:p>
 </w:hdr>
@@ -31959,7 +30976,7 @@
     <w:lsdException w:name="Table Web 2" w:semiHidden="1" w:unhideWhenUsed="1"/>
     <w:lsdException w:name="Table Web 3" w:semiHidden="1" w:unhideWhenUsed="1"/>
     <w:lsdException w:name="Balloon Text" w:semiHidden="1" w:unhideWhenUsed="1"/>
-    <w:lsdException w:name="Table Grid" w:semiHidden="1" w:uiPriority="59" w:unhideWhenUsed="1"/>
+    <w:lsdException w:name="Table Grid" w:uiPriority="59"/>
     <w:lsdException w:name="Table Theme" w:semiHidden="1" w:unhideWhenUsed="1"/>
     <w:lsdException w:name="Placeholder Text" w:semiHidden="1"/>
     <w:lsdException w:name="No Spacing" w:qFormat="1"/>

</xml_diff>